<commit_message>
Updated Part 3 and Part 4
</commit_message>
<xml_diff>
--- a/Milestone 3/Group 39 - Final Project Milestone 3.docx
+++ b/Milestone 3/Group 39 - Final Project Milestone 3.docx
@@ -9,6 +9,7 @@
       <w:r>
         <w:rPr>
           <w:rStyle w:val="TitleChar"/>
+          <w:noProof/>
         </w:rPr>
         <w:drawing>
           <wp:inline distT="0" distB="0" distL="0" distR="0" wp14:anchorId="6FC3B9C9" wp14:editId="178CBA3B">
@@ -204,25 +205,7 @@
             <w:u w:val="single"/>
             <w:shd w:val="clear" w:color="auto" w:fill="FFFFFF"/>
           </w:rPr>
-          <w:t>Mapping Police</w:t>
-        </w:r>
-        <w:r>
-          <w:rPr>
-            <w:rFonts w:ascii="Times New Roman" w:eastAsia="Times New Roman" w:hAnsi="Times New Roman" w:cs="Times New Roman"/>
-            <w:color w:val="0000FF"/>
-            <w:u w:val="single"/>
-            <w:shd w:val="clear" w:color="auto" w:fill="FFFFFF"/>
-          </w:rPr>
-          <w:t xml:space="preserve"> </w:t>
-        </w:r>
-        <w:r>
-          <w:rPr>
-            <w:rFonts w:ascii="Times New Roman" w:eastAsia="Times New Roman" w:hAnsi="Times New Roman" w:cs="Times New Roman"/>
-            <w:color w:val="0000FF"/>
-            <w:u w:val="single"/>
-            <w:shd w:val="clear" w:color="auto" w:fill="FFFFFF"/>
-          </w:rPr>
-          <w:t>Violence</w:t>
+          <w:t>Mapping Police Violence</w:t>
         </w:r>
       </w:hyperlink>
       <w:r>
@@ -349,15 +332,7 @@
           <w:sz w:val="21"/>
           <w:szCs w:val="21"/>
         </w:rPr>
-        <w:t xml:space="preserve"> </w:t>
-      </w:r>
-      <w:r>
-        <w:rPr>
-          <w:color w:val="000000"/>
-          <w:sz w:val="21"/>
-          <w:szCs w:val="21"/>
-        </w:rPr>
-        <w:t>This information has been meticulously sourced from the three largest, most comprehensive and impartial crowdsourced databases on police killings in the country: FatalEncounters.org, the U.S. Police Shootings Database and KilledbyPolice.net. We've also done extensive original research to further improve the quality and completeness of the data; searching social media, obituaries, criminal records databases, police reports and other sources to identify the race of 90 percent of all victims in the database.</w:t>
+        <w:t xml:space="preserve"> This information has been meticulously sourced from the three largest, most comprehensive and impartial crowdsourced databases on police killings in the country: FatalEncounters.org, the U.S. Police Shootings Database and KilledbyPolice.net. We've also done extensive original research to further improve the quality and completeness of the data; searching social media, obituaries, criminal records databases, police reports and other sources to identify the race of 90 percent of all victims in the database.</w:t>
       </w:r>
     </w:p>
     <w:p>
@@ -387,15 +362,7 @@
           <w:sz w:val="21"/>
           <w:szCs w:val="21"/>
         </w:rPr>
-        <w:t xml:space="preserve"> </w:t>
-      </w:r>
-      <w:r>
-        <w:rPr>
-          <w:color w:val="000000"/>
-          <w:sz w:val="21"/>
-          <w:szCs w:val="21"/>
-        </w:rPr>
-        <w:t>Washing</w:t>
+        <w:t xml:space="preserve"> Washing</w:t>
       </w:r>
       <w:r>
         <w:rPr>
@@ -1425,25 +1392,7 @@
                 <w:sz w:val="16"/>
                 <w:szCs w:val="16"/>
               </w:rPr>
-              <w:t>D</w:t>
-            </w:r>
-            <w:r>
-              <w:rPr>
-                <w:rFonts w:ascii="Times New Roman" w:hAnsi="Times New Roman" w:cs="Times New Roman"/>
-                <w:color w:val="000000"/>
-                <w:sz w:val="16"/>
-                <w:szCs w:val="16"/>
-              </w:rPr>
-              <w:t>eath justified</w:t>
-            </w:r>
-            <w:r>
-              <w:rPr>
-                <w:rFonts w:ascii="Times New Roman" w:hAnsi="Times New Roman" w:cs="Times New Roman"/>
-                <w:color w:val="000000"/>
-                <w:sz w:val="16"/>
-                <w:szCs w:val="16"/>
-              </w:rPr>
-              <w:t>?</w:t>
+              <w:t>Death justified?</w:t>
             </w:r>
           </w:p>
           <w:p>
@@ -1527,16 +1476,7 @@
                 <w:sz w:val="16"/>
                 <w:szCs w:val="16"/>
               </w:rPr>
-              <w:t>Unarmed</w:t>
-            </w:r>
-            <w:r>
-              <w:rPr>
-                <w:rFonts w:ascii="Times New Roman" w:hAnsi="Times New Roman" w:cs="Times New Roman"/>
-                <w:color w:val="000000"/>
-                <w:sz w:val="16"/>
-                <w:szCs w:val="16"/>
-              </w:rPr>
-              <w:t>?</w:t>
+              <w:t>Unarmed?</w:t>
             </w:r>
           </w:p>
           <w:p>
@@ -1729,10 +1669,7 @@
         <w:spacing w:before="0" w:after="0" w:line="240" w:lineRule="auto"/>
       </w:pPr>
       <w:r>
-        <w:t xml:space="preserve">Review and </w:t>
-      </w:r>
-      <w:r>
-        <w:t>Describe data</w:t>
+        <w:t>Review and Describe data</w:t>
       </w:r>
     </w:p>
     <w:p>
@@ -1797,13 +1734,7 @@
         <w:spacing w:before="0" w:after="0" w:line="240" w:lineRule="auto"/>
       </w:pPr>
       <w:r>
-        <w:t>Table</w:t>
-      </w:r>
-      <w:r>
-        <w:t xml:space="preserve">, </w:t>
-      </w:r>
-      <w:r>
-        <w:t>Incident by race, by year (Bar plot)</w:t>
+        <w:t>Table, Incident by race, by year (Bar plot)</w:t>
       </w:r>
     </w:p>
     <w:p>
@@ -1829,19 +1760,7 @@
         <w:spacing w:before="0" w:after="0" w:line="240" w:lineRule="auto"/>
       </w:pPr>
       <w:r>
-        <w:t>Aggregate</w:t>
-      </w:r>
-      <w:r>
-        <w:t xml:space="preserve">, </w:t>
-      </w:r>
-      <w:r>
-        <w:t>By Year</w:t>
-      </w:r>
-      <w:r>
-        <w:t xml:space="preserve">, </w:t>
-      </w:r>
-      <w:r>
-        <w:t>By Geography</w:t>
+        <w:t>Aggregate, By Year, By Geography</w:t>
       </w:r>
     </w:p>
     <w:p>
@@ -1854,10 +1773,7 @@
         <w:spacing w:before="0" w:after="0" w:line="240" w:lineRule="auto"/>
       </w:pPr>
       <w:r>
-        <w:t xml:space="preserve">% of incidents </w:t>
-      </w:r>
-      <w:r>
-        <w:t>by other predictors:</w:t>
+        <w:t>% of incidents by other predictors:</w:t>
       </w:r>
     </w:p>
     <w:p>
@@ -1883,16 +1799,7 @@
         <w:spacing w:before="0" w:after="0" w:line="240" w:lineRule="auto"/>
       </w:pPr>
       <w:r>
-        <w:t>Take a deeper look at d</w:t>
-      </w:r>
-      <w:r>
-        <w:t xml:space="preserve">istribution of each </w:t>
-      </w:r>
-      <w:r>
-        <w:t xml:space="preserve">predictor </w:t>
-      </w:r>
-      <w:r>
-        <w:t>variable</w:t>
+        <w:t>Take a deeper look at distribution of each predictor variable</w:t>
       </w:r>
     </w:p>
     <w:p>
@@ -1905,10 +1812,7 @@
         <w:spacing w:before="0" w:after="0" w:line="240" w:lineRule="auto"/>
       </w:pPr>
       <w:r>
-        <w:t>Make sure the data makes sense</w:t>
-      </w:r>
-      <w:r>
-        <w:t>, and is complete (clean as necessary)</w:t>
+        <w:t>Make sure the data makes sense, and is complete (clean as necessary)</w:t>
       </w:r>
     </w:p>
     <w:p>
@@ -1921,13 +1825,7 @@
         <w:spacing w:before="0" w:after="0" w:line="240" w:lineRule="auto"/>
       </w:pPr>
       <w:r>
-        <w:t xml:space="preserve">Make sure the variables are </w:t>
-      </w:r>
-      <w:r>
-        <w:t>e</w:t>
-      </w:r>
-      <w:r>
-        <w:t>ach informative (i.e., appropriate distribution of observations across values)</w:t>
+        <w:t>Make sure the variables are each informative (i.e., appropriate distribution of observations across values)</w:t>
       </w:r>
     </w:p>
     <w:p>
@@ -2245,17 +2143,7 @@
                 <w:sz w:val="18"/>
                 <w:szCs w:val="18"/>
               </w:rPr>
-              <w:t xml:space="preserve">Fig 1: </w:t>
-            </w:r>
-            <w:r>
-              <w:rPr>
-                <w:rFonts w:ascii="Times New Roman" w:eastAsia="Times New Roman" w:hAnsi="Times New Roman" w:cs="Times New Roman"/>
-                <w:i/>
-                <w:iCs/>
-                <w:sz w:val="18"/>
-                <w:szCs w:val="18"/>
-              </w:rPr>
-              <w:t>Incidents over time</w:t>
+              <w:t>Fig 1: Incidents over time</w:t>
             </w:r>
           </w:p>
         </w:tc>
@@ -2397,57 +2285,7 @@
                 <w:sz w:val="18"/>
                 <w:szCs w:val="18"/>
               </w:rPr>
-              <w:t>Fi</w:t>
-            </w:r>
-            <w:r>
-              <w:rPr>
-                <w:rFonts w:ascii="Times New Roman" w:eastAsia="Times New Roman" w:hAnsi="Times New Roman" w:cs="Times New Roman"/>
-                <w:i/>
-                <w:iCs/>
-                <w:sz w:val="18"/>
-                <w:szCs w:val="18"/>
-              </w:rPr>
-              <w:t>g</w:t>
-            </w:r>
-            <w:r>
-              <w:rPr>
-                <w:rFonts w:ascii="Times New Roman" w:eastAsia="Times New Roman" w:hAnsi="Times New Roman" w:cs="Times New Roman"/>
-                <w:i/>
-                <w:iCs/>
-                <w:sz w:val="18"/>
-                <w:szCs w:val="18"/>
-              </w:rPr>
-              <w:t xml:space="preserve"> </w:t>
-            </w:r>
-            <w:r>
-              <w:rPr>
-                <w:rFonts w:ascii="Times New Roman" w:eastAsia="Times New Roman" w:hAnsi="Times New Roman" w:cs="Times New Roman"/>
-                <w:i/>
-                <w:iCs/>
-                <w:sz w:val="18"/>
-                <w:szCs w:val="18"/>
-              </w:rPr>
-              <w:t>2</w:t>
-            </w:r>
-            <w:r>
-              <w:rPr>
-                <w:rFonts w:ascii="Times New Roman" w:eastAsia="Times New Roman" w:hAnsi="Times New Roman" w:cs="Times New Roman"/>
-                <w:i/>
-                <w:iCs/>
-                <w:sz w:val="18"/>
-                <w:szCs w:val="18"/>
-              </w:rPr>
-              <w:t xml:space="preserve">: </w:t>
-            </w:r>
-            <w:r>
-              <w:rPr>
-                <w:rFonts w:ascii="Times New Roman" w:eastAsia="Times New Roman" w:hAnsi="Times New Roman" w:cs="Times New Roman"/>
-                <w:i/>
-                <w:iCs/>
-                <w:sz w:val="18"/>
-                <w:szCs w:val="18"/>
-              </w:rPr>
-              <w:t>Incident by race and location</w:t>
+              <w:t>Fig 2: Incident by race and location</w:t>
             </w:r>
           </w:p>
         </w:tc>
@@ -2530,37 +2368,7 @@
                 <w:sz w:val="18"/>
                 <w:szCs w:val="18"/>
               </w:rPr>
-              <w:t>Fig</w:t>
-            </w:r>
-            <w:r>
-              <w:rPr>
-                <w:rFonts w:ascii="Times New Roman" w:eastAsia="Times New Roman" w:hAnsi="Times New Roman" w:cs="Times New Roman"/>
-                <w:i/>
-                <w:iCs/>
-                <w:sz w:val="18"/>
-                <w:szCs w:val="18"/>
-              </w:rPr>
-              <w:t xml:space="preserve"> 3</w:t>
-            </w:r>
-            <w:r>
-              <w:rPr>
-                <w:rFonts w:ascii="Times New Roman" w:eastAsia="Times New Roman" w:hAnsi="Times New Roman" w:cs="Times New Roman"/>
-                <w:i/>
-                <w:iCs/>
-                <w:sz w:val="18"/>
-                <w:szCs w:val="18"/>
-              </w:rPr>
-              <w:t>:</w:t>
-            </w:r>
-            <w:r>
-              <w:rPr>
-                <w:rFonts w:ascii="Times New Roman" w:eastAsia="Times New Roman" w:hAnsi="Times New Roman" w:cs="Times New Roman"/>
-                <w:i/>
-                <w:iCs/>
-                <w:sz w:val="18"/>
-                <w:szCs w:val="18"/>
-              </w:rPr>
-              <w:t xml:space="preserve"> </w:t>
+              <w:t xml:space="preserve">Fig 3: </w:t>
             </w:r>
             <w:proofErr w:type="spellStart"/>
             <w:r>
@@ -3067,16 +2875,8 @@
         <w:rPr>
           <w:rFonts w:ascii="Times New Roman" w:eastAsia="Times New Roman" w:hAnsi="Times New Roman" w:cs="Times New Roman"/>
         </w:rPr>
-        <w:t xml:space="preserve">What is the probability of police violence by race, and has this shifted between 2015 and </w:t>
-      </w:r>
-      <w:proofErr w:type="gramStart"/>
-      <w:r>
-        <w:rPr>
-          <w:rFonts w:ascii="Times New Roman" w:eastAsia="Times New Roman" w:hAnsi="Times New Roman" w:cs="Times New Roman"/>
-        </w:rPr>
-        <w:t>2020.</w:t>
-      </w:r>
-      <w:proofErr w:type="gramEnd"/>
+        <w:t>Is the (population-weighted) incidence rate of police shootings different for white vs. black victims, after controlling for observable characteristics?</w:t>
+      </w:r>
     </w:p>
     <w:p>
       <w:pPr>
@@ -3085,6 +2885,7 @@
           <w:ilvl w:val="0"/>
           <w:numId w:val="3"/>
         </w:numPr>
+        <w:spacing w:before="0"/>
         <w:rPr>
           <w:rFonts w:ascii="Times New Roman" w:eastAsia="Times New Roman" w:hAnsi="Times New Roman" w:cs="Times New Roman"/>
         </w:rPr>
@@ -3093,16 +2894,46 @@
         <w:rPr>
           <w:rFonts w:ascii="Times New Roman" w:eastAsia="Times New Roman" w:hAnsi="Times New Roman" w:cs="Times New Roman"/>
         </w:rPr>
-        <w:t>What bias (racial or otherwise) exists and are there any key geographical differences informing this bias</w:t>
+        <w:t>How has the population-weighted incidence rate of police shootings shifted over the period 2015 to 2020?</w:t>
       </w:r>
     </w:p>
     <w:p>
       <w:pPr>
         <w:pStyle w:val="ListParagraph"/>
+        <w:numPr>
+          <w:ilvl w:val="1"/>
+          <w:numId w:val="3"/>
+        </w:numPr>
+        <w:spacing w:before="0"/>
         <w:rPr>
           <w:rFonts w:ascii="Times New Roman" w:eastAsia="Times New Roman" w:hAnsi="Times New Roman" w:cs="Times New Roman"/>
         </w:rPr>
       </w:pPr>
+      <w:r>
+        <w:rPr>
+          <w:rFonts w:ascii="Times New Roman" w:eastAsia="Times New Roman" w:hAnsi="Times New Roman" w:cs="Times New Roman"/>
+        </w:rPr>
+        <w:t>By race of victim</w:t>
+      </w:r>
+    </w:p>
+    <w:p>
+      <w:pPr>
+        <w:pStyle w:val="ListParagraph"/>
+        <w:numPr>
+          <w:ilvl w:val="1"/>
+          <w:numId w:val="3"/>
+        </w:numPr>
+        <w:spacing w:before="0"/>
+        <w:rPr>
+          <w:rFonts w:ascii="Times New Roman" w:eastAsia="Times New Roman" w:hAnsi="Times New Roman" w:cs="Times New Roman"/>
+        </w:rPr>
+      </w:pPr>
+      <w:r>
+        <w:rPr>
+          <w:rFonts w:ascii="Times New Roman" w:eastAsia="Times New Roman" w:hAnsi="Times New Roman" w:cs="Times New Roman"/>
+        </w:rPr>
+        <w:t>By geographic region</w:t>
+      </w:r>
     </w:p>
     <w:p>
       <w:pPr>
@@ -3130,7 +2961,897 @@
         <w:t>A baseline model</w:t>
       </w:r>
     </w:p>
-    <w:p/>
+    <w:p>
+      <w:pPr>
+        <w:rPr>
+          <w:rFonts w:ascii="Times New Roman" w:hAnsi="Times New Roman" w:cs="Times New Roman"/>
+        </w:rPr>
+      </w:pPr>
+      <w:r>
+        <w:rPr>
+          <w:rFonts w:ascii="Times New Roman" w:hAnsi="Times New Roman" w:cs="Times New Roman"/>
+        </w:rPr>
+        <w:t xml:space="preserve">For both of our modified questions, we will </w:t>
+      </w:r>
+      <w:r>
+        <w:rPr>
+          <w:rFonts w:ascii="Times New Roman" w:hAnsi="Times New Roman" w:cs="Times New Roman"/>
+        </w:rPr>
+        <w:t>restructure the Washington Post dataset</w:t>
+      </w:r>
+      <w:r>
+        <w:rPr>
+          <w:rFonts w:ascii="Times New Roman" w:hAnsi="Times New Roman" w:cs="Times New Roman"/>
+        </w:rPr>
+        <w:t>, so that each row corresponds with a unique state and year.</w:t>
+      </w:r>
+      <w:r>
+        <w:rPr>
+          <w:rFonts w:ascii="Times New Roman" w:hAnsi="Times New Roman" w:cs="Times New Roman"/>
+        </w:rPr>
+        <w:t xml:space="preserve">  For each state-year, we will construct two outcome variables: (1) the total black </w:t>
+      </w:r>
+      <w:r>
+        <w:rPr>
+          <w:rFonts w:ascii="Times New Roman" w:hAnsi="Times New Roman" w:cs="Times New Roman"/>
+        </w:rPr>
+        <w:t xml:space="preserve">civilian </w:t>
+      </w:r>
+      <w:r>
+        <w:rPr>
+          <w:rFonts w:ascii="Times New Roman" w:hAnsi="Times New Roman" w:cs="Times New Roman"/>
+        </w:rPr>
+        <w:t xml:space="preserve">shootings per capita and (2) the total white </w:t>
+      </w:r>
+      <w:r>
+        <w:rPr>
+          <w:rFonts w:ascii="Times New Roman" w:hAnsi="Times New Roman" w:cs="Times New Roman"/>
+        </w:rPr>
+        <w:t xml:space="preserve">civilian </w:t>
+      </w:r>
+      <w:r>
+        <w:rPr>
+          <w:rFonts w:ascii="Times New Roman" w:hAnsi="Times New Roman" w:cs="Times New Roman"/>
+        </w:rPr>
+        <w:t xml:space="preserve">shootings per capita.  We will also add </w:t>
+      </w:r>
+      <w:r>
+        <w:rPr>
+          <w:rFonts w:ascii="Times New Roman" w:hAnsi="Times New Roman" w:cs="Times New Roman"/>
+        </w:rPr>
+        <w:t>various</w:t>
+      </w:r>
+      <w:r>
+        <w:rPr>
+          <w:rFonts w:ascii="Times New Roman" w:hAnsi="Times New Roman" w:cs="Times New Roman"/>
+        </w:rPr>
+        <w:t xml:space="preserve"> control variables</w:t>
+      </w:r>
+      <w:r>
+        <w:rPr>
+          <w:rFonts w:ascii="Times New Roman" w:hAnsi="Times New Roman" w:cs="Times New Roman"/>
+        </w:rPr>
+        <w:t>, including:</w:t>
+      </w:r>
+      <w:r>
+        <w:rPr>
+          <w:rFonts w:ascii="Times New Roman" w:hAnsi="Times New Roman" w:cs="Times New Roman"/>
+        </w:rPr>
+        <w:t xml:space="preserve"> (1) state median income level; (2) state population; </w:t>
+      </w:r>
+      <w:r>
+        <w:rPr>
+          <w:rFonts w:ascii="Times New Roman" w:hAnsi="Times New Roman" w:cs="Times New Roman"/>
+        </w:rPr>
+        <w:t xml:space="preserve">and </w:t>
+      </w:r>
+      <w:r>
+        <w:rPr>
+          <w:rFonts w:ascii="Times New Roman" w:hAnsi="Times New Roman" w:cs="Times New Roman"/>
+        </w:rPr>
+        <w:t xml:space="preserve">(3) state violent crime rate.  </w:t>
+      </w:r>
+    </w:p>
+    <w:p>
+      <w:pPr>
+        <w:pStyle w:val="ListParagraph"/>
+        <w:numPr>
+          <w:ilvl w:val="0"/>
+          <w:numId w:val="8"/>
+        </w:numPr>
+        <w:rPr>
+          <w:rFonts w:ascii="Times New Roman" w:hAnsi="Times New Roman" w:cs="Times New Roman"/>
+        </w:rPr>
+      </w:pPr>
+      <w:r>
+        <w:rPr>
+          <w:rFonts w:ascii="Times New Roman" w:hAnsi="Times New Roman" w:cs="Times New Roman"/>
+          <w:b/>
+          <w:bCs/>
+          <w:u w:val="single"/>
+        </w:rPr>
+        <w:t>To answer Modified Question #1</w:t>
+      </w:r>
+      <w:r>
+        <w:rPr>
+          <w:rFonts w:ascii="Times New Roman" w:hAnsi="Times New Roman" w:cs="Times New Roman"/>
+        </w:rPr>
+        <w:t>, we will use a Paired T-Test, comparing the means for total black shootings per capita and total white shootings per capita</w:t>
+      </w:r>
+    </w:p>
+    <w:p>
+      <w:pPr>
+        <w:pStyle w:val="ListParagraph"/>
+        <w:numPr>
+          <w:ilvl w:val="0"/>
+          <w:numId w:val="8"/>
+        </w:numPr>
+        <w:rPr>
+          <w:rFonts w:ascii="Times New Roman" w:hAnsi="Times New Roman" w:cs="Times New Roman"/>
+        </w:rPr>
+      </w:pPr>
+      <w:r>
+        <w:rPr>
+          <w:rFonts w:ascii="Times New Roman" w:hAnsi="Times New Roman" w:cs="Times New Roman"/>
+          <w:b/>
+          <w:bCs/>
+          <w:u w:val="single"/>
+        </w:rPr>
+        <w:t>To answer Modified Question #2</w:t>
+      </w:r>
+      <w:r>
+        <w:rPr>
+          <w:rFonts w:ascii="Times New Roman" w:hAnsi="Times New Roman" w:cs="Times New Roman"/>
+        </w:rPr>
+        <w:t>, we will fit the following Linear Regression Model:</w:t>
+      </w:r>
+    </w:p>
+    <w:p>
+      <w:pPr>
+        <w:pStyle w:val="ListParagraph"/>
+        <w:spacing w:line="480" w:lineRule="auto"/>
+        <w:jc w:val="both"/>
+        <w:rPr>
+          <w:rFonts w:ascii="Times New Roman" w:hAnsi="Times New Roman" w:cs="Times New Roman"/>
+          <w:color w:val="000000" w:themeColor="text1"/>
+        </w:rPr>
+      </w:pPr>
+      <m:oMathPara>
+        <m:oMathParaPr>
+          <m:jc m:val="center"/>
+        </m:oMathParaPr>
+        <m:oMath>
+          <m:sSub>
+            <m:sSubPr>
+              <m:ctrlPr>
+                <w:rPr>
+                  <w:rFonts w:ascii="Cambria Math" w:hAnsi="Cambria Math" w:cs="Times New Roman"/>
+                  <w:i/>
+                  <w:color w:val="000000" w:themeColor="text1"/>
+                </w:rPr>
+              </m:ctrlPr>
+            </m:sSubPr>
+            <m:e>
+              <m:r>
+                <w:rPr>
+                  <w:rFonts w:ascii="Cambria Math" w:hAnsi="Cambria Math" w:cs="Times New Roman"/>
+                  <w:color w:val="000000" w:themeColor="text1"/>
+                </w:rPr>
+                <m:t>Y</m:t>
+              </m:r>
+            </m:e>
+            <m:sub>
+              <m:r>
+                <w:rPr>
+                  <w:rFonts w:ascii="Cambria Math" w:hAnsi="Cambria Math" w:cs="Times New Roman"/>
+                  <w:color w:val="000000" w:themeColor="text1"/>
+                </w:rPr>
+                <m:t>s,t,r</m:t>
+              </m:r>
+            </m:sub>
+          </m:sSub>
+          <m:r>
+            <w:rPr>
+              <w:rFonts w:ascii="Cambria Math" w:hAnsi="Cambria Math" w:cs="Times New Roman"/>
+              <w:color w:val="000000" w:themeColor="text1"/>
+            </w:rPr>
+            <m:t>=</m:t>
+          </m:r>
+          <m:sSub>
+            <m:sSubPr>
+              <m:ctrlPr>
+                <w:rPr>
+                  <w:rFonts w:ascii="Cambria Math" w:hAnsi="Cambria Math" w:cs="Times New Roman"/>
+                  <w:i/>
+                  <w:color w:val="000000" w:themeColor="text1"/>
+                </w:rPr>
+              </m:ctrlPr>
+            </m:sSubPr>
+            <m:e>
+              <m:r>
+                <w:rPr>
+                  <w:rFonts w:ascii="Cambria Math" w:hAnsi="Cambria Math" w:cs="Times New Roman"/>
+                  <w:color w:val="000000" w:themeColor="text1"/>
+                </w:rPr>
+                <m:t>γ</m:t>
+              </m:r>
+            </m:e>
+            <m:sub>
+              <m:r>
+                <w:rPr>
+                  <w:rFonts w:ascii="Cambria Math" w:hAnsi="Cambria Math" w:cs="Times New Roman"/>
+                  <w:color w:val="000000" w:themeColor="text1"/>
+                </w:rPr>
+                <m:t>s</m:t>
+              </m:r>
+            </m:sub>
+          </m:sSub>
+          <m:r>
+            <w:rPr>
+              <w:rFonts w:ascii="Cambria Math" w:hAnsi="Cambria Math" w:cs="Times New Roman"/>
+              <w:color w:val="000000" w:themeColor="text1"/>
+            </w:rPr>
+            <m:t>+</m:t>
+          </m:r>
+          <m:sSub>
+            <m:sSubPr>
+              <m:ctrlPr>
+                <w:rPr>
+                  <w:rFonts w:ascii="Cambria Math" w:hAnsi="Cambria Math" w:cs="Times New Roman"/>
+                  <w:i/>
+                  <w:color w:val="000000" w:themeColor="text1"/>
+                </w:rPr>
+              </m:ctrlPr>
+            </m:sSubPr>
+            <m:e>
+              <m:r>
+                <w:rPr>
+                  <w:rFonts w:ascii="Cambria Math" w:hAnsi="Cambria Math" w:cs="Times New Roman"/>
+                  <w:color w:val="000000" w:themeColor="text1"/>
+                </w:rPr>
+                <m:t>α</m:t>
+              </m:r>
+            </m:e>
+            <m:sub>
+              <m:r>
+                <w:rPr>
+                  <w:rFonts w:ascii="Cambria Math" w:hAnsi="Cambria Math" w:cs="Times New Roman"/>
+                  <w:color w:val="000000" w:themeColor="text1"/>
+                </w:rPr>
+                <m:t>t</m:t>
+              </m:r>
+            </m:sub>
+          </m:sSub>
+          <m:r>
+            <w:rPr>
+              <w:rFonts w:ascii="Cambria Math" w:hAnsi="Cambria Math" w:cs="Times New Roman"/>
+              <w:color w:val="000000" w:themeColor="text1"/>
+            </w:rPr>
+            <m:t>+</m:t>
+          </m:r>
+          <m:nary>
+            <m:naryPr>
+              <m:chr m:val="∑"/>
+              <m:limLoc m:val="undOvr"/>
+              <m:ctrlPr>
+                <w:rPr>
+                  <w:rFonts w:ascii="Cambria Math" w:hAnsi="Cambria Math" w:cs="Times New Roman"/>
+                  <w:i/>
+                  <w:color w:val="000000" w:themeColor="text1"/>
+                </w:rPr>
+              </m:ctrlPr>
+            </m:naryPr>
+            <m:sub>
+              <m:r>
+                <w:rPr>
+                  <w:rFonts w:ascii="Cambria Math" w:hAnsi="Cambria Math" w:cs="Times New Roman"/>
+                  <w:color w:val="000000" w:themeColor="text1"/>
+                </w:rPr>
+                <m:t>k=</m:t>
+              </m:r>
+              <m:r>
+                <w:rPr>
+                  <w:rFonts w:ascii="Cambria Math" w:hAnsi="Cambria Math" w:cs="Times New Roman"/>
+                  <w:color w:val="000000" w:themeColor="text1"/>
+                </w:rPr>
+                <m:t>2016</m:t>
+              </m:r>
+            </m:sub>
+            <m:sup>
+              <m:r>
+                <w:rPr>
+                  <w:rFonts w:ascii="Cambria Math" w:hAnsi="Cambria Math" w:cs="Times New Roman"/>
+                  <w:color w:val="000000" w:themeColor="text1"/>
+                </w:rPr>
+                <m:t>2020</m:t>
+              </m:r>
+            </m:sup>
+            <m:e>
+              <m:sSub>
+                <m:sSubPr>
+                  <m:ctrlPr>
+                    <w:rPr>
+                      <w:rFonts w:ascii="Cambria Math" w:hAnsi="Cambria Math" w:cs="Times New Roman"/>
+                      <w:i/>
+                      <w:color w:val="000000" w:themeColor="text1"/>
+                    </w:rPr>
+                  </m:ctrlPr>
+                </m:sSubPr>
+                <m:e>
+                  <m:r>
+                    <w:rPr>
+                      <w:rFonts w:ascii="Cambria Math" w:hAnsi="Cambria Math" w:cs="Times New Roman"/>
+                      <w:color w:val="000000" w:themeColor="text1"/>
+                    </w:rPr>
+                    <m:t>β</m:t>
+                  </m:r>
+                </m:e>
+                <m:sub>
+                  <m:r>
+                    <w:rPr>
+                      <w:rFonts w:ascii="Cambria Math" w:hAnsi="Cambria Math" w:cs="Times New Roman"/>
+                      <w:color w:val="000000" w:themeColor="text1"/>
+                    </w:rPr>
+                    <m:t>k</m:t>
+                  </m:r>
+                </m:sub>
+              </m:sSub>
+            </m:e>
+          </m:nary>
+          <m:r>
+            <m:rPr>
+              <m:scr m:val="double-struck"/>
+            </m:rPr>
+            <w:rPr>
+              <w:rFonts w:ascii="Cambria Math" w:hAnsi="Cambria Math" w:cs="Times New Roman"/>
+              <w:color w:val="000000" w:themeColor="text1"/>
+            </w:rPr>
+            <m:t>l</m:t>
+          </m:r>
+          <m:d>
+            <m:dPr>
+              <m:begChr m:val="{"/>
+              <m:endChr m:val="}"/>
+              <m:ctrlPr>
+                <w:rPr>
+                  <w:rFonts w:ascii="Cambria Math" w:hAnsi="Cambria Math" w:cs="Times New Roman"/>
+                  <w:i/>
+                  <w:color w:val="000000" w:themeColor="text1"/>
+                </w:rPr>
+              </m:ctrlPr>
+            </m:dPr>
+            <m:e>
+              <m:r>
+                <w:rPr>
+                  <w:rFonts w:ascii="Cambria Math" w:hAnsi="Cambria Math" w:cs="Times New Roman"/>
+                  <w:color w:val="000000" w:themeColor="text1"/>
+                </w:rPr>
+                <m:t>t</m:t>
+              </m:r>
+              <m:r>
+                <w:rPr>
+                  <w:rFonts w:ascii="Cambria Math" w:hAnsi="Cambria Math" w:cs="Times New Roman"/>
+                  <w:color w:val="000000" w:themeColor="text1"/>
+                </w:rPr>
+                <m:t>=k</m:t>
+              </m:r>
+            </m:e>
+          </m:d>
+          <m:r>
+            <w:rPr>
+              <w:rFonts w:ascii="Cambria Math" w:hAnsi="Cambria Math" w:cs="Times New Roman"/>
+              <w:color w:val="000000" w:themeColor="text1"/>
+            </w:rPr>
+            <m:t>+</m:t>
+          </m:r>
+          <m:sSub>
+            <m:sSubPr>
+              <m:ctrlPr>
+                <w:rPr>
+                  <w:rFonts w:ascii="Cambria Math" w:hAnsi="Cambria Math" w:cs="Times New Roman"/>
+                  <w:i/>
+                  <w:color w:val="000000" w:themeColor="text1"/>
+                </w:rPr>
+              </m:ctrlPr>
+            </m:sSubPr>
+            <m:e>
+              <m:r>
+                <m:rPr>
+                  <m:sty m:val="p"/>
+                </m:rPr>
+                <w:rPr>
+                  <w:rFonts w:ascii="Cambria Math" w:hAnsi="Cambria Math" w:cs="Times New Roman"/>
+                  <w:color w:val="000000" w:themeColor="text1"/>
+                </w:rPr>
+                <m:t>Γ</m:t>
+              </m:r>
+            </m:e>
+            <m:sub>
+              <m:r>
+                <w:rPr>
+                  <w:rFonts w:ascii="Cambria Math" w:hAnsi="Cambria Math" w:cs="Times New Roman"/>
+                  <w:color w:val="000000" w:themeColor="text1"/>
+                </w:rPr>
+                <m:t>s,t</m:t>
+              </m:r>
+            </m:sub>
+          </m:sSub>
+          <m:r>
+            <w:rPr>
+              <w:rFonts w:ascii="Cambria Math" w:hAnsi="Cambria Math" w:cs="Times New Roman"/>
+              <w:color w:val="000000" w:themeColor="text1"/>
+            </w:rPr>
+            <m:t>+</m:t>
+          </m:r>
+          <m:sSub>
+            <m:sSubPr>
+              <m:ctrlPr>
+                <w:rPr>
+                  <w:rFonts w:ascii="Cambria Math" w:hAnsi="Cambria Math" w:cs="Times New Roman"/>
+                  <w:i/>
+                  <w:color w:val="000000" w:themeColor="text1"/>
+                </w:rPr>
+              </m:ctrlPr>
+            </m:sSubPr>
+            <m:e>
+              <m:r>
+                <w:rPr>
+                  <w:rFonts w:ascii="Cambria Math" w:hAnsi="Cambria Math" w:cs="Times New Roman"/>
+                  <w:color w:val="000000" w:themeColor="text1"/>
+                </w:rPr>
+                <m:t>ϵ</m:t>
+              </m:r>
+            </m:e>
+            <m:sub>
+              <m:r>
+                <w:rPr>
+                  <w:rFonts w:ascii="Cambria Math" w:hAnsi="Cambria Math" w:cs="Times New Roman"/>
+                  <w:color w:val="000000" w:themeColor="text1"/>
+                </w:rPr>
+                <m:t>s,t</m:t>
+              </m:r>
+            </m:sub>
+          </m:sSub>
+        </m:oMath>
+      </m:oMathPara>
+    </w:p>
+    <w:p>
+      <w:pPr>
+        <w:pStyle w:val="ListParagraph"/>
+        <w:numPr>
+          <w:ilvl w:val="1"/>
+          <w:numId w:val="8"/>
+        </w:numPr>
+        <w:rPr>
+          <w:rFonts w:ascii="Times New Roman" w:hAnsi="Times New Roman" w:cs="Times New Roman"/>
+        </w:rPr>
+      </w:pPr>
+      <w:r>
+        <w:rPr>
+          <w:rFonts w:ascii="Times New Roman" w:hAnsi="Times New Roman" w:cs="Times New Roman"/>
+        </w:rPr>
+        <w:t xml:space="preserve">where </w:t>
+      </w:r>
+      <m:oMath>
+        <m:sSub>
+          <m:sSubPr>
+            <m:ctrlPr>
+              <w:rPr>
+                <w:rFonts w:ascii="Cambria Math" w:hAnsi="Cambria Math" w:cs="Times New Roman"/>
+                <w:i/>
+                <w:color w:val="000000" w:themeColor="text1"/>
+              </w:rPr>
+            </m:ctrlPr>
+          </m:sSubPr>
+          <m:e>
+            <m:r>
+              <w:rPr>
+                <w:rFonts w:ascii="Cambria Math" w:hAnsi="Cambria Math" w:cs="Times New Roman"/>
+                <w:color w:val="000000" w:themeColor="text1"/>
+              </w:rPr>
+              <m:t>Y</m:t>
+            </m:r>
+          </m:e>
+          <m:sub>
+            <m:r>
+              <w:rPr>
+                <w:rFonts w:ascii="Cambria Math" w:hAnsi="Cambria Math" w:cs="Times New Roman"/>
+                <w:color w:val="000000" w:themeColor="text1"/>
+              </w:rPr>
+              <m:t>s,t,r</m:t>
+            </m:r>
+          </m:sub>
+        </m:sSub>
+      </m:oMath>
+      <w:r>
+        <w:rPr>
+          <w:rFonts w:ascii="Times New Roman" w:hAnsi="Times New Roman" w:cs="Times New Roman"/>
+          <w:color w:val="000000" w:themeColor="text1"/>
+        </w:rPr>
+        <w:t xml:space="preserve"> </w:t>
+      </w:r>
+      <w:r>
+        <w:rPr>
+          <w:rFonts w:ascii="Times New Roman" w:hAnsi="Times New Roman" w:cs="Times New Roman"/>
+          <w:color w:val="000000" w:themeColor="text1"/>
+        </w:rPr>
+        <w:t>denotes</w:t>
+      </w:r>
+      <w:r>
+        <w:rPr>
+          <w:rFonts w:ascii="Times New Roman" w:hAnsi="Times New Roman" w:cs="Times New Roman"/>
+          <w:color w:val="000000" w:themeColor="text1"/>
+        </w:rPr>
+        <w:t xml:space="preserve"> with the total shootings per capita in </w:t>
+      </w:r>
+      <w:proofErr w:type="spellStart"/>
+      <w:r>
+        <w:rPr>
+          <w:rFonts w:ascii="Times New Roman" w:hAnsi="Times New Roman" w:cs="Times New Roman"/>
+          <w:color w:val="000000" w:themeColor="text1"/>
+        </w:rPr>
+        <w:t xml:space="preserve">state </w:t>
+      </w:r>
+      <w:r>
+        <w:rPr>
+          <w:rFonts w:ascii="Times New Roman" w:hAnsi="Times New Roman" w:cs="Times New Roman"/>
+          <w:i/>
+          <w:iCs/>
+          <w:color w:val="000000" w:themeColor="text1"/>
+        </w:rPr>
+        <w:t>s</w:t>
+      </w:r>
+      <w:proofErr w:type="spellEnd"/>
+      <w:r>
+        <w:rPr>
+          <w:rFonts w:ascii="Times New Roman" w:hAnsi="Times New Roman" w:cs="Times New Roman"/>
+          <w:i/>
+          <w:iCs/>
+          <w:color w:val="000000" w:themeColor="text1"/>
+        </w:rPr>
+        <w:t xml:space="preserve"> </w:t>
+      </w:r>
+      <w:r>
+        <w:rPr>
+          <w:rFonts w:ascii="Times New Roman" w:hAnsi="Times New Roman" w:cs="Times New Roman"/>
+          <w:color w:val="000000" w:themeColor="text1"/>
+        </w:rPr>
+        <w:t xml:space="preserve">during year </w:t>
+      </w:r>
+      <w:r>
+        <w:rPr>
+          <w:rFonts w:ascii="Times New Roman" w:hAnsi="Times New Roman" w:cs="Times New Roman"/>
+          <w:i/>
+          <w:iCs/>
+          <w:color w:val="000000" w:themeColor="text1"/>
+        </w:rPr>
+        <w:t>t</w:t>
+      </w:r>
+      <w:r>
+        <w:rPr>
+          <w:rFonts w:ascii="Times New Roman" w:hAnsi="Times New Roman" w:cs="Times New Roman"/>
+          <w:color w:val="000000" w:themeColor="text1"/>
+        </w:rPr>
+        <w:t xml:space="preserve"> for race </w:t>
+      </w:r>
+      <w:r>
+        <w:rPr>
+          <w:rFonts w:ascii="Times New Roman" w:hAnsi="Times New Roman" w:cs="Times New Roman"/>
+          <w:i/>
+          <w:iCs/>
+          <w:color w:val="000000" w:themeColor="text1"/>
+        </w:rPr>
+        <w:t>r</w:t>
+      </w:r>
+      <w:r>
+        <w:rPr>
+          <w:rFonts w:ascii="Times New Roman" w:hAnsi="Times New Roman" w:cs="Times New Roman"/>
+          <w:color w:val="000000" w:themeColor="text1"/>
+        </w:rPr>
+        <w:t>.  This expression will be evaluated for when race is white and when race is black.</w:t>
+      </w:r>
+    </w:p>
+    <w:p>
+      <w:pPr>
+        <w:pStyle w:val="ListParagraph"/>
+        <w:numPr>
+          <w:ilvl w:val="1"/>
+          <w:numId w:val="8"/>
+        </w:numPr>
+        <w:rPr>
+          <w:rFonts w:ascii="Times New Roman" w:hAnsi="Times New Roman" w:cs="Times New Roman"/>
+        </w:rPr>
+      </w:pPr>
+      <m:oMath>
+        <m:sSub>
+          <m:sSubPr>
+            <m:ctrlPr>
+              <w:rPr>
+                <w:rFonts w:ascii="Cambria Math" w:hAnsi="Cambria Math" w:cs="Times New Roman"/>
+                <w:i/>
+                <w:color w:val="000000" w:themeColor="text1"/>
+              </w:rPr>
+            </m:ctrlPr>
+          </m:sSubPr>
+          <m:e>
+            <m:r>
+              <w:rPr>
+                <w:rFonts w:ascii="Cambria Math" w:hAnsi="Cambria Math" w:cs="Times New Roman"/>
+                <w:color w:val="000000" w:themeColor="text1"/>
+              </w:rPr>
+              <m:t>γ</m:t>
+            </m:r>
+          </m:e>
+          <m:sub>
+            <m:r>
+              <w:rPr>
+                <w:rFonts w:ascii="Cambria Math" w:hAnsi="Cambria Math" w:cs="Times New Roman"/>
+                <w:color w:val="000000" w:themeColor="text1"/>
+              </w:rPr>
+              <m:t>s</m:t>
+            </m:r>
+          </m:sub>
+        </m:sSub>
+      </m:oMath>
+      <w:r>
+        <w:rPr>
+          <w:rFonts w:ascii="Times New Roman" w:hAnsi="Times New Roman" w:cs="Times New Roman"/>
+          <w:color w:val="000000" w:themeColor="text1"/>
+        </w:rPr>
+        <w:t xml:space="preserve"> </w:t>
+      </w:r>
+      <w:r>
+        <w:rPr>
+          <w:rFonts w:ascii="Times New Roman" w:hAnsi="Times New Roman" w:cs="Times New Roman"/>
+          <w:color w:val="000000" w:themeColor="text1"/>
+        </w:rPr>
+        <w:t>denotes</w:t>
+      </w:r>
+      <w:r>
+        <w:rPr>
+          <w:rFonts w:ascii="Times New Roman" w:hAnsi="Times New Roman" w:cs="Times New Roman"/>
+          <w:color w:val="000000" w:themeColor="text1"/>
+        </w:rPr>
+        <w:t xml:space="preserve"> with state fixed effects</w:t>
+      </w:r>
+    </w:p>
+    <w:p>
+      <w:pPr>
+        <w:pStyle w:val="ListParagraph"/>
+        <w:numPr>
+          <w:ilvl w:val="1"/>
+          <w:numId w:val="8"/>
+        </w:numPr>
+        <w:rPr>
+          <w:rFonts w:ascii="Times New Roman" w:hAnsi="Times New Roman" w:cs="Times New Roman"/>
+        </w:rPr>
+      </w:pPr>
+      <m:oMath>
+        <m:sSub>
+          <m:sSubPr>
+            <m:ctrlPr>
+              <w:rPr>
+                <w:rFonts w:ascii="Cambria Math" w:hAnsi="Cambria Math" w:cs="Times New Roman"/>
+                <w:i/>
+                <w:color w:val="000000" w:themeColor="text1"/>
+              </w:rPr>
+            </m:ctrlPr>
+          </m:sSubPr>
+          <m:e>
+            <m:r>
+              <w:rPr>
+                <w:rFonts w:ascii="Cambria Math" w:hAnsi="Cambria Math" w:cs="Times New Roman"/>
+                <w:color w:val="000000" w:themeColor="text1"/>
+              </w:rPr>
+              <m:t>α</m:t>
+            </m:r>
+          </m:e>
+          <m:sub>
+            <m:r>
+              <w:rPr>
+                <w:rFonts w:ascii="Cambria Math" w:hAnsi="Cambria Math" w:cs="Times New Roman"/>
+                <w:color w:val="000000" w:themeColor="text1"/>
+              </w:rPr>
+              <m:t>t</m:t>
+            </m:r>
+          </m:sub>
+        </m:sSub>
+      </m:oMath>
+      <w:r>
+        <w:rPr>
+          <w:rFonts w:ascii="Times New Roman" w:hAnsi="Times New Roman" w:cs="Times New Roman"/>
+          <w:color w:val="000000" w:themeColor="text1"/>
+        </w:rPr>
+        <w:t xml:space="preserve"> </w:t>
+      </w:r>
+      <w:r>
+        <w:rPr>
+          <w:rFonts w:ascii="Times New Roman" w:hAnsi="Times New Roman" w:cs="Times New Roman"/>
+          <w:color w:val="000000" w:themeColor="text1"/>
+        </w:rPr>
+        <w:t>denotes</w:t>
+      </w:r>
+      <w:r>
+        <w:rPr>
+          <w:rFonts w:ascii="Times New Roman" w:hAnsi="Times New Roman" w:cs="Times New Roman"/>
+          <w:color w:val="000000" w:themeColor="text1"/>
+        </w:rPr>
+        <w:t xml:space="preserve"> with time fixed effects</w:t>
+      </w:r>
+    </w:p>
+    <w:p>
+      <w:pPr>
+        <w:pStyle w:val="ListParagraph"/>
+        <w:numPr>
+          <w:ilvl w:val="1"/>
+          <w:numId w:val="8"/>
+        </w:numPr>
+        <w:rPr>
+          <w:rFonts w:ascii="Times New Roman" w:hAnsi="Times New Roman" w:cs="Times New Roman"/>
+        </w:rPr>
+      </w:pPr>
+      <m:oMath>
+        <m:r>
+          <w:rPr>
+            <w:rFonts w:ascii="Cambria Math" w:hAnsi="Cambria Math" w:cs="Times New Roman"/>
+            <w:color w:val="000000" w:themeColor="text1"/>
+          </w:rPr>
+          <w:lastRenderedPageBreak/>
+          <m:t>t</m:t>
+        </m:r>
+      </m:oMath>
+      <w:r>
+        <w:rPr>
+          <w:rFonts w:ascii="Times New Roman" w:hAnsi="Times New Roman" w:cs="Times New Roman"/>
+          <w:color w:val="000000" w:themeColor="text1"/>
+        </w:rPr>
+        <w:t xml:space="preserve"> denote</w:t>
+      </w:r>
+      <w:r>
+        <w:rPr>
+          <w:rFonts w:ascii="Times New Roman" w:hAnsi="Times New Roman" w:cs="Times New Roman"/>
+          <w:color w:val="000000" w:themeColor="text1"/>
+        </w:rPr>
+        <w:t>s</w:t>
+      </w:r>
+      <w:r>
+        <w:rPr>
+          <w:rFonts w:ascii="Times New Roman" w:hAnsi="Times New Roman" w:cs="Times New Roman"/>
+          <w:color w:val="000000" w:themeColor="text1"/>
+        </w:rPr>
+        <w:t xml:space="preserve"> the </w:t>
+      </w:r>
+      <w:r>
+        <w:rPr>
+          <w:rFonts w:ascii="Times New Roman" w:hAnsi="Times New Roman" w:cs="Times New Roman"/>
+          <w:color w:val="000000" w:themeColor="text1"/>
+        </w:rPr>
+        <w:t>year</w:t>
+      </w:r>
+      <w:r>
+        <w:rPr>
+          <w:rFonts w:ascii="Times New Roman" w:hAnsi="Times New Roman" w:cs="Times New Roman"/>
+          <w:color w:val="000000" w:themeColor="text1"/>
+        </w:rPr>
+        <w:t>.</w:t>
+      </w:r>
+      <w:r>
+        <w:rPr>
+          <w:rFonts w:ascii="Times New Roman" w:hAnsi="Times New Roman" w:cs="Times New Roman"/>
+          <w:color w:val="000000" w:themeColor="text1"/>
+        </w:rPr>
+        <w:t xml:space="preserve">  As 2015 is omitted from the regression specification, the coefficients are normalized such that the 2015 values are set to 0</w:t>
+      </w:r>
+    </w:p>
+    <w:p>
+      <w:pPr>
+        <w:pStyle w:val="ListParagraph"/>
+        <w:numPr>
+          <w:ilvl w:val="1"/>
+          <w:numId w:val="8"/>
+        </w:numPr>
+        <w:rPr>
+          <w:rFonts w:ascii="Times New Roman" w:hAnsi="Times New Roman" w:cs="Times New Roman"/>
+        </w:rPr>
+      </w:pPr>
+      <m:oMath>
+        <m:sSub>
+          <m:sSubPr>
+            <m:ctrlPr>
+              <w:rPr>
+                <w:rFonts w:ascii="Cambria Math" w:hAnsi="Cambria Math" w:cs="Times New Roman"/>
+                <w:i/>
+                <w:color w:val="000000" w:themeColor="text1"/>
+              </w:rPr>
+            </m:ctrlPr>
+          </m:sSubPr>
+          <m:e>
+            <m:r>
+              <m:rPr>
+                <m:sty m:val="p"/>
+              </m:rPr>
+              <w:rPr>
+                <w:rFonts w:ascii="Cambria Math" w:hAnsi="Cambria Math" w:cs="Times New Roman"/>
+                <w:color w:val="000000" w:themeColor="text1"/>
+              </w:rPr>
+              <m:t>Γ</m:t>
+            </m:r>
+          </m:e>
+          <m:sub>
+            <m:r>
+              <w:rPr>
+                <w:rFonts w:ascii="Cambria Math" w:hAnsi="Cambria Math" w:cs="Times New Roman"/>
+                <w:color w:val="000000" w:themeColor="text1"/>
+              </w:rPr>
+              <m:t>s,t</m:t>
+            </m:r>
+          </m:sub>
+        </m:sSub>
+      </m:oMath>
+      <w:r>
+        <w:rPr>
+          <w:rFonts w:ascii="Times New Roman" w:hAnsi="Times New Roman" w:cs="Times New Roman"/>
+          <w:color w:val="000000" w:themeColor="text1"/>
+        </w:rPr>
+        <w:t xml:space="preserve"> are a series of state and year controls</w:t>
+      </w:r>
+    </w:p>
+    <w:p>
+      <w:pPr>
+        <w:pStyle w:val="ListParagraph"/>
+        <w:numPr>
+          <w:ilvl w:val="1"/>
+          <w:numId w:val="8"/>
+        </w:numPr>
+        <w:rPr>
+          <w:rFonts w:ascii="Times New Roman" w:hAnsi="Times New Roman" w:cs="Times New Roman"/>
+        </w:rPr>
+      </w:pPr>
+      <w:r>
+        <w:rPr>
+          <w:rFonts w:ascii="Times New Roman" w:hAnsi="Times New Roman" w:cs="Times New Roman"/>
+        </w:rPr>
+        <w:t xml:space="preserve">The coefficient of interest is </w:t>
+      </w:r>
+      <m:oMath>
+        <m:sSub>
+          <m:sSubPr>
+            <m:ctrlPr>
+              <w:rPr>
+                <w:rFonts w:ascii="Cambria Math" w:hAnsi="Cambria Math" w:cs="Times New Roman"/>
+                <w:i/>
+                <w:color w:val="000000" w:themeColor="text1"/>
+              </w:rPr>
+            </m:ctrlPr>
+          </m:sSubPr>
+          <m:e>
+            <m:r>
+              <w:rPr>
+                <w:rFonts w:ascii="Cambria Math" w:hAnsi="Cambria Math" w:cs="Times New Roman"/>
+                <w:color w:val="000000" w:themeColor="text1"/>
+              </w:rPr>
+              <m:t>β</m:t>
+            </m:r>
+          </m:e>
+          <m:sub>
+            <m:r>
+              <w:rPr>
+                <w:rFonts w:ascii="Cambria Math" w:hAnsi="Cambria Math" w:cs="Times New Roman"/>
+                <w:color w:val="000000" w:themeColor="text1"/>
+              </w:rPr>
+              <m:t>k</m:t>
+            </m:r>
+          </m:sub>
+        </m:sSub>
+      </m:oMath>
+      <w:r>
+        <w:rPr>
+          <w:rFonts w:ascii="Times New Roman" w:hAnsi="Times New Roman" w:cs="Times New Roman"/>
+          <w:color w:val="000000" w:themeColor="text1"/>
+        </w:rPr>
+        <w:t>, which demonstrates the relative impact on the outcome variable for each subsequent corresponding year.</w:t>
+      </w:r>
+    </w:p>
     <w:sectPr>
       <w:pgSz w:w="12240" w:h="15840"/>
       <w:pgMar w:top="1440" w:right="1440" w:bottom="1440" w:left="1440" w:header="720" w:footer="720" w:gutter="0"/>
@@ -3159,7 +3880,7 @@
         <w:rFonts w:hint="default"/>
       </w:rPr>
     </w:lvl>
-    <w:lvl w:ilvl="1" w:tplc="04090019" w:tentative="1">
+    <w:lvl w:ilvl="1" w:tplc="04090019">
       <w:start w:val="1"/>
       <w:numFmt w:val="lowerLetter"/>
       <w:lvlText w:val="%2."/>
@@ -3549,6 +4270,95 @@
     </w:lvl>
   </w:abstractNum>
   <w:abstractNum w:abstractNumId="4" w15:restartNumberingAfterBreak="0">
+    <w:nsid w:val="21A5745B"/>
+    <w:multiLevelType w:val="hybridMultilevel"/>
+    <w:tmpl w:val="68864B66"/>
+    <w:lvl w:ilvl="0" w:tplc="04090011">
+      <w:start w:val="1"/>
+      <w:numFmt w:val="decimal"/>
+      <w:lvlText w:val="%1)"/>
+      <w:lvlJc w:val="left"/>
+      <w:pPr>
+        <w:ind w:left="720" w:hanging="360"/>
+      </w:pPr>
+      <w:rPr>
+        <w:rFonts w:hint="default"/>
+      </w:rPr>
+    </w:lvl>
+    <w:lvl w:ilvl="1" w:tplc="04090019" w:tentative="1">
+      <w:start w:val="1"/>
+      <w:numFmt w:val="lowerLetter"/>
+      <w:lvlText w:val="%2."/>
+      <w:lvlJc w:val="left"/>
+      <w:pPr>
+        <w:ind w:left="1440" w:hanging="360"/>
+      </w:pPr>
+    </w:lvl>
+    <w:lvl w:ilvl="2" w:tplc="0409001B" w:tentative="1">
+      <w:start w:val="1"/>
+      <w:numFmt w:val="lowerRoman"/>
+      <w:lvlText w:val="%3."/>
+      <w:lvlJc w:val="right"/>
+      <w:pPr>
+        <w:ind w:left="2160" w:hanging="180"/>
+      </w:pPr>
+    </w:lvl>
+    <w:lvl w:ilvl="3" w:tplc="0409000F" w:tentative="1">
+      <w:start w:val="1"/>
+      <w:numFmt w:val="decimal"/>
+      <w:lvlText w:val="%4."/>
+      <w:lvlJc w:val="left"/>
+      <w:pPr>
+        <w:ind w:left="2880" w:hanging="360"/>
+      </w:pPr>
+    </w:lvl>
+    <w:lvl w:ilvl="4" w:tplc="04090019" w:tentative="1">
+      <w:start w:val="1"/>
+      <w:numFmt w:val="lowerLetter"/>
+      <w:lvlText w:val="%5."/>
+      <w:lvlJc w:val="left"/>
+      <w:pPr>
+        <w:ind w:left="3600" w:hanging="360"/>
+      </w:pPr>
+    </w:lvl>
+    <w:lvl w:ilvl="5" w:tplc="0409001B" w:tentative="1">
+      <w:start w:val="1"/>
+      <w:numFmt w:val="lowerRoman"/>
+      <w:lvlText w:val="%6."/>
+      <w:lvlJc w:val="right"/>
+      <w:pPr>
+        <w:ind w:left="4320" w:hanging="180"/>
+      </w:pPr>
+    </w:lvl>
+    <w:lvl w:ilvl="6" w:tplc="0409000F" w:tentative="1">
+      <w:start w:val="1"/>
+      <w:numFmt w:val="decimal"/>
+      <w:lvlText w:val="%7."/>
+      <w:lvlJc w:val="left"/>
+      <w:pPr>
+        <w:ind w:left="5040" w:hanging="360"/>
+      </w:pPr>
+    </w:lvl>
+    <w:lvl w:ilvl="7" w:tplc="04090019" w:tentative="1">
+      <w:start w:val="1"/>
+      <w:numFmt w:val="lowerLetter"/>
+      <w:lvlText w:val="%8."/>
+      <w:lvlJc w:val="left"/>
+      <w:pPr>
+        <w:ind w:left="5760" w:hanging="360"/>
+      </w:pPr>
+    </w:lvl>
+    <w:lvl w:ilvl="8" w:tplc="0409001B" w:tentative="1">
+      <w:start w:val="1"/>
+      <w:numFmt w:val="lowerRoman"/>
+      <w:lvlText w:val="%9."/>
+      <w:lvlJc w:val="right"/>
+      <w:pPr>
+        <w:ind w:left="6480" w:hanging="180"/>
+      </w:pPr>
+    </w:lvl>
+  </w:abstractNum>
+  <w:abstractNum w:abstractNumId="5" w15:restartNumberingAfterBreak="0">
     <w:nsid w:val="34BF3D24"/>
     <w:multiLevelType w:val="hybridMultilevel"/>
     <w:tmpl w:val="942E430E"/>
@@ -3661,7 +4471,7 @@
       </w:rPr>
     </w:lvl>
   </w:abstractNum>
-  <w:abstractNum w:abstractNumId="5" w15:restartNumberingAfterBreak="0">
+  <w:abstractNum w:abstractNumId="6" w15:restartNumberingAfterBreak="0">
     <w:nsid w:val="56391317"/>
     <w:multiLevelType w:val="hybridMultilevel"/>
     <w:tmpl w:val="6A9A22C2"/>
@@ -3750,8 +4560,121 @@
       </w:pPr>
     </w:lvl>
   </w:abstractNum>
+  <w:abstractNum w:abstractNumId="7" w15:restartNumberingAfterBreak="0">
+    <w:nsid w:val="610F4F6B"/>
+    <w:multiLevelType w:val="hybridMultilevel"/>
+    <w:tmpl w:val="079E88FE"/>
+    <w:lvl w:ilvl="0" w:tplc="04090001">
+      <w:start w:val="1"/>
+      <w:numFmt w:val="bullet"/>
+      <w:lvlText w:val=""/>
+      <w:lvlJc w:val="left"/>
+      <w:pPr>
+        <w:ind w:left="720" w:hanging="360"/>
+      </w:pPr>
+      <w:rPr>
+        <w:rFonts w:ascii="Symbol" w:hAnsi="Symbol" w:hint="default"/>
+      </w:rPr>
+    </w:lvl>
+    <w:lvl w:ilvl="1" w:tplc="04090003">
+      <w:start w:val="1"/>
+      <w:numFmt w:val="bullet"/>
+      <w:lvlText w:val="o"/>
+      <w:lvlJc w:val="left"/>
+      <w:pPr>
+        <w:ind w:left="1440" w:hanging="360"/>
+      </w:pPr>
+      <w:rPr>
+        <w:rFonts w:ascii="Courier New" w:hAnsi="Courier New" w:hint="default"/>
+      </w:rPr>
+    </w:lvl>
+    <w:lvl w:ilvl="2" w:tplc="04090005" w:tentative="1">
+      <w:start w:val="1"/>
+      <w:numFmt w:val="bullet"/>
+      <w:lvlText w:val=""/>
+      <w:lvlJc w:val="left"/>
+      <w:pPr>
+        <w:ind w:left="2160" w:hanging="360"/>
+      </w:pPr>
+      <w:rPr>
+        <w:rFonts w:ascii="Wingdings" w:hAnsi="Wingdings" w:hint="default"/>
+      </w:rPr>
+    </w:lvl>
+    <w:lvl w:ilvl="3" w:tplc="04090001" w:tentative="1">
+      <w:start w:val="1"/>
+      <w:numFmt w:val="bullet"/>
+      <w:lvlText w:val=""/>
+      <w:lvlJc w:val="left"/>
+      <w:pPr>
+        <w:ind w:left="2880" w:hanging="360"/>
+      </w:pPr>
+      <w:rPr>
+        <w:rFonts w:ascii="Symbol" w:hAnsi="Symbol" w:hint="default"/>
+      </w:rPr>
+    </w:lvl>
+    <w:lvl w:ilvl="4" w:tplc="04090003" w:tentative="1">
+      <w:start w:val="1"/>
+      <w:numFmt w:val="bullet"/>
+      <w:lvlText w:val="o"/>
+      <w:lvlJc w:val="left"/>
+      <w:pPr>
+        <w:ind w:left="3600" w:hanging="360"/>
+      </w:pPr>
+      <w:rPr>
+        <w:rFonts w:ascii="Courier New" w:hAnsi="Courier New" w:hint="default"/>
+      </w:rPr>
+    </w:lvl>
+    <w:lvl w:ilvl="5" w:tplc="04090005" w:tentative="1">
+      <w:start w:val="1"/>
+      <w:numFmt w:val="bullet"/>
+      <w:lvlText w:val=""/>
+      <w:lvlJc w:val="left"/>
+      <w:pPr>
+        <w:ind w:left="4320" w:hanging="360"/>
+      </w:pPr>
+      <w:rPr>
+        <w:rFonts w:ascii="Wingdings" w:hAnsi="Wingdings" w:hint="default"/>
+      </w:rPr>
+    </w:lvl>
+    <w:lvl w:ilvl="6" w:tplc="04090001" w:tentative="1">
+      <w:start w:val="1"/>
+      <w:numFmt w:val="bullet"/>
+      <w:lvlText w:val=""/>
+      <w:lvlJc w:val="left"/>
+      <w:pPr>
+        <w:ind w:left="5040" w:hanging="360"/>
+      </w:pPr>
+      <w:rPr>
+        <w:rFonts w:ascii="Symbol" w:hAnsi="Symbol" w:hint="default"/>
+      </w:rPr>
+    </w:lvl>
+    <w:lvl w:ilvl="7" w:tplc="04090003" w:tentative="1">
+      <w:start w:val="1"/>
+      <w:numFmt w:val="bullet"/>
+      <w:lvlText w:val="o"/>
+      <w:lvlJc w:val="left"/>
+      <w:pPr>
+        <w:ind w:left="5760" w:hanging="360"/>
+      </w:pPr>
+      <w:rPr>
+        <w:rFonts w:ascii="Courier New" w:hAnsi="Courier New" w:hint="default"/>
+      </w:rPr>
+    </w:lvl>
+    <w:lvl w:ilvl="8" w:tplc="04090005" w:tentative="1">
+      <w:start w:val="1"/>
+      <w:numFmt w:val="bullet"/>
+      <w:lvlText w:val=""/>
+      <w:lvlJc w:val="left"/>
+      <w:pPr>
+        <w:ind w:left="6480" w:hanging="360"/>
+      </w:pPr>
+      <w:rPr>
+        <w:rFonts w:ascii="Wingdings" w:hAnsi="Wingdings" w:hint="default"/>
+      </w:rPr>
+    </w:lvl>
+  </w:abstractNum>
   <w:num w:numId="1">
-    <w:abstractNumId w:val="5"/>
+    <w:abstractNumId w:val="6"/>
   </w:num>
   <w:num w:numId="2">
     <w:abstractNumId w:val="3"/>
@@ -3760,13 +4683,19 @@
     <w:abstractNumId w:val="0"/>
   </w:num>
   <w:num w:numId="4">
-    <w:abstractNumId w:val="4"/>
+    <w:abstractNumId w:val="5"/>
   </w:num>
   <w:num w:numId="5">
     <w:abstractNumId w:val="1"/>
   </w:num>
   <w:num w:numId="6">
     <w:abstractNumId w:val="2"/>
+  </w:num>
+  <w:num w:numId="7">
+    <w:abstractNumId w:val="4"/>
+  </w:num>
+  <w:num w:numId="8">
+    <w:abstractNumId w:val="7"/>
   </w:num>
 </w:numbering>
 </file>
@@ -3894,6 +4823,7 @@
     <w:lsdException w:name="HTML Sample" w:semiHidden="1" w:unhideWhenUsed="1"/>
     <w:lsdException w:name="HTML Typewriter" w:semiHidden="1" w:unhideWhenUsed="1"/>
     <w:lsdException w:name="HTML Variable" w:semiHidden="1" w:unhideWhenUsed="1"/>
+    <w:lsdException w:name="Normal Table" w:semiHidden="1" w:unhideWhenUsed="1"/>
     <w:lsdException w:name="annotation subject" w:semiHidden="1" w:unhideWhenUsed="1"/>
     <w:lsdException w:name="No List" w:semiHidden="1" w:unhideWhenUsed="1"/>
     <w:lsdException w:name="Outline List 1" w:semiHidden="1" w:unhideWhenUsed="1"/>
@@ -3940,8 +4870,10 @@
     <w:lsdException w:name="Table Subtle 2" w:semiHidden="1" w:unhideWhenUsed="1"/>
     <w:lsdException w:name="Table Web 1" w:semiHidden="1" w:unhideWhenUsed="1"/>
     <w:lsdException w:name="Table Web 2" w:semiHidden="1" w:unhideWhenUsed="1"/>
+    <w:lsdException w:name="Table Web 3" w:semiHidden="1" w:unhideWhenUsed="1"/>
     <w:lsdException w:name="Balloon Text" w:semiHidden="1" w:unhideWhenUsed="1"/>
     <w:lsdException w:name="Table Grid" w:uiPriority="39"/>
+    <w:lsdException w:name="Table Theme" w:semiHidden="1" w:unhideWhenUsed="1"/>
     <w:lsdException w:name="Placeholder Text" w:semiHidden="1"/>
     <w:lsdException w:name="No Spacing" w:uiPriority="1" w:qFormat="1"/>
     <w:lsdException w:name="Light Shading" w:uiPriority="60"/>
@@ -5474,6 +6406,16 @@
       </w:tcPr>
     </w:tblStylePr>
   </w:style>
+  <w:style w:type="character" w:styleId="PlaceholderText">
+    <w:name w:val="Placeholder Text"/>
+    <w:basedOn w:val="DefaultParagraphFont"/>
+    <w:uiPriority w:val="99"/>
+    <w:semiHidden/>
+    <w:rsid w:val="00B87ECA"/>
+    <w:rPr>
+      <w:color w:val="808080"/>
+    </w:rPr>
+  </w:style>
 </w:styles>
 </file>
 

</xml_diff>

<commit_message>
Changes - Modified data section to clarify selection - cleaned up EDA section - Added additional visualizations
</commit_message>
<xml_diff>
--- a/Milestone 3/Group 39 - Final Project Milestone 3.docx
+++ b/Milestone 3/Group 39 - Final Project Milestone 3.docx
@@ -299,10 +299,8 @@
         <w:rPr>
           <w:rFonts w:ascii="Times New Roman" w:hAnsi="Times New Roman" w:cs="Times New Roman"/>
           <w:color w:val="000000"/>
-          <w:sz w:val="21"/>
-          <w:szCs w:val="21"/>
-        </w:rPr>
-        <w:t>In 2015, The Post began tracking more than a dozen details about each killing — including the race of the deceased, the circumstances of the shooting, whether the person was armed and whether the person was experiencing a mental-health crisis — by culling local news reports, law enforcement websites and social media, and by monitoring independent databases such as Killed by Police and Fatal Encounters. The Post conducted additional reporting in many cases.</w:t>
+        </w:rPr>
+        <w:t>In 2015, The Post began tracking more than a dozen details about each killing — including the race of the deceased, the circumstances of the shooting, whether the person was armed and whether the person was experiencing a mental-health crisis — by culling local news reports, law enforcement websites and social media, and by monitoring independent databases such as Killed by Police and Fatal Encounters.</w:t>
       </w:r>
     </w:p>
     <w:p>
@@ -312,8 +310,8 @@
         <w:spacing w:before="240" w:beforeAutospacing="0" w:after="0" w:afterAutospacing="0" w:line="276" w:lineRule="auto"/>
         <w:rPr>
           <w:color w:val="000000"/>
-          <w:sz w:val="21"/>
-          <w:szCs w:val="21"/>
+          <w:sz w:val="20"/>
+          <w:szCs w:val="20"/>
         </w:rPr>
       </w:pPr>
       <w:r>
@@ -321,18 +319,18 @@
           <w:b/>
           <w:bCs/>
           <w:color w:val="000000"/>
-          <w:sz w:val="21"/>
-          <w:szCs w:val="21"/>
+          <w:sz w:val="20"/>
+          <w:szCs w:val="20"/>
         </w:rPr>
         <w:t>Mapping Police Violence:</w:t>
       </w:r>
       <w:r>
         <w:rPr>
           <w:color w:val="000000"/>
-          <w:sz w:val="21"/>
-          <w:szCs w:val="21"/>
-        </w:rPr>
-        <w:t xml:space="preserve"> This information has been meticulously sourced from the three largest, most comprehensive and impartial crowdsourced databases on police killings in the country: FatalEncounters.org, the U.S. Police Shootings Database and KilledbyPolice.net. We've also done extensive original research to further improve the quality and completeness of the data; searching social media, obituaries, criminal records databases, police reports and other sources to identify the race of 90 percent of all victims in the database.</w:t>
+          <w:sz w:val="20"/>
+          <w:szCs w:val="20"/>
+        </w:rPr>
+        <w:t xml:space="preserve"> This information has been meticulously sourced from the three largest, most comprehensive and impartial crowdsourced databases on police killings in the country: FatalEncounters.org, the U.S. Police Shootings Database and KilledbyPolice.net.</w:t>
       </w:r>
     </w:p>
     <w:p>
@@ -342,8 +340,8 @@
         <w:spacing w:before="240" w:beforeAutospacing="0" w:after="0" w:afterAutospacing="0" w:line="276" w:lineRule="auto"/>
         <w:rPr>
           <w:color w:val="000000"/>
-          <w:sz w:val="21"/>
-          <w:szCs w:val="21"/>
+          <w:sz w:val="20"/>
+          <w:szCs w:val="20"/>
         </w:rPr>
       </w:pPr>
       <w:r>
@@ -351,84 +349,190 @@
           <w:b/>
           <w:bCs/>
           <w:color w:val="000000"/>
-          <w:sz w:val="21"/>
-          <w:szCs w:val="21"/>
-        </w:rPr>
-        <w:t>Notes:</w:t>
-      </w:r>
-      <w:r>
-        <w:rPr>
+          <w:sz w:val="20"/>
+          <w:szCs w:val="20"/>
+        </w:rPr>
+        <w:t>Selection</w:t>
+      </w:r>
+      <w:r>
+        <w:rPr>
+          <w:b/>
+          <w:bCs/>
           <w:color w:val="000000"/>
-          <w:sz w:val="21"/>
-          <w:szCs w:val="21"/>
-        </w:rPr>
-        <w:t xml:space="preserve"> Washing</w:t>
+          <w:sz w:val="20"/>
+          <w:szCs w:val="20"/>
+        </w:rPr>
+        <w:t>:</w:t>
       </w:r>
       <w:r>
         <w:rPr>
           <w:color w:val="000000"/>
-          <w:sz w:val="21"/>
-          <w:szCs w:val="21"/>
+          <w:sz w:val="20"/>
+          <w:szCs w:val="20"/>
+        </w:rPr>
+        <w:t xml:space="preserve"> </w:t>
+      </w:r>
+      <w:r>
+        <w:rPr>
+          <w:color w:val="000000"/>
+          <w:sz w:val="20"/>
+          <w:szCs w:val="20"/>
+        </w:rPr>
+        <w:t xml:space="preserve">The mapping police violence dataset has more predictors and data entries which could still be of interest for this analysis, but it also has some </w:t>
+      </w:r>
+      <w:proofErr w:type="spellStart"/>
+      <w:r>
+        <w:rPr>
+          <w:color w:val="000000"/>
+          <w:sz w:val="20"/>
+          <w:szCs w:val="20"/>
+        </w:rPr>
+        <w:t>NaN</w:t>
+      </w:r>
+      <w:proofErr w:type="spellEnd"/>
+      <w:r>
+        <w:rPr>
+          <w:color w:val="000000"/>
+          <w:sz w:val="20"/>
+          <w:szCs w:val="20"/>
+        </w:rPr>
+        <w:t xml:space="preserve"> values and incomplete data. </w:t>
+      </w:r>
+      <w:r>
+        <w:rPr>
+          <w:color w:val="000000"/>
+          <w:sz w:val="20"/>
+          <w:szCs w:val="20"/>
+        </w:rPr>
+        <w:t>Washing</w:t>
+      </w:r>
+      <w:r>
+        <w:rPr>
+          <w:color w:val="000000"/>
+          <w:sz w:val="20"/>
+          <w:szCs w:val="20"/>
+        </w:rPr>
+        <w:t>ton</w:t>
+      </w:r>
+      <w:r>
+        <w:rPr>
+          <w:color w:val="000000"/>
+          <w:sz w:val="20"/>
+          <w:szCs w:val="20"/>
         </w:rPr>
         <w:t xml:space="preserve"> P</w:t>
       </w:r>
       <w:r>
         <w:rPr>
           <w:color w:val="000000"/>
-          <w:sz w:val="21"/>
-          <w:szCs w:val="21"/>
+          <w:sz w:val="20"/>
+          <w:szCs w:val="20"/>
         </w:rPr>
         <w:t>ost sources the</w:t>
       </w:r>
       <w:r>
         <w:rPr>
           <w:color w:val="000000"/>
-          <w:sz w:val="21"/>
-          <w:szCs w:val="21"/>
+          <w:sz w:val="20"/>
+          <w:szCs w:val="20"/>
         </w:rPr>
         <w:t>i</w:t>
       </w:r>
       <w:r>
         <w:rPr>
           <w:color w:val="000000"/>
-          <w:sz w:val="21"/>
-          <w:szCs w:val="21"/>
-        </w:rPr>
-        <w:t xml:space="preserve">r data also from the mapping police violence dataset, but they cleaned the data. Meaning that the mapping police violence dataset has more entries because it also has some </w:t>
-      </w:r>
-      <w:proofErr w:type="spellStart"/>
+          <w:sz w:val="20"/>
+          <w:szCs w:val="20"/>
+        </w:rPr>
+        <w:t>r data from the mapping police violence dataset, but they cleaned the data</w:t>
+      </w:r>
       <w:r>
         <w:rPr>
           <w:color w:val="000000"/>
-          <w:sz w:val="21"/>
-          <w:szCs w:val="21"/>
-        </w:rPr>
-        <w:t>NaN</w:t>
-      </w:r>
-      <w:proofErr w:type="spellEnd"/>
+          <w:sz w:val="20"/>
+          <w:szCs w:val="20"/>
+        </w:rPr>
+        <w:t xml:space="preserve"> more completely</w:t>
+      </w:r>
       <w:r>
         <w:rPr>
           <w:color w:val="000000"/>
-          <w:sz w:val="21"/>
-          <w:szCs w:val="21"/>
-        </w:rPr>
-        <w:t xml:space="preserve"> values, which could still be of interest</w:t>
+          <w:sz w:val="20"/>
+          <w:szCs w:val="20"/>
+        </w:rPr>
+        <w:t xml:space="preserve"> making it more useful for many required comparisons in this investigation</w:t>
       </w:r>
       <w:r>
         <w:rPr>
           <w:color w:val="000000"/>
-          <w:sz w:val="21"/>
-          <w:szCs w:val="21"/>
-        </w:rPr>
-        <w:t xml:space="preserve"> for this analysis</w:t>
+          <w:sz w:val="20"/>
+          <w:szCs w:val="20"/>
+        </w:rPr>
+        <w:t xml:space="preserve">. </w:t>
       </w:r>
       <w:r>
         <w:rPr>
           <w:color w:val="000000"/>
-          <w:sz w:val="21"/>
-          <w:szCs w:val="21"/>
-        </w:rPr>
-        <w:t>.</w:t>
+          <w:sz w:val="20"/>
+          <w:szCs w:val="20"/>
+        </w:rPr>
+        <w:t>Therefore,</w:t>
+      </w:r>
+      <w:r>
+        <w:rPr>
+          <w:color w:val="000000"/>
+          <w:sz w:val="20"/>
+          <w:szCs w:val="20"/>
+        </w:rPr>
+        <w:t xml:space="preserve"> </w:t>
+      </w:r>
+      <w:r>
+        <w:rPr>
+          <w:color w:val="000000"/>
+          <w:sz w:val="20"/>
+          <w:szCs w:val="20"/>
+        </w:rPr>
+        <w:t>t</w:t>
+      </w:r>
+      <w:r>
+        <w:rPr>
+          <w:color w:val="000000"/>
+          <w:sz w:val="20"/>
+          <w:szCs w:val="20"/>
+        </w:rPr>
+        <w:t>he best data</w:t>
+      </w:r>
+      <w:r>
+        <w:rPr>
+          <w:color w:val="000000"/>
+          <w:sz w:val="20"/>
+          <w:szCs w:val="20"/>
+        </w:rPr>
+        <w:t xml:space="preserve"> </w:t>
+      </w:r>
+      <w:r>
+        <w:rPr>
+          <w:color w:val="000000"/>
+          <w:sz w:val="20"/>
+          <w:szCs w:val="20"/>
+        </w:rPr>
+        <w:t>source to answer the</w:t>
+      </w:r>
+      <w:r>
+        <w:rPr>
+          <w:color w:val="000000"/>
+          <w:sz w:val="20"/>
+          <w:szCs w:val="20"/>
+        </w:rPr>
+        <w:t xml:space="preserve"> proposed</w:t>
+      </w:r>
+      <w:r>
+        <w:rPr>
+          <w:color w:val="000000"/>
+          <w:sz w:val="20"/>
+          <w:szCs w:val="20"/>
+        </w:rPr>
+        <w:t xml:space="preserve"> analysis questions is the Washington Post dataset.</w:t>
       </w:r>
     </w:p>
     <w:p>
@@ -541,6 +645,7 @@
           <w:tcPr>
             <w:cnfStyle w:val="001000000000" w:firstRow="0" w:lastRow="0" w:firstColumn="1" w:lastColumn="0" w:oddVBand="0" w:evenVBand="0" w:oddHBand="0" w:evenHBand="0" w:firstRowFirstColumn="0" w:firstRowLastColumn="0" w:lastRowFirstColumn="0" w:lastRowLastColumn="0"/>
             <w:tcW w:w="990" w:type="dxa"/>
+            <w:vAlign w:val="bottom"/>
           </w:tcPr>
           <w:p>
             <w:pPr>
@@ -557,7 +662,7 @@
                 <w:sz w:val="16"/>
                 <w:szCs w:val="16"/>
               </w:rPr>
-              <w:t>Response</w:t>
+              <w:t>Size</w:t>
             </w:r>
           </w:p>
         </w:tc>
@@ -586,7 +691,31 @@
                 <w:sz w:val="16"/>
                 <w:szCs w:val="16"/>
               </w:rPr>
-              <w:t>Count of violent incidents</w:t>
+              <w:t>17 columns</w:t>
+            </w:r>
+          </w:p>
+          <w:p>
+            <w:pPr>
+              <w:pStyle w:val="ListParagraph"/>
+              <w:numPr>
+                <w:ilvl w:val="0"/>
+                <w:numId w:val="6"/>
+              </w:numPr>
+              <w:spacing w:before="0"/>
+              <w:cnfStyle w:val="000000000000" w:firstRow="0" w:lastRow="0" w:firstColumn="0" w:lastColumn="0" w:oddVBand="0" w:evenVBand="0" w:oddHBand="0" w:evenHBand="0" w:firstRowFirstColumn="0" w:firstRowLastColumn="0" w:lastRowFirstColumn="0" w:lastRowLastColumn="0"/>
+              <w:rPr>
+                <w:rFonts w:ascii="Times New Roman" w:eastAsia="Times New Roman" w:hAnsi="Times New Roman" w:cs="Times New Roman"/>
+                <w:sz w:val="16"/>
+                <w:szCs w:val="16"/>
+              </w:rPr>
+            </w:pPr>
+            <w:r>
+              <w:rPr>
+                <w:rFonts w:ascii="Times New Roman" w:eastAsia="Times New Roman" w:hAnsi="Times New Roman" w:cs="Times New Roman"/>
+                <w:sz w:val="16"/>
+                <w:szCs w:val="16"/>
+              </w:rPr>
+              <w:t>5716 rows</w:t>
             </w:r>
           </w:p>
         </w:tc>
@@ -615,7 +744,31 @@
                 <w:sz w:val="16"/>
                 <w:szCs w:val="16"/>
               </w:rPr>
-              <w:t>Count of violent incidents</w:t>
+              <w:t>27 columns</w:t>
+            </w:r>
+          </w:p>
+          <w:p>
+            <w:pPr>
+              <w:pStyle w:val="ListParagraph"/>
+              <w:numPr>
+                <w:ilvl w:val="0"/>
+                <w:numId w:val="6"/>
+              </w:numPr>
+              <w:spacing w:before="0"/>
+              <w:cnfStyle w:val="000000000000" w:firstRow="0" w:lastRow="0" w:firstColumn="0" w:lastColumn="0" w:oddVBand="0" w:evenVBand="0" w:oddHBand="0" w:evenHBand="0" w:firstRowFirstColumn="0" w:firstRowLastColumn="0" w:lastRowFirstColumn="0" w:lastRowLastColumn="0"/>
+              <w:rPr>
+                <w:rFonts w:ascii="Times New Roman" w:eastAsia="Times New Roman" w:hAnsi="Times New Roman" w:cs="Times New Roman"/>
+                <w:sz w:val="16"/>
+                <w:szCs w:val="16"/>
+              </w:rPr>
+            </w:pPr>
+            <w:r>
+              <w:rPr>
+                <w:rFonts w:ascii="Times New Roman" w:eastAsia="Times New Roman" w:hAnsi="Times New Roman" w:cs="Times New Roman"/>
+                <w:sz w:val="16"/>
+                <w:szCs w:val="16"/>
+              </w:rPr>
+              <w:t>8507 rows</w:t>
             </w:r>
           </w:p>
         </w:tc>
@@ -638,6 +791,101 @@
                 <w:szCs w:val="16"/>
               </w:rPr>
             </w:pPr>
+            <w:r>
+              <w:rPr>
+                <w:rFonts w:ascii="Times New Roman" w:eastAsia="Times New Roman" w:hAnsi="Times New Roman" w:cs="Times New Roman"/>
+                <w:sz w:val="16"/>
+                <w:szCs w:val="16"/>
+              </w:rPr>
+              <w:t>Response</w:t>
+            </w:r>
+          </w:p>
+        </w:tc>
+        <w:tc>
+          <w:tcPr>
+            <w:tcW w:w="2340" w:type="dxa"/>
+          </w:tcPr>
+          <w:p>
+            <w:pPr>
+              <w:pStyle w:val="ListParagraph"/>
+              <w:numPr>
+                <w:ilvl w:val="0"/>
+                <w:numId w:val="6"/>
+              </w:numPr>
+              <w:spacing w:before="0"/>
+              <w:cnfStyle w:val="000000000000" w:firstRow="0" w:lastRow="0" w:firstColumn="0" w:lastColumn="0" w:oddVBand="0" w:evenVBand="0" w:oddHBand="0" w:evenHBand="0" w:firstRowFirstColumn="0" w:firstRowLastColumn="0" w:lastRowFirstColumn="0" w:lastRowLastColumn="0"/>
+              <w:rPr>
+                <w:rFonts w:ascii="Times New Roman" w:eastAsia="Times New Roman" w:hAnsi="Times New Roman" w:cs="Times New Roman"/>
+                <w:sz w:val="16"/>
+                <w:szCs w:val="16"/>
+              </w:rPr>
+            </w:pPr>
+            <w:r>
+              <w:rPr>
+                <w:rFonts w:ascii="Times New Roman" w:eastAsia="Times New Roman" w:hAnsi="Times New Roman" w:cs="Times New Roman"/>
+                <w:sz w:val="16"/>
+                <w:szCs w:val="16"/>
+              </w:rPr>
+              <w:t>Count of violent incidents</w:t>
+            </w:r>
+          </w:p>
+        </w:tc>
+        <w:tc>
+          <w:tcPr>
+            <w:tcW w:w="2790" w:type="dxa"/>
+          </w:tcPr>
+          <w:p>
+            <w:pPr>
+              <w:pStyle w:val="ListParagraph"/>
+              <w:numPr>
+                <w:ilvl w:val="0"/>
+                <w:numId w:val="6"/>
+              </w:numPr>
+              <w:spacing w:before="0"/>
+              <w:cnfStyle w:val="000000000000" w:firstRow="0" w:lastRow="0" w:firstColumn="0" w:lastColumn="0" w:oddVBand="0" w:evenVBand="0" w:oddHBand="0" w:evenHBand="0" w:firstRowFirstColumn="0" w:firstRowLastColumn="0" w:lastRowFirstColumn="0" w:lastRowLastColumn="0"/>
+              <w:rPr>
+                <w:rFonts w:ascii="Times New Roman" w:eastAsia="Times New Roman" w:hAnsi="Times New Roman" w:cs="Times New Roman"/>
+                <w:sz w:val="16"/>
+                <w:szCs w:val="16"/>
+              </w:rPr>
+            </w:pPr>
+            <w:r>
+              <w:rPr>
+                <w:rFonts w:ascii="Times New Roman" w:eastAsia="Times New Roman" w:hAnsi="Times New Roman" w:cs="Times New Roman"/>
+                <w:sz w:val="16"/>
+                <w:szCs w:val="16"/>
+              </w:rPr>
+              <w:t>Count of violent incidents</w:t>
+            </w:r>
+          </w:p>
+        </w:tc>
+      </w:tr>
+      <w:tr>
+        <w:trPr>
+          <w:jc w:val="center"/>
+        </w:trPr>
+        <w:tc>
+          <w:tcPr>
+            <w:cnfStyle w:val="001000000000" w:firstRow="0" w:lastRow="0" w:firstColumn="1" w:lastColumn="0" w:oddVBand="0" w:evenVBand="0" w:oddHBand="0" w:evenHBand="0" w:firstRowFirstColumn="0" w:firstRowLastColumn="0" w:lastRowFirstColumn="0" w:lastRowLastColumn="0"/>
+            <w:tcW w:w="990" w:type="dxa"/>
+          </w:tcPr>
+          <w:p>
+            <w:pPr>
+              <w:jc w:val="center"/>
+              <w:rPr>
+                <w:rFonts w:ascii="Times New Roman" w:eastAsia="Times New Roman" w:hAnsi="Times New Roman" w:cs="Times New Roman"/>
+                <w:sz w:val="16"/>
+                <w:szCs w:val="16"/>
+              </w:rPr>
+            </w:pPr>
+            <w:r>
+              <w:rPr>
+                <w:rFonts w:ascii="Times New Roman" w:eastAsia="Times New Roman" w:hAnsi="Times New Roman" w:cs="Times New Roman"/>
+                <w:sz w:val="16"/>
+                <w:szCs w:val="16"/>
+              </w:rPr>
+              <w:t xml:space="preserve">Useful </w:t>
+            </w:r>
             <w:r>
               <w:rPr>
                 <w:rFonts w:ascii="Times New Roman" w:eastAsia="Times New Roman" w:hAnsi="Times New Roman" w:cs="Times New Roman"/>
@@ -1602,6 +1850,8 @@
           <w:rFonts w:ascii="Times New Roman" w:eastAsia="Times New Roman" w:hAnsi="Times New Roman" w:cs="Times New Roman"/>
           <w:i/>
           <w:iCs/>
+          <w:sz w:val="16"/>
+          <w:szCs w:val="16"/>
         </w:rPr>
       </w:pPr>
       <w:r>
@@ -1609,6 +1859,8 @@
           <w:rFonts w:ascii="Times New Roman" w:eastAsia="Times New Roman" w:hAnsi="Times New Roman" w:cs="Times New Roman"/>
           <w:i/>
           <w:iCs/>
+          <w:sz w:val="16"/>
+          <w:szCs w:val="16"/>
         </w:rPr>
         <w:t>Table 1: Predictor and Response Variables Reviewed</w:t>
       </w:r>
@@ -1667,8 +1919,14 @@
           <w:numId w:val="4"/>
         </w:numPr>
         <w:spacing w:before="0" w:after="0" w:line="240" w:lineRule="auto"/>
-      </w:pPr>
-      <w:r>
+        <w:rPr>
+          <w:rFonts w:ascii="Times New Roman" w:hAnsi="Times New Roman" w:cs="Times New Roman"/>
+        </w:rPr>
+      </w:pPr>
+      <w:r>
+        <w:rPr>
+          <w:rFonts w:ascii="Times New Roman" w:hAnsi="Times New Roman" w:cs="Times New Roman"/>
+        </w:rPr>
         <w:t>Review and Describe data</w:t>
       </w:r>
     </w:p>
@@ -1680,9 +1938,35 @@
           <w:numId w:val="4"/>
         </w:numPr>
         <w:spacing w:before="0" w:after="0" w:line="240" w:lineRule="auto"/>
-      </w:pPr>
-      <w:r>
+        <w:rPr>
+          <w:rFonts w:ascii="Times New Roman" w:hAnsi="Times New Roman" w:cs="Times New Roman"/>
+        </w:rPr>
+      </w:pPr>
+      <w:r>
+        <w:rPr>
+          <w:rFonts w:ascii="Times New Roman" w:hAnsi="Times New Roman" w:cs="Times New Roman"/>
+        </w:rPr>
         <w:t>Starting with many available sets, whittle down to only the most useful data</w:t>
+      </w:r>
+      <w:r>
+        <w:rPr>
+          <w:rFonts w:ascii="Times New Roman" w:hAnsi="Times New Roman" w:cs="Times New Roman"/>
+        </w:rPr>
+        <w:t xml:space="preserve"> (</w:t>
+      </w:r>
+      <w:r>
+        <w:rPr>
+          <w:rFonts w:ascii="Times New Roman" w:hAnsi="Times New Roman" w:cs="Times New Roman"/>
+          <w:i/>
+          <w:iCs/>
+        </w:rPr>
+        <w:t>research</w:t>
+      </w:r>
+      <w:r>
+        <w:rPr>
+          <w:rFonts w:ascii="Times New Roman" w:hAnsi="Times New Roman" w:cs="Times New Roman"/>
+        </w:rPr>
+        <w:t>)</w:t>
       </w:r>
     </w:p>
     <w:p>
@@ -1693,9 +1977,35 @@
           <w:numId w:val="4"/>
         </w:numPr>
         <w:spacing w:before="0" w:after="0" w:line="240" w:lineRule="auto"/>
-      </w:pPr>
-      <w:r>
+        <w:rPr>
+          <w:rFonts w:ascii="Times New Roman" w:hAnsi="Times New Roman" w:cs="Times New Roman"/>
+        </w:rPr>
+      </w:pPr>
+      <w:r>
+        <w:rPr>
+          <w:rFonts w:ascii="Times New Roman" w:hAnsi="Times New Roman" w:cs="Times New Roman"/>
+        </w:rPr>
         <w:t>Finalize dataset most capable of answering initial project questions</w:t>
+      </w:r>
+      <w:r>
+        <w:rPr>
+          <w:rFonts w:ascii="Times New Roman" w:hAnsi="Times New Roman" w:cs="Times New Roman"/>
+        </w:rPr>
+        <w:t xml:space="preserve"> (</w:t>
+      </w:r>
+      <w:r>
+        <w:rPr>
+          <w:rFonts w:ascii="Times New Roman" w:hAnsi="Times New Roman" w:cs="Times New Roman"/>
+          <w:i/>
+          <w:iCs/>
+        </w:rPr>
+        <w:t>Washington Post set</w:t>
+      </w:r>
+      <w:r>
+        <w:rPr>
+          <w:rFonts w:ascii="Times New Roman" w:hAnsi="Times New Roman" w:cs="Times New Roman"/>
+        </w:rPr>
+        <w:t>)</w:t>
       </w:r>
     </w:p>
     <w:p>
@@ -1706,9 +2016,15 @@
           <w:numId w:val="4"/>
         </w:numPr>
         <w:spacing w:before="0" w:after="0" w:line="240" w:lineRule="auto"/>
-      </w:pPr>
-      <w:r>
-        <w:t>Dig in further to selected datasets with initial look at trends</w:t>
+        <w:rPr>
+          <w:rFonts w:ascii="Times New Roman" w:hAnsi="Times New Roman" w:cs="Times New Roman"/>
+        </w:rPr>
+      </w:pPr>
+      <w:r>
+        <w:rPr>
+          <w:rFonts w:ascii="Times New Roman" w:hAnsi="Times New Roman" w:cs="Times New Roman"/>
+        </w:rPr>
+        <w:t>Take a deeper look at distribution of each predictor variable</w:t>
       </w:r>
     </w:p>
     <w:p>
@@ -1719,9 +2035,328 @@
           <w:numId w:val="4"/>
         </w:numPr>
         <w:spacing w:before="0" w:after="0" w:line="240" w:lineRule="auto"/>
-      </w:pPr>
-      <w:r>
-        <w:t>Total count of incidents (by race, time)</w:t>
+        <w:rPr>
+          <w:rFonts w:ascii="Times New Roman" w:hAnsi="Times New Roman" w:cs="Times New Roman"/>
+        </w:rPr>
+      </w:pPr>
+      <w:r>
+        <w:rPr>
+          <w:rFonts w:ascii="Times New Roman" w:hAnsi="Times New Roman" w:cs="Times New Roman"/>
+        </w:rPr>
+        <w:t>Make sure</w:t>
+      </w:r>
+      <w:r>
+        <w:rPr>
+          <w:rFonts w:ascii="Times New Roman" w:hAnsi="Times New Roman" w:cs="Times New Roman"/>
+        </w:rPr>
+        <w:t xml:space="preserve"> </w:t>
+      </w:r>
+      <w:r>
+        <w:rPr>
+          <w:rFonts w:ascii="Times New Roman" w:hAnsi="Times New Roman" w:cs="Times New Roman"/>
+        </w:rPr>
+        <w:t xml:space="preserve">data </w:t>
+      </w:r>
+      <w:r>
+        <w:rPr>
+          <w:rFonts w:ascii="Times New Roman" w:hAnsi="Times New Roman" w:cs="Times New Roman"/>
+        </w:rPr>
+        <w:t>is sensible</w:t>
+      </w:r>
+      <w:r>
+        <w:rPr>
+          <w:rFonts w:ascii="Times New Roman" w:hAnsi="Times New Roman" w:cs="Times New Roman"/>
+        </w:rPr>
+        <w:t xml:space="preserve"> and complete</w:t>
+      </w:r>
+      <w:r>
+        <w:rPr>
+          <w:rFonts w:ascii="Times New Roman" w:hAnsi="Times New Roman" w:cs="Times New Roman"/>
+        </w:rPr>
+        <w:t xml:space="preserve">, </w:t>
+      </w:r>
+      <w:r>
+        <w:rPr>
+          <w:rFonts w:ascii="Times New Roman" w:hAnsi="Times New Roman" w:cs="Times New Roman"/>
+        </w:rPr>
+        <w:t xml:space="preserve">clean as </w:t>
+      </w:r>
+      <w:r>
+        <w:rPr>
+          <w:rFonts w:ascii="Times New Roman" w:hAnsi="Times New Roman" w:cs="Times New Roman"/>
+        </w:rPr>
+        <w:t>needed (</w:t>
+      </w:r>
+      <w:proofErr w:type="gramStart"/>
+      <w:r>
+        <w:rPr>
+          <w:rFonts w:ascii="Times New Roman" w:hAnsi="Times New Roman" w:cs="Times New Roman"/>
+          <w:i/>
+          <w:iCs/>
+        </w:rPr>
+        <w:t>info(</w:t>
+      </w:r>
+      <w:proofErr w:type="gramEnd"/>
+      <w:r>
+        <w:rPr>
+          <w:rFonts w:ascii="Times New Roman" w:hAnsi="Times New Roman" w:cs="Times New Roman"/>
+          <w:i/>
+          <w:iCs/>
+        </w:rPr>
+        <w:t xml:space="preserve">), </w:t>
+      </w:r>
+      <w:proofErr w:type="spellStart"/>
+      <w:r>
+        <w:rPr>
+          <w:rFonts w:ascii="Times New Roman" w:hAnsi="Times New Roman" w:cs="Times New Roman"/>
+          <w:i/>
+          <w:iCs/>
+        </w:rPr>
+        <w:t>value_counts</w:t>
+      </w:r>
+      <w:proofErr w:type="spellEnd"/>
+      <w:r>
+        <w:rPr>
+          <w:rFonts w:ascii="Times New Roman" w:hAnsi="Times New Roman" w:cs="Times New Roman"/>
+          <w:i/>
+          <w:iCs/>
+        </w:rPr>
+        <w:t xml:space="preserve">, histograms, </w:t>
+      </w:r>
+      <w:proofErr w:type="spellStart"/>
+      <w:r>
+        <w:rPr>
+          <w:rFonts w:ascii="Times New Roman" w:hAnsi="Times New Roman" w:cs="Times New Roman"/>
+          <w:i/>
+          <w:iCs/>
+        </w:rPr>
+        <w:t>pairplots</w:t>
+      </w:r>
+      <w:proofErr w:type="spellEnd"/>
+      <w:r>
+        <w:rPr>
+          <w:rFonts w:ascii="Times New Roman" w:hAnsi="Times New Roman" w:cs="Times New Roman"/>
+        </w:rPr>
+        <w:t>)</w:t>
+      </w:r>
+    </w:p>
+    <w:p>
+      <w:pPr>
+        <w:pStyle w:val="ListParagraph"/>
+        <w:numPr>
+          <w:ilvl w:val="1"/>
+          <w:numId w:val="4"/>
+        </w:numPr>
+        <w:spacing w:before="0" w:after="0" w:line="240" w:lineRule="auto"/>
+        <w:rPr>
+          <w:rFonts w:ascii="Times New Roman" w:hAnsi="Times New Roman" w:cs="Times New Roman"/>
+        </w:rPr>
+      </w:pPr>
+      <w:r>
+        <w:rPr>
+          <w:rFonts w:ascii="Times New Roman" w:hAnsi="Times New Roman" w:cs="Times New Roman"/>
+        </w:rPr>
+        <w:t>Make sure variables are informative (appropriate distribution of observations across values</w:t>
+      </w:r>
+      <w:r>
+        <w:rPr>
+          <w:rFonts w:ascii="Times New Roman" w:hAnsi="Times New Roman" w:cs="Times New Roman"/>
+        </w:rPr>
+        <w:t xml:space="preserve"> with </w:t>
+      </w:r>
+      <w:r>
+        <w:rPr>
+          <w:rFonts w:ascii="Times New Roman" w:hAnsi="Times New Roman" w:cs="Times New Roman"/>
+          <w:i/>
+          <w:iCs/>
+        </w:rPr>
+        <w:t>hist</w:t>
+      </w:r>
+      <w:r>
+        <w:rPr>
+          <w:rFonts w:ascii="Times New Roman" w:hAnsi="Times New Roman" w:cs="Times New Roman"/>
+        </w:rPr>
+        <w:t>)</w:t>
+      </w:r>
+    </w:p>
+    <w:p>
+      <w:pPr>
+        <w:pStyle w:val="ListParagraph"/>
+        <w:numPr>
+          <w:ilvl w:val="0"/>
+          <w:numId w:val="4"/>
+        </w:numPr>
+        <w:spacing w:before="0" w:after="0" w:line="240" w:lineRule="auto"/>
+        <w:rPr>
+          <w:rFonts w:ascii="Times New Roman" w:hAnsi="Times New Roman" w:cs="Times New Roman"/>
+        </w:rPr>
+      </w:pPr>
+      <w:r>
+        <w:rPr>
+          <w:rFonts w:ascii="Times New Roman" w:hAnsi="Times New Roman" w:cs="Times New Roman"/>
+        </w:rPr>
+        <w:t>Dig in further to selected datasets with initial look at trends</w:t>
+      </w:r>
+    </w:p>
+    <w:p>
+      <w:pPr>
+        <w:pStyle w:val="ListParagraph"/>
+        <w:numPr>
+          <w:ilvl w:val="1"/>
+          <w:numId w:val="4"/>
+        </w:numPr>
+        <w:spacing w:before="0" w:after="0" w:line="240" w:lineRule="auto"/>
+        <w:rPr>
+          <w:rFonts w:ascii="Times New Roman" w:hAnsi="Times New Roman" w:cs="Times New Roman"/>
+        </w:rPr>
+      </w:pPr>
+      <w:r>
+        <w:rPr>
+          <w:rFonts w:ascii="Times New Roman" w:hAnsi="Times New Roman" w:cs="Times New Roman"/>
+        </w:rPr>
+        <w:t>Total count of incidents by race, time</w:t>
+      </w:r>
+      <w:r>
+        <w:rPr>
+          <w:rFonts w:ascii="Times New Roman" w:hAnsi="Times New Roman" w:cs="Times New Roman"/>
+        </w:rPr>
+        <w:t>, and other predictors</w:t>
+      </w:r>
+      <w:r>
+        <w:rPr>
+          <w:rFonts w:ascii="Times New Roman" w:hAnsi="Times New Roman" w:cs="Times New Roman"/>
+        </w:rPr>
+        <w:t xml:space="preserve"> (</w:t>
+      </w:r>
+      <w:r>
+        <w:rPr>
+          <w:rFonts w:ascii="Times New Roman" w:hAnsi="Times New Roman" w:cs="Times New Roman"/>
+          <w:i/>
+          <w:iCs/>
+        </w:rPr>
+        <w:t>bar plots and histograms</w:t>
+      </w:r>
+      <w:r>
+        <w:rPr>
+          <w:rFonts w:ascii="Times New Roman" w:hAnsi="Times New Roman" w:cs="Times New Roman"/>
+        </w:rPr>
+        <w:t>)</w:t>
+      </w:r>
+    </w:p>
+    <w:p>
+      <w:pPr>
+        <w:pStyle w:val="ListParagraph"/>
+        <w:numPr>
+          <w:ilvl w:val="1"/>
+          <w:numId w:val="4"/>
+        </w:numPr>
+        <w:spacing w:before="0" w:after="0" w:line="240" w:lineRule="auto"/>
+        <w:rPr>
+          <w:rFonts w:ascii="Times New Roman" w:hAnsi="Times New Roman" w:cs="Times New Roman"/>
+        </w:rPr>
+      </w:pPr>
+      <w:r>
+        <w:rPr>
+          <w:rFonts w:ascii="Times New Roman" w:hAnsi="Times New Roman" w:cs="Times New Roman"/>
+        </w:rPr>
+        <w:t>Sample means, standard deviations</w:t>
+      </w:r>
+      <w:r>
+        <w:rPr>
+          <w:rFonts w:ascii="Times New Roman" w:hAnsi="Times New Roman" w:cs="Times New Roman"/>
+        </w:rPr>
+        <w:t>, a</w:t>
+      </w:r>
+      <w:r>
+        <w:rPr>
+          <w:rFonts w:ascii="Times New Roman" w:hAnsi="Times New Roman" w:cs="Times New Roman"/>
+        </w:rPr>
+        <w:t xml:space="preserve">ggregate </w:t>
+      </w:r>
+      <w:r>
+        <w:rPr>
+          <w:rFonts w:ascii="Times New Roman" w:hAnsi="Times New Roman" w:cs="Times New Roman"/>
+        </w:rPr>
+        <w:t>b</w:t>
+      </w:r>
+      <w:r>
+        <w:rPr>
+          <w:rFonts w:ascii="Times New Roman" w:hAnsi="Times New Roman" w:cs="Times New Roman"/>
+        </w:rPr>
+        <w:t xml:space="preserve">y </w:t>
+      </w:r>
+      <w:r>
+        <w:rPr>
+          <w:rFonts w:ascii="Times New Roman" w:hAnsi="Times New Roman" w:cs="Times New Roman"/>
+        </w:rPr>
+        <w:t>y</w:t>
+      </w:r>
+      <w:r>
+        <w:rPr>
+          <w:rFonts w:ascii="Times New Roman" w:hAnsi="Times New Roman" w:cs="Times New Roman"/>
+        </w:rPr>
+        <w:t xml:space="preserve">ear, </w:t>
+      </w:r>
+      <w:r>
+        <w:rPr>
+          <w:rFonts w:ascii="Times New Roman" w:hAnsi="Times New Roman" w:cs="Times New Roman"/>
+        </w:rPr>
+        <w:t>b</w:t>
+      </w:r>
+      <w:r>
+        <w:rPr>
+          <w:rFonts w:ascii="Times New Roman" w:hAnsi="Times New Roman" w:cs="Times New Roman"/>
+        </w:rPr>
+        <w:t>y Geography</w:t>
+      </w:r>
+      <w:r>
+        <w:rPr>
+          <w:rFonts w:ascii="Times New Roman" w:hAnsi="Times New Roman" w:cs="Times New Roman"/>
+        </w:rPr>
+        <w:t xml:space="preserve"> (</w:t>
+      </w:r>
+      <w:proofErr w:type="spellStart"/>
+      <w:r>
+        <w:rPr>
+          <w:rFonts w:ascii="Times New Roman" w:hAnsi="Times New Roman" w:cs="Times New Roman"/>
+          <w:i/>
+          <w:iCs/>
+        </w:rPr>
+        <w:t>barplot</w:t>
+      </w:r>
+      <w:proofErr w:type="spellEnd"/>
+      <w:r>
+        <w:rPr>
+          <w:rFonts w:ascii="Times New Roman" w:hAnsi="Times New Roman" w:cs="Times New Roman"/>
+          <w:i/>
+          <w:iCs/>
+        </w:rPr>
+        <w:t>, try map plot</w:t>
+      </w:r>
+      <w:r>
+        <w:rPr>
+          <w:rFonts w:ascii="Times New Roman" w:hAnsi="Times New Roman" w:cs="Times New Roman"/>
+        </w:rPr>
+        <w:t>)</w:t>
+      </w:r>
+    </w:p>
+    <w:p>
+      <w:pPr>
+        <w:pStyle w:val="ListParagraph"/>
+        <w:numPr>
+          <w:ilvl w:val="1"/>
+          <w:numId w:val="4"/>
+        </w:numPr>
+        <w:spacing w:before="0" w:after="0" w:line="240" w:lineRule="auto"/>
+        <w:rPr>
+          <w:rFonts w:ascii="Times New Roman" w:hAnsi="Times New Roman" w:cs="Times New Roman"/>
+        </w:rPr>
+      </w:pPr>
+      <w:r>
+        <w:rPr>
+          <w:rFonts w:ascii="Times New Roman" w:hAnsi="Times New Roman" w:cs="Times New Roman"/>
+        </w:rPr>
+        <w:t>% of incidents by other predictors:</w:t>
       </w:r>
     </w:p>
     <w:p>
@@ -1732,9 +2367,46 @@
           <w:numId w:val="4"/>
         </w:numPr>
         <w:spacing w:before="0" w:after="0" w:line="240" w:lineRule="auto"/>
-      </w:pPr>
-      <w:r>
-        <w:t>Table, Incident by race, by year (Bar plot)</w:t>
+        <w:rPr>
+          <w:rFonts w:ascii="Times New Roman" w:hAnsi="Times New Roman" w:cs="Times New Roman"/>
+        </w:rPr>
+      </w:pPr>
+      <w:r>
+        <w:rPr>
+          <w:rFonts w:ascii="Times New Roman" w:hAnsi="Times New Roman" w:cs="Times New Roman"/>
+        </w:rPr>
+        <w:t>by threat level, allegedly armed, by race, by fraction of US population</w:t>
+      </w:r>
+      <w:r>
+        <w:rPr>
+          <w:rFonts w:ascii="Times New Roman" w:hAnsi="Times New Roman" w:cs="Times New Roman"/>
+        </w:rPr>
+        <w:t>, and mental health</w:t>
+      </w:r>
+    </w:p>
+    <w:p>
+      <w:pPr>
+        <w:pStyle w:val="ListParagraph"/>
+        <w:numPr>
+          <w:ilvl w:val="0"/>
+          <w:numId w:val="4"/>
+        </w:numPr>
+        <w:spacing w:before="0" w:after="0" w:line="240" w:lineRule="auto"/>
+        <w:rPr>
+          <w:rFonts w:ascii="Times New Roman" w:hAnsi="Times New Roman" w:cs="Times New Roman"/>
+        </w:rPr>
+      </w:pPr>
+      <w:r>
+        <w:rPr>
+          <w:rFonts w:ascii="Times New Roman" w:hAnsi="Times New Roman" w:cs="Times New Roman"/>
+        </w:rPr>
+        <w:t xml:space="preserve">Review </w:t>
+      </w:r>
+      <w:r>
+        <w:rPr>
+          <w:rFonts w:ascii="Times New Roman" w:hAnsi="Times New Roman" w:cs="Times New Roman"/>
+        </w:rPr>
+        <w:t>Correlations</w:t>
       </w:r>
     </w:p>
     <w:p>
@@ -1745,9 +2417,41 @@
           <w:numId w:val="4"/>
         </w:numPr>
         <w:spacing w:before="0" w:after="0" w:line="240" w:lineRule="auto"/>
-      </w:pPr>
-      <w:r>
-        <w:t>Sample means, standard deviations</w:t>
+        <w:rPr>
+          <w:rFonts w:ascii="Times New Roman" w:hAnsi="Times New Roman" w:cs="Times New Roman"/>
+        </w:rPr>
+      </w:pPr>
+      <w:r>
+        <w:rPr>
+          <w:rFonts w:ascii="Times New Roman" w:hAnsi="Times New Roman" w:cs="Times New Roman"/>
+        </w:rPr>
+        <w:t>By race, gender, state, age</w:t>
+      </w:r>
+      <w:r>
+        <w:rPr>
+          <w:rFonts w:ascii="Times New Roman" w:hAnsi="Times New Roman" w:cs="Times New Roman"/>
+        </w:rPr>
+        <w:t>, and other predictors like:</w:t>
+      </w:r>
+      <w:r>
+        <w:rPr>
+          <w:rFonts w:ascii="Times New Roman" w:hAnsi="Times New Roman" w:cs="Times New Roman"/>
+        </w:rPr>
+        <w:t xml:space="preserve"> (</w:t>
+      </w:r>
+      <w:r>
+        <w:rPr>
+          <w:rFonts w:ascii="Times New Roman" w:hAnsi="Times New Roman" w:cs="Times New Roman"/>
+          <w:i/>
+          <w:iCs/>
+        </w:rPr>
+        <w:t>heatmap plot</w:t>
+      </w:r>
+      <w:r>
+        <w:rPr>
+          <w:rFonts w:ascii="Times New Roman" w:hAnsi="Times New Roman" w:cs="Times New Roman"/>
+        </w:rPr>
+        <w:t>)</w:t>
       </w:r>
     </w:p>
     <w:p>
@@ -1758,9 +2462,183 @@
           <w:numId w:val="4"/>
         </w:numPr>
         <w:spacing w:before="0" w:after="0" w:line="240" w:lineRule="auto"/>
-      </w:pPr>
-      <w:r>
-        <w:t>Aggregate, By Year, By Geography</w:t>
+        <w:rPr>
+          <w:rFonts w:ascii="Times New Roman" w:hAnsi="Times New Roman" w:cs="Times New Roman"/>
+        </w:rPr>
+      </w:pPr>
+      <w:r>
+        <w:rPr>
+          <w:rFonts w:ascii="Times New Roman" w:hAnsi="Times New Roman" w:cs="Times New Roman"/>
+        </w:rPr>
+        <w:t>With and without threat level, flee, signs of mental illness, unarmed</w:t>
+      </w:r>
+      <w:r>
+        <w:rPr>
+          <w:rFonts w:ascii="Times New Roman" w:hAnsi="Times New Roman" w:cs="Times New Roman"/>
+        </w:rPr>
+        <w:t xml:space="preserve"> (</w:t>
+      </w:r>
+      <w:r>
+        <w:rPr>
+          <w:rFonts w:ascii="Times New Roman" w:hAnsi="Times New Roman" w:cs="Times New Roman"/>
+          <w:i/>
+          <w:iCs/>
+        </w:rPr>
+        <w:t>various plots</w:t>
+      </w:r>
+      <w:r>
+        <w:rPr>
+          <w:rFonts w:ascii="Times New Roman" w:hAnsi="Times New Roman" w:cs="Times New Roman"/>
+        </w:rPr>
+        <w:t>)</w:t>
+      </w:r>
+    </w:p>
+    <w:p>
+      <w:pPr>
+        <w:pStyle w:val="ListParagraph"/>
+        <w:numPr>
+          <w:ilvl w:val="2"/>
+          <w:numId w:val="4"/>
+        </w:numPr>
+        <w:spacing w:before="0" w:after="0" w:line="240" w:lineRule="auto"/>
+        <w:rPr>
+          <w:rFonts w:ascii="Times New Roman" w:hAnsi="Times New Roman" w:cs="Times New Roman"/>
+        </w:rPr>
+      </w:pPr>
+      <w:r>
+        <w:rPr>
+          <w:rFonts w:ascii="Times New Roman" w:hAnsi="Times New Roman" w:cs="Times New Roman"/>
+        </w:rPr>
+        <w:t>Allegedly armed/unarmed and threat level</w:t>
+      </w:r>
+      <w:r>
+        <w:rPr>
+          <w:rFonts w:ascii="Times New Roman" w:hAnsi="Times New Roman" w:cs="Times New Roman"/>
+        </w:rPr>
+        <w:t xml:space="preserve"> (</w:t>
+      </w:r>
+      <w:r>
+        <w:rPr>
+          <w:rFonts w:ascii="Times New Roman" w:hAnsi="Times New Roman" w:cs="Times New Roman"/>
+          <w:i/>
+          <w:iCs/>
+        </w:rPr>
+        <w:t>various plots</w:t>
+      </w:r>
+      <w:r>
+        <w:rPr>
+          <w:rFonts w:ascii="Times New Roman" w:hAnsi="Times New Roman" w:cs="Times New Roman"/>
+        </w:rPr>
+        <w:t>)</w:t>
+      </w:r>
+    </w:p>
+    <w:p>
+      <w:pPr>
+        <w:pStyle w:val="ListParagraph"/>
+        <w:numPr>
+          <w:ilvl w:val="0"/>
+          <w:numId w:val="4"/>
+        </w:numPr>
+        <w:spacing w:before="0" w:after="0" w:line="240" w:lineRule="auto"/>
+        <w:rPr>
+          <w:rFonts w:ascii="Times New Roman" w:hAnsi="Times New Roman" w:cs="Times New Roman"/>
+        </w:rPr>
+      </w:pPr>
+      <w:r>
+        <w:rPr>
+          <w:rFonts w:ascii="Times New Roman" w:hAnsi="Times New Roman" w:cs="Times New Roman"/>
+        </w:rPr>
+        <w:t xml:space="preserve">Perform </w:t>
+      </w:r>
+      <w:r>
+        <w:rPr>
+          <w:rFonts w:ascii="Times New Roman" w:hAnsi="Times New Roman" w:cs="Times New Roman"/>
+        </w:rPr>
+        <w:t xml:space="preserve">additional </w:t>
+      </w:r>
+      <w:r>
+        <w:rPr>
+          <w:rFonts w:ascii="Times New Roman" w:hAnsi="Times New Roman" w:cs="Times New Roman"/>
+        </w:rPr>
+        <w:t xml:space="preserve">visualizations gaining deeper insights </w:t>
+      </w:r>
+      <w:r>
+        <w:rPr>
+          <w:rFonts w:ascii="Times New Roman" w:hAnsi="Times New Roman" w:cs="Times New Roman"/>
+        </w:rPr>
+        <w:t>of</w:t>
+      </w:r>
+      <w:r>
+        <w:rPr>
+          <w:rFonts w:ascii="Times New Roman" w:hAnsi="Times New Roman" w:cs="Times New Roman"/>
+        </w:rPr>
+        <w:t xml:space="preserve"> predictors</w:t>
+      </w:r>
+      <w:r>
+        <w:rPr>
+          <w:rFonts w:ascii="Times New Roman" w:hAnsi="Times New Roman" w:cs="Times New Roman"/>
+        </w:rPr>
+        <w:t xml:space="preserve"> </w:t>
+      </w:r>
+      <w:r>
+        <w:rPr>
+          <w:rFonts w:ascii="Times New Roman" w:hAnsi="Times New Roman" w:cs="Times New Roman"/>
+        </w:rPr>
+        <w:t>(</w:t>
+      </w:r>
+      <w:r>
+        <w:rPr>
+          <w:rFonts w:ascii="Times New Roman" w:hAnsi="Times New Roman" w:cs="Times New Roman"/>
+          <w:i/>
+          <w:iCs/>
+        </w:rPr>
+        <w:t>Scatterplots</w:t>
+      </w:r>
+      <w:r>
+        <w:rPr>
+          <w:rFonts w:ascii="Times New Roman" w:hAnsi="Times New Roman" w:cs="Times New Roman"/>
+          <w:i/>
+          <w:iCs/>
+        </w:rPr>
+        <w:t xml:space="preserve">, </w:t>
+      </w:r>
+      <w:r>
+        <w:rPr>
+          <w:rFonts w:ascii="Times New Roman" w:hAnsi="Times New Roman" w:cs="Times New Roman"/>
+          <w:i/>
+          <w:iCs/>
+        </w:rPr>
+        <w:t>swarm</w:t>
+      </w:r>
+      <w:r>
+        <w:rPr>
+          <w:rFonts w:ascii="Times New Roman" w:hAnsi="Times New Roman" w:cs="Times New Roman"/>
+          <w:i/>
+          <w:iCs/>
+        </w:rPr>
+        <w:t xml:space="preserve"> </w:t>
+      </w:r>
+      <w:r>
+        <w:rPr>
+          <w:rFonts w:ascii="Times New Roman" w:hAnsi="Times New Roman" w:cs="Times New Roman"/>
+          <w:i/>
+          <w:iCs/>
+        </w:rPr>
+        <w:t>plots</w:t>
+      </w:r>
+      <w:r>
+        <w:rPr>
+          <w:rFonts w:ascii="Times New Roman" w:hAnsi="Times New Roman" w:cs="Times New Roman"/>
+          <w:i/>
+          <w:iCs/>
+        </w:rPr>
+        <w:t>, histograms</w:t>
+      </w:r>
+      <w:r>
+        <w:rPr>
+          <w:rFonts w:ascii="Times New Roman" w:hAnsi="Times New Roman" w:cs="Times New Roman"/>
+        </w:rPr>
+        <w:t>)</w:t>
       </w:r>
     </w:p>
     <w:p>
@@ -1771,185 +2649,28 @@
           <w:numId w:val="4"/>
         </w:numPr>
         <w:spacing w:before="0" w:after="0" w:line="240" w:lineRule="auto"/>
-      </w:pPr>
-      <w:r>
-        <w:t>% of incidents by other predictors:</w:t>
-      </w:r>
-    </w:p>
-    <w:p>
-      <w:pPr>
-        <w:pStyle w:val="ListParagraph"/>
-        <w:numPr>
-          <w:ilvl w:val="2"/>
-          <w:numId w:val="4"/>
-        </w:numPr>
-        <w:spacing w:before="0" w:after="0" w:line="240" w:lineRule="auto"/>
-      </w:pPr>
-      <w:r>
-        <w:t>by threat level, allegedly armed vs. unarmed, by race, by fraction of US population</w:t>
-      </w:r>
-    </w:p>
-    <w:p>
-      <w:pPr>
-        <w:pStyle w:val="ListParagraph"/>
-        <w:numPr>
-          <w:ilvl w:val="0"/>
-          <w:numId w:val="4"/>
-        </w:numPr>
-        <w:spacing w:before="0" w:after="0" w:line="240" w:lineRule="auto"/>
-      </w:pPr>
-      <w:r>
-        <w:t>Take a deeper look at distribution of each predictor variable</w:t>
-      </w:r>
-    </w:p>
-    <w:p>
-      <w:pPr>
-        <w:pStyle w:val="ListParagraph"/>
-        <w:numPr>
-          <w:ilvl w:val="1"/>
-          <w:numId w:val="4"/>
-        </w:numPr>
-        <w:spacing w:before="0" w:after="0" w:line="240" w:lineRule="auto"/>
-      </w:pPr>
-      <w:r>
-        <w:t>Make sure the data makes sense, and is complete (clean as necessary)</w:t>
-      </w:r>
-    </w:p>
-    <w:p>
-      <w:pPr>
-        <w:pStyle w:val="ListParagraph"/>
-        <w:numPr>
-          <w:ilvl w:val="1"/>
-          <w:numId w:val="4"/>
-        </w:numPr>
-        <w:spacing w:before="0" w:after="0" w:line="240" w:lineRule="auto"/>
-      </w:pPr>
-      <w:r>
-        <w:t>Make sure the variables are each informative (i.e., appropriate distribution of observations across values)</w:t>
-      </w:r>
-    </w:p>
-    <w:p>
-      <w:pPr>
-        <w:pStyle w:val="ListParagraph"/>
-        <w:numPr>
-          <w:ilvl w:val="0"/>
-          <w:numId w:val="4"/>
-        </w:numPr>
-        <w:spacing w:before="0" w:after="0" w:line="240" w:lineRule="auto"/>
-      </w:pPr>
-      <w:r>
-        <w:t xml:space="preserve">Review </w:t>
-      </w:r>
-      <w:r>
-        <w:t>Correlations</w:t>
-      </w:r>
-    </w:p>
-    <w:p>
-      <w:pPr>
-        <w:pStyle w:val="ListParagraph"/>
-        <w:numPr>
-          <w:ilvl w:val="1"/>
-          <w:numId w:val="4"/>
-        </w:numPr>
-        <w:spacing w:before="0" w:after="0" w:line="240" w:lineRule="auto"/>
-      </w:pPr>
-      <w:r>
-        <w:t>By race, gender, state, age</w:t>
-      </w:r>
-      <w:r>
-        <w:t>, and other predictors like:</w:t>
-      </w:r>
-    </w:p>
-    <w:p>
-      <w:pPr>
-        <w:pStyle w:val="ListParagraph"/>
-        <w:numPr>
-          <w:ilvl w:val="2"/>
-          <w:numId w:val="4"/>
-        </w:numPr>
-        <w:spacing w:before="0" w:after="0" w:line="240" w:lineRule="auto"/>
-      </w:pPr>
-      <w:r>
-        <w:t>With and without threat level, flee, signs of mental illness, unarmed</w:t>
-      </w:r>
-    </w:p>
-    <w:p>
-      <w:pPr>
-        <w:pStyle w:val="ListParagraph"/>
-        <w:numPr>
-          <w:ilvl w:val="2"/>
-          <w:numId w:val="4"/>
-        </w:numPr>
-        <w:spacing w:before="0" w:after="0" w:line="240" w:lineRule="auto"/>
-      </w:pPr>
-      <w:r>
-        <w:t>Allegedly armed/unarmed and threat level</w:t>
-      </w:r>
-    </w:p>
-    <w:p>
-      <w:pPr>
-        <w:pStyle w:val="ListParagraph"/>
-        <w:numPr>
-          <w:ilvl w:val="0"/>
-          <w:numId w:val="4"/>
-        </w:numPr>
-        <w:spacing w:before="0" w:after="0" w:line="240" w:lineRule="auto"/>
-      </w:pPr>
-      <w:r>
-        <w:t>Perform visualizations to start gaining deeper insights about the predictors</w:t>
-      </w:r>
-    </w:p>
-    <w:p>
-      <w:pPr>
-        <w:pStyle w:val="ListParagraph"/>
-        <w:numPr>
-          <w:ilvl w:val="1"/>
-          <w:numId w:val="4"/>
-        </w:numPr>
-        <w:spacing w:before="0" w:after="0" w:line="240" w:lineRule="auto"/>
-      </w:pPr>
-      <w:proofErr w:type="spellStart"/>
-      <w:r>
-        <w:t>Sns.pairplot</w:t>
-      </w:r>
-      <w:proofErr w:type="spellEnd"/>
-      <w:r>
-        <w:t xml:space="preserve">, </w:t>
-      </w:r>
-      <w:r>
-        <w:t>Scatterplots</w:t>
-      </w:r>
-      <w:r>
-        <w:t xml:space="preserve">, </w:t>
-      </w:r>
-      <w:proofErr w:type="spellStart"/>
-      <w:r>
-        <w:t>Violinplots</w:t>
-      </w:r>
-      <w:proofErr w:type="spellEnd"/>
-      <w:r>
-        <w:t>, histograms</w:t>
-      </w:r>
-    </w:p>
-    <w:p>
-      <w:pPr>
-        <w:pStyle w:val="ListParagraph"/>
-        <w:numPr>
-          <w:ilvl w:val="1"/>
-          <w:numId w:val="4"/>
-        </w:numPr>
-        <w:spacing w:before="0" w:after="0" w:line="240" w:lineRule="auto"/>
-      </w:pPr>
-      <w:r>
-        <w:t>Outcomes, by race (criminal charges, official disposition)</w:t>
-      </w:r>
-    </w:p>
-    <w:p>
-      <w:pPr>
-        <w:rPr>
-          <w:rFonts w:ascii="Times New Roman" w:eastAsia="Times New Roman" w:hAnsi="Times New Roman" w:cs="Times New Roman"/>
-        </w:rPr>
-      </w:pPr>
+        <w:rPr>
+          <w:rFonts w:ascii="Times New Roman" w:hAnsi="Times New Roman" w:cs="Times New Roman"/>
+        </w:rPr>
+      </w:pPr>
+      <w:r>
+        <w:rPr>
+          <w:rFonts w:ascii="Times New Roman" w:hAnsi="Times New Roman" w:cs="Times New Roman"/>
+        </w:rPr>
+        <w:t>Outcomes, by race (criminal charges, official disposition</w:t>
+      </w:r>
+      <w:r>
+        <w:rPr>
+          <w:rFonts w:ascii="Times New Roman" w:hAnsi="Times New Roman" w:cs="Times New Roman"/>
+        </w:rPr>
+        <w:t>, etc.</w:t>
+      </w:r>
+      <w:r>
+        <w:rPr>
+          <w:rFonts w:ascii="Times New Roman" w:hAnsi="Times New Roman" w:cs="Times New Roman"/>
+        </w:rPr>
+        <w:t>)</w:t>
+      </w:r>
     </w:p>
     <w:p>
       <w:pPr>
@@ -2418,6 +3139,40 @@
         </w:tc>
       </w:tr>
       <w:tr>
+        <w:tc>
+          <w:tcPr>
+            <w:tcW w:w="3138" w:type="dxa"/>
+          </w:tcPr>
+          <w:p/>
+        </w:tc>
+        <w:tc>
+          <w:tcPr>
+            <w:tcW w:w="2855" w:type="dxa"/>
+          </w:tcPr>
+          <w:p>
+            <w:pPr>
+              <w:rPr>
+                <w:i/>
+                <w:iCs/>
+                <w:noProof/>
+              </w:rPr>
+            </w:pPr>
+          </w:p>
+        </w:tc>
+        <w:tc>
+          <w:tcPr>
+            <w:tcW w:w="3367" w:type="dxa"/>
+          </w:tcPr>
+          <w:p>
+            <w:pPr>
+              <w:rPr>
+                <w:noProof/>
+              </w:rPr>
+            </w:pPr>
+          </w:p>
+        </w:tc>
+      </w:tr>
+      <w:tr>
         <w:tblPrEx>
           <w:tblBorders>
             <w:top w:val="single" w:sz="4" w:space="0" w:color="auto"/>
@@ -2431,8 +3186,24 @@
         <w:tc>
           <w:tcPr>
             <w:tcW w:w="3138" w:type="dxa"/>
+            <w:tcBorders>
+              <w:top w:val="nil"/>
+              <w:left w:val="nil"/>
+              <w:bottom w:val="nil"/>
+              <w:right w:val="nil"/>
+            </w:tcBorders>
           </w:tcPr>
           <w:p>
+            <w:pPr>
+              <w:jc w:val="center"/>
+              <w:rPr>
+                <w:rFonts w:ascii="Times New Roman" w:eastAsia="Times New Roman" w:hAnsi="Times New Roman" w:cs="Times New Roman"/>
+                <w:i/>
+                <w:iCs/>
+                <w:sz w:val="18"/>
+                <w:szCs w:val="18"/>
+              </w:rPr>
+            </w:pPr>
             <w:r>
               <w:rPr>
                 <w:i/>
@@ -2441,7 +3212,6 @@
                 <w:sz w:val="18"/>
                 <w:szCs w:val="18"/>
               </w:rPr>
-              <w:lastRenderedPageBreak/>
               <w:drawing>
                 <wp:inline distT="0" distB="0" distL="0" distR="0" wp14:anchorId="1BDCD7EE" wp14:editId="4003E170">
                   <wp:extent cx="1701383" cy="1394916"/>
@@ -2491,11 +3261,7 @@
                 </wp:inline>
               </w:drawing>
             </w:r>
-          </w:p>
-          <w:p>
-            <w:pPr>
-              <w:spacing w:line="276" w:lineRule="auto"/>
-              <w:jc w:val="center"/>
+            <w:r>
               <w:rPr>
                 <w:rFonts w:ascii="Times New Roman" w:eastAsia="Times New Roman" w:hAnsi="Times New Roman" w:cs="Times New Roman"/>
                 <w:i/>
@@ -2503,7 +3269,8 @@
                 <w:sz w:val="18"/>
                 <w:szCs w:val="18"/>
               </w:rPr>
-            </w:pPr>
+              <w:t xml:space="preserve">Fig </w:t>
+            </w:r>
             <w:r>
               <w:rPr>
                 <w:rFonts w:ascii="Times New Roman" w:eastAsia="Times New Roman" w:hAnsi="Times New Roman" w:cs="Times New Roman"/>
@@ -2512,7 +3279,7 @@
                 <w:sz w:val="18"/>
                 <w:szCs w:val="18"/>
               </w:rPr>
-              <w:t xml:space="preserve">Fig </w:t>
+              <w:t>4</w:t>
             </w:r>
             <w:r>
               <w:rPr>
@@ -2522,7 +3289,7 @@
                 <w:sz w:val="18"/>
                 <w:szCs w:val="18"/>
               </w:rPr>
-              <w:t>4</w:t>
+              <w:t xml:space="preserve">: </w:t>
             </w:r>
             <w:r>
               <w:rPr>
@@ -2532,16 +3299,6 @@
                 <w:sz w:val="18"/>
                 <w:szCs w:val="18"/>
               </w:rPr>
-              <w:t xml:space="preserve">: </w:t>
-            </w:r>
-            <w:r>
-              <w:rPr>
-                <w:rFonts w:ascii="Times New Roman" w:eastAsia="Times New Roman" w:hAnsi="Times New Roman" w:cs="Times New Roman"/>
-                <w:i/>
-                <w:iCs/>
-                <w:sz w:val="18"/>
-                <w:szCs w:val="18"/>
-              </w:rPr>
               <w:t>Correlation of predictors</w:t>
             </w:r>
           </w:p>
@@ -2549,6 +3306,12 @@
         <w:tc>
           <w:tcPr>
             <w:tcW w:w="2855" w:type="dxa"/>
+            <w:tcBorders>
+              <w:top w:val="nil"/>
+              <w:left w:val="nil"/>
+              <w:bottom w:val="nil"/>
+              <w:right w:val="nil"/>
+            </w:tcBorders>
           </w:tcPr>
           <w:p>
             <w:pPr>
@@ -2583,34 +3346,43 @@
                 <w:sz w:val="18"/>
                 <w:szCs w:val="18"/>
               </w:rPr>
-              <w:t xml:space="preserve">Fig </w:t>
-            </w:r>
-            <w:r>
-              <w:rPr>
-                <w:rFonts w:ascii="Times New Roman" w:eastAsia="Times New Roman" w:hAnsi="Times New Roman" w:cs="Times New Roman"/>
-                <w:i/>
-                <w:iCs/>
-                <w:sz w:val="18"/>
-                <w:szCs w:val="18"/>
-              </w:rPr>
-              <w:t>5</w:t>
-            </w:r>
-            <w:r>
-              <w:rPr>
-                <w:rFonts w:ascii="Times New Roman" w:eastAsia="Times New Roman" w:hAnsi="Times New Roman" w:cs="Times New Roman"/>
-                <w:i/>
-                <w:iCs/>
-                <w:sz w:val="18"/>
-                <w:szCs w:val="18"/>
-              </w:rPr>
-              <w:t>: Incident by race and location</w:t>
+              <w:drawing>
+                <wp:inline distT="0" distB="0" distL="0" distR="0" wp14:anchorId="489CB874" wp14:editId="09AED635">
+                  <wp:extent cx="1551482" cy="839067"/>
+                  <wp:effectExtent l="0" t="0" r="0" b="0"/>
+                  <wp:docPr id="6" name="Picture 6"/>
+                  <wp:cNvGraphicFramePr>
+                    <a:graphicFrameLocks xmlns:a="http://schemas.openxmlformats.org/drawingml/2006/main" noChangeAspect="1"/>
+                  </wp:cNvGraphicFramePr>
+                  <a:graphic xmlns:a="http://schemas.openxmlformats.org/drawingml/2006/main">
+                    <a:graphicData uri="http://schemas.openxmlformats.org/drawingml/2006/picture">
+                      <pic:pic xmlns:pic="http://schemas.openxmlformats.org/drawingml/2006/picture">
+                        <pic:nvPicPr>
+                          <pic:cNvPr id="1" name=""/>
+                          <pic:cNvPicPr/>
+                        </pic:nvPicPr>
+                        <pic:blipFill>
+                          <a:blip r:embed="rId12"/>
+                          <a:stretch>
+                            <a:fillRect/>
+                          </a:stretch>
+                        </pic:blipFill>
+                        <pic:spPr>
+                          <a:xfrm>
+                            <a:off x="0" y="0"/>
+                            <a:ext cx="1585832" cy="857644"/>
+                          </a:xfrm>
+                          <a:prstGeom prst="rect">
+                            <a:avLst/>
+                          </a:prstGeom>
+                        </pic:spPr>
+                      </pic:pic>
+                    </a:graphicData>
+                  </a:graphic>
+                </wp:inline>
+              </w:drawing>
             </w:r>
           </w:p>
-        </w:tc>
-        <w:tc>
-          <w:tcPr>
-            <w:tcW w:w="3367" w:type="dxa"/>
-          </w:tcPr>
           <w:p>
             <w:pPr>
               <w:spacing w:line="276" w:lineRule="auto"/>
@@ -2654,7 +3426,7 @@
                 <w:sz w:val="18"/>
                 <w:szCs w:val="18"/>
               </w:rPr>
-              <w:t>6</w:t>
+              <w:t>5</w:t>
             </w:r>
             <w:r>
               <w:rPr>
@@ -2666,7 +3438,6 @@
               </w:rPr>
               <w:t xml:space="preserve">: </w:t>
             </w:r>
-            <w:proofErr w:type="spellStart"/>
             <w:r>
               <w:rPr>
                 <w:rFonts w:ascii="Times New Roman" w:eastAsia="Times New Roman" w:hAnsi="Times New Roman" w:cs="Times New Roman"/>
@@ -2675,10 +3446,24 @@
                 <w:sz w:val="18"/>
                 <w:szCs w:val="18"/>
               </w:rPr>
-              <w:t>WaPo</w:t>
-            </w:r>
-            <w:proofErr w:type="spellEnd"/>
-            <w:r>
+              <w:t>Geographic distribution of incidents</w:t>
+            </w:r>
+          </w:p>
+        </w:tc>
+        <w:tc>
+          <w:tcPr>
+            <w:tcW w:w="3367" w:type="dxa"/>
+            <w:tcBorders>
+              <w:top w:val="nil"/>
+              <w:left w:val="nil"/>
+              <w:bottom w:val="nil"/>
+              <w:right w:val="nil"/>
+            </w:tcBorders>
+          </w:tcPr>
+          <w:p>
+            <w:pPr>
+              <w:spacing w:line="276" w:lineRule="auto"/>
+              <w:jc w:val="center"/>
               <w:rPr>
                 <w:rFonts w:ascii="Times New Roman" w:eastAsia="Times New Roman" w:hAnsi="Times New Roman" w:cs="Times New Roman"/>
                 <w:i/>
@@ -2686,9 +3471,7 @@
                 <w:sz w:val="18"/>
                 <w:szCs w:val="18"/>
               </w:rPr>
-              <w:t xml:space="preserve"> predictor </w:t>
-            </w:r>
-            <w:proofErr w:type="spellStart"/>
+            </w:pPr>
             <w:r>
               <w:rPr>
                 <w:rFonts w:ascii="Times New Roman" w:eastAsia="Times New Roman" w:hAnsi="Times New Roman" w:cs="Times New Roman"/>
@@ -2697,10 +3480,47 @@
                 <w:sz w:val="18"/>
                 <w:szCs w:val="18"/>
               </w:rPr>
-              <w:t>pairplot</w:t>
-            </w:r>
-            <w:proofErr w:type="spellEnd"/>
-            <w:r>
+              <w:drawing>
+                <wp:inline distT="0" distB="0" distL="0" distR="0" wp14:anchorId="3C25E4CB" wp14:editId="1D870F2C">
+                  <wp:extent cx="1828800" cy="1330036"/>
+                  <wp:effectExtent l="0" t="0" r="0" b="3810"/>
+                  <wp:docPr id="7" name="Picture 7"/>
+                  <wp:cNvGraphicFramePr>
+                    <a:graphicFrameLocks xmlns:a="http://schemas.openxmlformats.org/drawingml/2006/main" noChangeAspect="1"/>
+                  </wp:cNvGraphicFramePr>
+                  <a:graphic xmlns:a="http://schemas.openxmlformats.org/drawingml/2006/main">
+                    <a:graphicData uri="http://schemas.openxmlformats.org/drawingml/2006/picture">
+                      <pic:pic xmlns:pic="http://schemas.openxmlformats.org/drawingml/2006/picture">
+                        <pic:nvPicPr>
+                          <pic:cNvPr id="1" name=""/>
+                          <pic:cNvPicPr/>
+                        </pic:nvPicPr>
+                        <pic:blipFill>
+                          <a:blip r:embed="rId13"/>
+                          <a:stretch>
+                            <a:fillRect/>
+                          </a:stretch>
+                        </pic:blipFill>
+                        <pic:spPr>
+                          <a:xfrm>
+                            <a:off x="0" y="0"/>
+                            <a:ext cx="1929513" cy="1403282"/>
+                          </a:xfrm>
+                          <a:prstGeom prst="rect">
+                            <a:avLst/>
+                          </a:prstGeom>
+                        </pic:spPr>
+                      </pic:pic>
+                    </a:graphicData>
+                  </a:graphic>
+                </wp:inline>
+              </w:drawing>
+            </w:r>
+          </w:p>
+          <w:p>
+            <w:pPr>
+              <w:spacing w:line="276" w:lineRule="auto"/>
+              <w:jc w:val="center"/>
               <w:rPr>
                 <w:rFonts w:ascii="Times New Roman" w:eastAsia="Times New Roman" w:hAnsi="Times New Roman" w:cs="Times New Roman"/>
                 <w:i/>
@@ -2708,6 +3528,55 @@
                 <w:sz w:val="18"/>
                 <w:szCs w:val="18"/>
               </w:rPr>
+            </w:pPr>
+            <w:r>
+              <w:rPr>
+                <w:rFonts w:ascii="Times New Roman" w:eastAsia="Times New Roman" w:hAnsi="Times New Roman" w:cs="Times New Roman"/>
+                <w:i/>
+                <w:iCs/>
+                <w:sz w:val="18"/>
+                <w:szCs w:val="18"/>
+              </w:rPr>
+              <w:t xml:space="preserve">Fig </w:t>
+            </w:r>
+            <w:r>
+              <w:rPr>
+                <w:rFonts w:ascii="Times New Roman" w:eastAsia="Times New Roman" w:hAnsi="Times New Roman" w:cs="Times New Roman"/>
+                <w:i/>
+                <w:iCs/>
+                <w:sz w:val="18"/>
+                <w:szCs w:val="18"/>
+              </w:rPr>
+              <w:t>6</w:t>
+            </w:r>
+            <w:r>
+              <w:rPr>
+                <w:rFonts w:ascii="Times New Roman" w:eastAsia="Times New Roman" w:hAnsi="Times New Roman" w:cs="Times New Roman"/>
+                <w:i/>
+                <w:iCs/>
+                <w:sz w:val="18"/>
+                <w:szCs w:val="18"/>
+              </w:rPr>
+              <w:t xml:space="preserve">: </w:t>
+            </w:r>
+            <w:r>
+              <w:rPr>
+                <w:rFonts w:ascii="Times New Roman" w:eastAsia="Times New Roman" w:hAnsi="Times New Roman" w:cs="Times New Roman"/>
+                <w:i/>
+                <w:iCs/>
+                <w:sz w:val="18"/>
+                <w:szCs w:val="18"/>
+              </w:rPr>
+              <w:t>Racial Distribution over Time</w:t>
+            </w:r>
+            <w:r>
+              <w:rPr>
+                <w:rFonts w:ascii="Times New Roman" w:eastAsia="Times New Roman" w:hAnsi="Times New Roman" w:cs="Times New Roman"/>
+                <w:i/>
+                <w:iCs/>
+                <w:sz w:val="18"/>
+                <w:szCs w:val="18"/>
+              </w:rPr>
               <w:t xml:space="preserve"> </w:t>
             </w:r>
           </w:p>
@@ -2716,13 +3585,6 @@
     </w:tbl>
     <w:p>
       <w:pPr>
-        <w:rPr>
-          <w:rFonts w:ascii="Times New Roman" w:eastAsia="Times New Roman" w:hAnsi="Times New Roman" w:cs="Times New Roman"/>
-        </w:rPr>
-      </w:pPr>
-    </w:p>
-    <w:p>
-      <w:pPr>
         <w:pStyle w:val="Heading1"/>
         <w:numPr>
           <w:ilvl w:val="0"/>
@@ -2736,13 +3598,14 @@
         <w:rPr>
           <w:rFonts w:eastAsia="Times New Roman"/>
         </w:rPr>
+        <w:lastRenderedPageBreak/>
         <w:t>R</w:t>
       </w:r>
       <w:r>
         <w:rPr>
           <w:rFonts w:eastAsia="Times New Roman"/>
         </w:rPr>
-        <w:t xml:space="preserve">evised project question based on the insights you gained through EDA. </w:t>
+        <w:t xml:space="preserve">evised project question based on insights gained through EDA </w:t>
       </w:r>
     </w:p>
     <w:p>
@@ -3247,14 +4110,7 @@
                   <w:rFonts w:ascii="Cambria Math" w:hAnsi="Cambria Math" w:cs="Times New Roman"/>
                   <w:color w:val="000000" w:themeColor="text1"/>
                 </w:rPr>
-                <m:t>k=</m:t>
-              </m:r>
-              <m:r>
-                <w:rPr>
-                  <w:rFonts w:ascii="Cambria Math" w:hAnsi="Cambria Math" w:cs="Times New Roman"/>
-                  <w:color w:val="000000" w:themeColor="text1"/>
-                </w:rPr>
-                <m:t>2016</m:t>
+                <m:t>k=2016</m:t>
               </m:r>
             </m:sub>
             <m:sup>
@@ -3326,14 +4182,7 @@
                   <w:rFonts w:ascii="Cambria Math" w:hAnsi="Cambria Math" w:cs="Times New Roman"/>
                   <w:color w:val="000000" w:themeColor="text1"/>
                 </w:rPr>
-                <m:t>t</m:t>
-              </m:r>
-              <m:r>
-                <w:rPr>
-                  <w:rFonts w:ascii="Cambria Math" w:hAnsi="Cambria Math" w:cs="Times New Roman"/>
-                  <w:color w:val="000000" w:themeColor="text1"/>
-                </w:rPr>
-                <m:t>=k</m:t>
+                <m:t>t=k</m:t>
               </m:r>
             </m:e>
           </m:d>
@@ -3696,7 +4545,6 @@
             <w:rFonts w:ascii="Cambria Math" w:hAnsi="Cambria Math" w:cs="Times New Roman"/>
             <w:color w:val="000000" w:themeColor="text1"/>
           </w:rPr>
-          <w:lastRenderedPageBreak/>
           <m:t>t</m:t>
         </m:r>
       </m:oMath>
@@ -3733,14 +4581,7 @@
           <w:rFonts w:ascii="Times New Roman" w:hAnsi="Times New Roman" w:cs="Times New Roman"/>
           <w:color w:val="000000" w:themeColor="text1"/>
         </w:rPr>
-        <w:t>.</w:t>
-      </w:r>
-      <w:r>
-        <w:rPr>
-          <w:rFonts w:ascii="Times New Roman" w:hAnsi="Times New Roman" w:cs="Times New Roman"/>
-          <w:color w:val="000000" w:themeColor="text1"/>
-        </w:rPr>
-        <w:t xml:space="preserve">  As 2015 is omitted from the regression specification, the coefficients are normalized such that the 2015 values are set to 0</w:t>
+        <w:t>.  As 2015 is omitted from the regression specification, the coefficients are normalized such that the 2015 values are set to 0</w:t>
       </w:r>
     </w:p>
     <w:p>
@@ -4368,7 +5209,7 @@
       <w:lvlText w:val=""/>
       <w:lvlJc w:val="left"/>
       <w:pPr>
-        <w:ind w:left="720" w:hanging="360"/>
+        <w:ind w:left="360" w:hanging="360"/>
       </w:pPr>
       <w:rPr>
         <w:rFonts w:ascii="Symbol" w:hAnsi="Symbol" w:hint="default"/>
@@ -4380,7 +5221,7 @@
       <w:lvlText w:val="o"/>
       <w:lvlJc w:val="left"/>
       <w:pPr>
-        <w:ind w:left="1440" w:hanging="360"/>
+        <w:ind w:left="1080" w:hanging="360"/>
       </w:pPr>
       <w:rPr>
         <w:rFonts w:ascii="Courier New" w:hAnsi="Courier New" w:cs="Courier New" w:hint="default"/>
@@ -4392,7 +5233,7 @@
       <w:lvlText w:val=""/>
       <w:lvlJc w:val="left"/>
       <w:pPr>
-        <w:ind w:left="2160" w:hanging="360"/>
+        <w:ind w:left="1800" w:hanging="360"/>
       </w:pPr>
       <w:rPr>
         <w:rFonts w:ascii="Wingdings" w:hAnsi="Wingdings" w:hint="default"/>
@@ -4404,7 +5245,7 @@
       <w:lvlText w:val=""/>
       <w:lvlJc w:val="left"/>
       <w:pPr>
-        <w:ind w:left="2880" w:hanging="360"/>
+        <w:ind w:left="2520" w:hanging="360"/>
       </w:pPr>
       <w:rPr>
         <w:rFonts w:ascii="Symbol" w:hAnsi="Symbol" w:hint="default"/>
@@ -4416,7 +5257,7 @@
       <w:lvlText w:val="o"/>
       <w:lvlJc w:val="left"/>
       <w:pPr>
-        <w:ind w:left="3600" w:hanging="360"/>
+        <w:ind w:left="3240" w:hanging="360"/>
       </w:pPr>
       <w:rPr>
         <w:rFonts w:ascii="Courier New" w:hAnsi="Courier New" w:cs="Courier New" w:hint="default"/>
@@ -4428,7 +5269,7 @@
       <w:lvlText w:val=""/>
       <w:lvlJc w:val="left"/>
       <w:pPr>
-        <w:ind w:left="4320" w:hanging="360"/>
+        <w:ind w:left="3960" w:hanging="360"/>
       </w:pPr>
       <w:rPr>
         <w:rFonts w:ascii="Wingdings" w:hAnsi="Wingdings" w:hint="default"/>
@@ -4440,7 +5281,7 @@
       <w:lvlText w:val=""/>
       <w:lvlJc w:val="left"/>
       <w:pPr>
-        <w:ind w:left="5040" w:hanging="360"/>
+        <w:ind w:left="4680" w:hanging="360"/>
       </w:pPr>
       <w:rPr>
         <w:rFonts w:ascii="Symbol" w:hAnsi="Symbol" w:hint="default"/>
@@ -4452,7 +5293,7 @@
       <w:lvlText w:val="o"/>
       <w:lvlJc w:val="left"/>
       <w:pPr>
-        <w:ind w:left="5760" w:hanging="360"/>
+        <w:ind w:left="5400" w:hanging="360"/>
       </w:pPr>
       <w:rPr>
         <w:rFonts w:ascii="Courier New" w:hAnsi="Courier New" w:cs="Courier New" w:hint="default"/>
@@ -4464,7 +5305,7 @@
       <w:lvlText w:val=""/>
       <w:lvlJc w:val="left"/>
       <w:pPr>
-        <w:ind w:left="6480" w:hanging="360"/>
+        <w:ind w:left="6120" w:hanging="360"/>
       </w:pPr>
       <w:rPr>
         <w:rFonts w:ascii="Wingdings" w:hAnsi="Wingdings" w:hint="default"/>

</xml_diff>

<commit_message>
- Added David's normalized state plots with associated data - Updated word doc with the updated visuals.
</commit_message>
<xml_diff>
--- a/Milestone 3/Group 39 - Final Project Milestone 3.docx
+++ b/Milestone 3/Group 39 - Final Project Milestone 3.docx
@@ -2730,20 +2730,18 @@
         <w:tblLook w:val="04A0" w:firstRow="1" w:lastRow="0" w:firstColumn="1" w:lastColumn="0" w:noHBand="0" w:noVBand="1"/>
       </w:tblPr>
       <w:tblGrid>
-        <w:gridCol w:w="3138"/>
-        <w:gridCol w:w="2855"/>
-        <w:gridCol w:w="3367"/>
+        <w:gridCol w:w="3098"/>
+        <w:gridCol w:w="2846"/>
+        <w:gridCol w:w="3416"/>
       </w:tblGrid>
       <w:tr>
         <w:tc>
           <w:tcPr>
             <w:tcW w:w="3138" w:type="dxa"/>
           </w:tcPr>
-          <w:p/>
-          <w:p/>
-          <w:p/>
           <w:p>
             <w:pPr>
+              <w:jc w:val="center"/>
               <w:rPr>
                 <w:rFonts w:ascii="Times New Roman" w:eastAsia="Times New Roman" w:hAnsi="Times New Roman" w:cs="Times New Roman"/>
                 <w:i/>
@@ -2761,9 +2759,9 @@
                 <w:szCs w:val="16"/>
               </w:rPr>
               <w:drawing>
-                <wp:inline distT="0" distB="0" distL="0" distR="0" wp14:anchorId="6226BC68" wp14:editId="0316D374">
-                  <wp:extent cx="1885065" cy="1146748"/>
-                  <wp:effectExtent l="0" t="0" r="0" b="0"/>
+                <wp:inline distT="0" distB="0" distL="0" distR="0" wp14:anchorId="6226BC68" wp14:editId="02923B8E">
+                  <wp:extent cx="1506511" cy="916461"/>
+                  <wp:effectExtent l="0" t="0" r="5080" b="0"/>
                   <wp:docPr id="3" name="Picture 3"/>
                   <wp:cNvGraphicFramePr>
                     <a:graphicFrameLocks xmlns:a="http://schemas.openxmlformats.org/drawingml/2006/main" noChangeAspect="1"/>
@@ -2793,7 +2791,7 @@
                         <pic:spPr bwMode="auto">
                           <a:xfrm>
                             <a:off x="0" y="0"/>
-                            <a:ext cx="1922078" cy="1169264"/>
+                            <a:ext cx="1548135" cy="941782"/>
                           </a:xfrm>
                           <a:prstGeom prst="rect">
                             <a:avLst/>
@@ -2832,6 +2830,50 @@
                 <w:szCs w:val="16"/>
               </w:rPr>
             </w:pPr>
+            <w:r>
+              <w:rPr>
+                <w:rFonts w:ascii="Times New Roman" w:eastAsia="Times New Roman" w:hAnsi="Times New Roman" w:cs="Times New Roman"/>
+                <w:i/>
+                <w:iCs/>
+                <w:sz w:val="16"/>
+                <w:szCs w:val="16"/>
+              </w:rPr>
+              <w:drawing>
+                <wp:inline distT="0" distB="0" distL="0" distR="0" wp14:anchorId="71F5D7A0" wp14:editId="63DB442B">
+                  <wp:extent cx="1506220" cy="852514"/>
+                  <wp:effectExtent l="0" t="0" r="5080" b="0"/>
+                  <wp:docPr id="8" name="Picture 8"/>
+                  <wp:cNvGraphicFramePr>
+                    <a:graphicFrameLocks xmlns:a="http://schemas.openxmlformats.org/drawingml/2006/main" noChangeAspect="1"/>
+                  </wp:cNvGraphicFramePr>
+                  <a:graphic xmlns:a="http://schemas.openxmlformats.org/drawingml/2006/main">
+                    <a:graphicData uri="http://schemas.openxmlformats.org/drawingml/2006/picture">
+                      <pic:pic xmlns:pic="http://schemas.openxmlformats.org/drawingml/2006/picture">
+                        <pic:nvPicPr>
+                          <pic:cNvPr id="1" name=""/>
+                          <pic:cNvPicPr/>
+                        </pic:nvPicPr>
+                        <pic:blipFill>
+                          <a:blip r:embed="rId8"/>
+                          <a:stretch>
+                            <a:fillRect/>
+                          </a:stretch>
+                        </pic:blipFill>
+                        <pic:spPr>
+                          <a:xfrm>
+                            <a:off x="0" y="0"/>
+                            <a:ext cx="1539824" cy="871534"/>
+                          </a:xfrm>
+                          <a:prstGeom prst="rect">
+                            <a:avLst/>
+                          </a:prstGeom>
+                        </pic:spPr>
+                      </pic:pic>
+                    </a:graphicData>
+                  </a:graphic>
+                </wp:inline>
+              </w:drawing>
+            </w:r>
           </w:p>
           <w:p>
             <w:pPr>
@@ -2873,17 +2915,15 @@
             <w:tcW w:w="2855" w:type="dxa"/>
           </w:tcPr>
           <w:p>
-            <w:r>
-              <w:rPr>
-                <w:i/>
-                <w:iCs/>
-                <w:noProof/>
-              </w:rPr>
+            <w:pPr>
+              <w:jc w:val="center"/>
+            </w:pPr>
+            <w:r>
               <w:drawing>
-                <wp:inline distT="0" distB="0" distL="0" distR="0" wp14:anchorId="00373F29" wp14:editId="11227463">
-                  <wp:extent cx="1696056" cy="1011836"/>
-                  <wp:effectExtent l="0" t="0" r="6350" b="4445"/>
-                  <wp:docPr id="4" name="Picture 4"/>
+                <wp:inline distT="0" distB="0" distL="0" distR="0" wp14:anchorId="3D204973" wp14:editId="698D8F8A">
+                  <wp:extent cx="1409076" cy="805630"/>
+                  <wp:effectExtent l="0" t="0" r="635" b="0"/>
+                  <wp:docPr id="9" name="Picture 9"/>
                   <wp:cNvGraphicFramePr>
                     <a:graphicFrameLocks xmlns:a="http://schemas.openxmlformats.org/drawingml/2006/main" noChangeAspect="1"/>
                   </wp:cNvGraphicFramePr>
@@ -2891,36 +2931,23 @@
                     <a:graphicData uri="http://schemas.openxmlformats.org/drawingml/2006/picture">
                       <pic:pic xmlns:pic="http://schemas.openxmlformats.org/drawingml/2006/picture">
                         <pic:nvPicPr>
-                          <pic:cNvPr id="0" name="Picture 5"/>
-                          <pic:cNvPicPr>
-                            <a:picLocks noChangeAspect="1" noChangeArrowheads="1"/>
-                          </pic:cNvPicPr>
+                          <pic:cNvPr id="1" name=""/>
+                          <pic:cNvPicPr/>
                         </pic:nvPicPr>
                         <pic:blipFill>
-                          <a:blip r:embed="rId8" cstate="print">
-                            <a:extLst>
-                              <a:ext uri="{28A0092B-C50C-407E-A947-70E740481C1C}">
-                                <a14:useLocalDpi xmlns:a14="http://schemas.microsoft.com/office/drawing/2010/main" val="0"/>
-                              </a:ext>
-                            </a:extLst>
-                          </a:blip>
-                          <a:srcRect/>
+                          <a:blip r:embed="rId9"/>
                           <a:stretch>
                             <a:fillRect/>
                           </a:stretch>
                         </pic:blipFill>
-                        <pic:spPr bwMode="auto">
+                        <pic:spPr>
                           <a:xfrm>
                             <a:off x="0" y="0"/>
-                            <a:ext cx="1725672" cy="1029504"/>
+                            <a:ext cx="1458803" cy="834061"/>
                           </a:xfrm>
                           <a:prstGeom prst="rect">
                             <a:avLst/>
                           </a:prstGeom>
-                          <a:noFill/>
-                          <a:ln>
-                            <a:noFill/>
-                          </a:ln>
                         </pic:spPr>
                       </pic:pic>
                     </a:graphicData>
@@ -2929,18 +2956,17 @@
               </w:drawing>
             </w:r>
           </w:p>
+          <w:p/>
           <w:p>
-            <w:r>
-              <w:rPr>
-                <w:i/>
-                <w:iCs/>
-                <w:noProof/>
-              </w:rPr>
+            <w:pPr>
+              <w:jc w:val="center"/>
+            </w:pPr>
+            <w:r>
               <w:drawing>
-                <wp:inline distT="0" distB="0" distL="0" distR="0" wp14:anchorId="3EDD5D6C" wp14:editId="5AFB8C9A">
-                  <wp:extent cx="1596453" cy="964524"/>
-                  <wp:effectExtent l="0" t="0" r="3810" b="1270"/>
-                  <wp:docPr id="5" name="Picture 5"/>
+                <wp:inline distT="0" distB="0" distL="0" distR="0" wp14:anchorId="52A80FDF" wp14:editId="3CA6FACE">
+                  <wp:extent cx="1641246" cy="957707"/>
+                  <wp:effectExtent l="0" t="0" r="0" b="0"/>
+                  <wp:docPr id="11" name="Picture 11"/>
                   <wp:cNvGraphicFramePr>
                     <a:graphicFrameLocks xmlns:a="http://schemas.openxmlformats.org/drawingml/2006/main" noChangeAspect="1"/>
                   </wp:cNvGraphicFramePr>
@@ -2948,36 +2974,23 @@
                     <a:graphicData uri="http://schemas.openxmlformats.org/drawingml/2006/picture">
                       <pic:pic xmlns:pic="http://schemas.openxmlformats.org/drawingml/2006/picture">
                         <pic:nvPicPr>
-                          <pic:cNvPr id="0" name="Picture 7"/>
-                          <pic:cNvPicPr>
-                            <a:picLocks noChangeAspect="1" noChangeArrowheads="1"/>
-                          </pic:cNvPicPr>
+                          <pic:cNvPr id="1" name=""/>
+                          <pic:cNvPicPr/>
                         </pic:nvPicPr>
                         <pic:blipFill>
-                          <a:blip r:embed="rId9" cstate="print">
-                            <a:extLst>
-                              <a:ext uri="{28A0092B-C50C-407E-A947-70E740481C1C}">
-                                <a14:useLocalDpi xmlns:a14="http://schemas.microsoft.com/office/drawing/2010/main" val="0"/>
-                              </a:ext>
-                            </a:extLst>
-                          </a:blip>
-                          <a:srcRect/>
+                          <a:blip r:embed="rId10"/>
                           <a:stretch>
                             <a:fillRect/>
                           </a:stretch>
                         </pic:blipFill>
-                        <pic:spPr bwMode="auto">
+                        <pic:spPr>
                           <a:xfrm>
                             <a:off x="0" y="0"/>
-                            <a:ext cx="1616221" cy="976467"/>
+                            <a:ext cx="1659094" cy="968122"/>
                           </a:xfrm>
                           <a:prstGeom prst="rect">
                             <a:avLst/>
                           </a:prstGeom>
-                          <a:noFill/>
-                          <a:ln>
-                            <a:noFill/>
-                          </a:ln>
                         </pic:spPr>
                       </pic:pic>
                     </a:graphicData>
@@ -3015,6 +3028,9 @@
             <w:tcW w:w="3367" w:type="dxa"/>
           </w:tcPr>
           <w:p>
+            <w:pPr>
+              <w:jc w:val="center"/>
+            </w:pPr>
             <w:r>
               <w:rPr>
                 <w:noProof/>
@@ -3037,7 +3053,7 @@
                           </pic:cNvPicPr>
                         </pic:nvPicPr>
                         <pic:blipFill>
-                          <a:blip r:embed="rId10" cstate="print">
+                          <a:blip r:embed="rId11" cstate="print">
                             <a:extLst>
                               <a:ext uri="{28A0092B-C50C-407E-A947-70E740481C1C}">
                                 <a14:useLocalDpi xmlns:a14="http://schemas.microsoft.com/office/drawing/2010/main" val="0"/>
@@ -3230,7 +3246,7 @@
                           </pic:cNvPicPr>
                         </pic:nvPicPr>
                         <pic:blipFill>
-                          <a:blip r:embed="rId11" cstate="print">
+                          <a:blip r:embed="rId12" cstate="print">
                             <a:extLst>
                               <a:ext uri="{28A0092B-C50C-407E-A947-70E740481C1C}">
                                 <a14:useLocalDpi xmlns:a14="http://schemas.microsoft.com/office/drawing/2010/main" val="0"/>
@@ -3343,6 +3359,7 @@
                 <w:rFonts w:ascii="Times New Roman" w:eastAsia="Times New Roman" w:hAnsi="Times New Roman" w:cs="Times New Roman"/>
                 <w:i/>
                 <w:iCs/>
+                <w:noProof/>
                 <w:sz w:val="18"/>
                 <w:szCs w:val="18"/>
               </w:rPr>
@@ -3362,7 +3379,7 @@
                           <pic:cNvPicPr/>
                         </pic:nvPicPr>
                         <pic:blipFill>
-                          <a:blip r:embed="rId12"/>
+                          <a:blip r:embed="rId13"/>
                           <a:stretch>
                             <a:fillRect/>
                           </a:stretch>
@@ -3386,7 +3403,6 @@
           <w:p>
             <w:pPr>
               <w:spacing w:line="276" w:lineRule="auto"/>
-              <w:jc w:val="center"/>
               <w:rPr>
                 <w:rFonts w:ascii="Times New Roman" w:eastAsia="Times New Roman" w:hAnsi="Times New Roman" w:cs="Times New Roman"/>
                 <w:i/>
@@ -3477,6 +3493,7 @@
                 <w:rFonts w:ascii="Times New Roman" w:eastAsia="Times New Roman" w:hAnsi="Times New Roman" w:cs="Times New Roman"/>
                 <w:i/>
                 <w:iCs/>
+                <w:noProof/>
                 <w:sz w:val="18"/>
                 <w:szCs w:val="18"/>
               </w:rPr>
@@ -3496,7 +3513,7 @@
                           <pic:cNvPicPr/>
                         </pic:nvPicPr>
                         <pic:blipFill>
-                          <a:blip r:embed="rId13"/>
+                          <a:blip r:embed="rId14"/>
                           <a:stretch>
                             <a:fillRect/>
                           </a:stretch>

</xml_diff>

<commit_message>
Added some missing data plots and cleaned up additional plots to be more standardized.
</commit_message>
<xml_diff>
--- a/Milestone 3/Group 39 - Final Project Milestone 3.docx
+++ b/Milestone 3/Group 39 - Final Project Milestone 3.docx
@@ -1867,6 +1867,2438 @@
     </w:p>
     <w:p>
       <w:pPr>
+        <w:spacing w:before="0" w:after="0" w:line="240" w:lineRule="auto"/>
+        <w:rPr>
+          <w:rFonts w:ascii="Times New Roman" w:eastAsia="Times New Roman" w:hAnsi="Times New Roman" w:cs="Times New Roman"/>
+          <w:sz w:val="24"/>
+          <w:szCs w:val="24"/>
+        </w:rPr>
+      </w:pPr>
+    </w:p>
+    <w:tbl>
+      <w:tblPr>
+        <w:tblStyle w:val="PlainTable3"/>
+        <w:tblW w:w="0" w:type="auto"/>
+        <w:jc w:val="center"/>
+        <w:tblLook w:val="04A0" w:firstRow="1" w:lastRow="0" w:firstColumn="1" w:lastColumn="0" w:noHBand="0" w:noVBand="1"/>
+      </w:tblPr>
+      <w:tblGrid>
+        <w:gridCol w:w="2430"/>
+        <w:gridCol w:w="1699"/>
+        <w:gridCol w:w="3706"/>
+      </w:tblGrid>
+      <w:tr>
+        <w:trPr>
+          <w:cnfStyle w:val="100000000000" w:firstRow="1" w:lastRow="0" w:firstColumn="0" w:lastColumn="0" w:oddVBand="0" w:evenVBand="0" w:oddHBand="0" w:evenHBand="0" w:firstRowFirstColumn="0" w:firstRowLastColumn="0" w:lastRowFirstColumn="0" w:lastRowLastColumn="0"/>
+          <w:trHeight w:val="161"/>
+          <w:jc w:val="center"/>
+        </w:trPr>
+        <w:tc>
+          <w:tcPr>
+            <w:cnfStyle w:val="001000000100" w:firstRow="0" w:lastRow="0" w:firstColumn="1" w:lastColumn="0" w:oddVBand="0" w:evenVBand="0" w:oddHBand="0" w:evenHBand="0" w:firstRowFirstColumn="1" w:firstRowLastColumn="0" w:lastRowFirstColumn="0" w:lastRowLastColumn="0"/>
+            <w:tcW w:w="2430" w:type="dxa"/>
+            <w:tcBorders>
+              <w:bottom w:val="single" w:sz="4" w:space="0" w:color="auto"/>
+              <w:right w:val="none" w:sz="0" w:space="0" w:color="auto"/>
+            </w:tcBorders>
+            <w:vAlign w:val="bottom"/>
+            <w:hideMark/>
+          </w:tcPr>
+          <w:p>
+            <w:pPr>
+              <w:spacing w:before="0"/>
+              <w:jc w:val="center"/>
+              <w:rPr>
+                <w:rFonts w:ascii="Times New Roman" w:eastAsia="Times New Roman" w:hAnsi="Times New Roman" w:cs="Times New Roman"/>
+                <w:sz w:val="24"/>
+                <w:szCs w:val="24"/>
+              </w:rPr>
+            </w:pPr>
+            <w:r>
+              <w:rPr>
+                <w:rFonts w:ascii="Times New Roman" w:eastAsia="Times New Roman" w:hAnsi="Times New Roman" w:cs="Times New Roman"/>
+                <w:color w:val="000000"/>
+                <w:sz w:val="16"/>
+                <w:szCs w:val="16"/>
+              </w:rPr>
+              <w:t xml:space="preserve">Raw </w:t>
+            </w:r>
+            <w:r>
+              <w:rPr>
+                <w:rFonts w:ascii="Times New Roman" w:eastAsia="Times New Roman" w:hAnsi="Times New Roman" w:cs="Times New Roman"/>
+                <w:color w:val="000000"/>
+                <w:sz w:val="16"/>
+                <w:szCs w:val="16"/>
+              </w:rPr>
+              <w:t>Predictors</w:t>
+            </w:r>
+          </w:p>
+        </w:tc>
+        <w:tc>
+          <w:tcPr>
+            <w:tcW w:w="1699" w:type="dxa"/>
+            <w:tcBorders>
+              <w:bottom w:val="single" w:sz="4" w:space="0" w:color="auto"/>
+            </w:tcBorders>
+            <w:hideMark/>
+          </w:tcPr>
+          <w:p>
+            <w:pPr>
+              <w:jc w:val="center"/>
+              <w:cnfStyle w:val="100000000000" w:firstRow="1" w:lastRow="0" w:firstColumn="0" w:lastColumn="0" w:oddVBand="0" w:evenVBand="0" w:oddHBand="0" w:evenHBand="0" w:firstRowFirstColumn="0" w:firstRowLastColumn="0" w:lastRowFirstColumn="0" w:lastRowLastColumn="0"/>
+              <w:rPr>
+                <w:rFonts w:ascii="Times New Roman" w:eastAsia="Times New Roman" w:hAnsi="Times New Roman" w:cs="Times New Roman"/>
+                <w:sz w:val="24"/>
+                <w:szCs w:val="24"/>
+              </w:rPr>
+            </w:pPr>
+            <w:r>
+              <w:rPr>
+                <w:rFonts w:ascii="Times New Roman" w:eastAsia="Times New Roman" w:hAnsi="Times New Roman" w:cs="Times New Roman"/>
+                <w:color w:val="000000"/>
+                <w:sz w:val="16"/>
+                <w:szCs w:val="16"/>
+              </w:rPr>
+              <w:t>Data Type</w:t>
+            </w:r>
+          </w:p>
+        </w:tc>
+        <w:tc>
+          <w:tcPr>
+            <w:tcW w:w="3706" w:type="dxa"/>
+            <w:tcBorders>
+              <w:bottom w:val="single" w:sz="4" w:space="0" w:color="auto"/>
+            </w:tcBorders>
+            <w:hideMark/>
+          </w:tcPr>
+          <w:p>
+            <w:pPr>
+              <w:jc w:val="center"/>
+              <w:cnfStyle w:val="100000000000" w:firstRow="1" w:lastRow="0" w:firstColumn="0" w:lastColumn="0" w:oddVBand="0" w:evenVBand="0" w:oddHBand="0" w:evenHBand="0" w:firstRowFirstColumn="0" w:firstRowLastColumn="0" w:lastRowFirstColumn="0" w:lastRowLastColumn="0"/>
+              <w:rPr>
+                <w:rFonts w:ascii="Times New Roman" w:eastAsia="Times New Roman" w:hAnsi="Times New Roman" w:cs="Times New Roman"/>
+                <w:sz w:val="24"/>
+                <w:szCs w:val="24"/>
+              </w:rPr>
+            </w:pPr>
+            <w:r>
+              <w:rPr>
+                <w:rFonts w:ascii="Times New Roman" w:eastAsia="Times New Roman" w:hAnsi="Times New Roman" w:cs="Times New Roman"/>
+                <w:color w:val="000000"/>
+                <w:sz w:val="16"/>
+                <w:szCs w:val="16"/>
+              </w:rPr>
+              <w:t>Description</w:t>
+            </w:r>
+          </w:p>
+        </w:tc>
+      </w:tr>
+      <w:tr>
+        <w:trPr>
+          <w:cnfStyle w:val="000000100000" w:firstRow="0" w:lastRow="0" w:firstColumn="0" w:lastColumn="0" w:oddVBand="0" w:evenVBand="0" w:oddHBand="1" w:evenHBand="0" w:firstRowFirstColumn="0" w:firstRowLastColumn="0" w:lastRowFirstColumn="0" w:lastRowLastColumn="0"/>
+          <w:trHeight w:val="78"/>
+          <w:jc w:val="center"/>
+        </w:trPr>
+        <w:tc>
+          <w:tcPr>
+            <w:cnfStyle w:val="001000000000" w:firstRow="0" w:lastRow="0" w:firstColumn="1" w:lastColumn="0" w:oddVBand="0" w:evenVBand="0" w:oddHBand="0" w:evenHBand="0" w:firstRowFirstColumn="0" w:firstRowLastColumn="0" w:lastRowFirstColumn="0" w:lastRowLastColumn="0"/>
+            <w:tcW w:w="2430" w:type="dxa"/>
+            <w:tcBorders>
+              <w:top w:val="single" w:sz="4" w:space="0" w:color="auto"/>
+              <w:right w:val="single" w:sz="4" w:space="0" w:color="auto"/>
+            </w:tcBorders>
+            <w:hideMark/>
+          </w:tcPr>
+          <w:p>
+            <w:pPr>
+              <w:spacing w:before="0"/>
+              <w:rPr>
+                <w:rFonts w:ascii="Times New Roman" w:eastAsia="Times New Roman" w:hAnsi="Times New Roman" w:cs="Times New Roman"/>
+                <w:b w:val="0"/>
+                <w:bCs w:val="0"/>
+                <w:i/>
+                <w:iCs/>
+                <w:sz w:val="16"/>
+                <w:szCs w:val="16"/>
+              </w:rPr>
+            </w:pPr>
+            <w:r>
+              <w:rPr>
+                <w:rFonts w:ascii="Times New Roman" w:eastAsia="Times New Roman" w:hAnsi="Times New Roman" w:cs="Times New Roman"/>
+                <w:b w:val="0"/>
+                <w:bCs w:val="0"/>
+                <w:i/>
+                <w:iCs/>
+                <w:sz w:val="16"/>
+                <w:szCs w:val="16"/>
+              </w:rPr>
+              <w:t>date</w:t>
+            </w:r>
+          </w:p>
+        </w:tc>
+        <w:tc>
+          <w:tcPr>
+            <w:tcW w:w="1699" w:type="dxa"/>
+            <w:tcBorders>
+              <w:top w:val="single" w:sz="4" w:space="0" w:color="auto"/>
+              <w:left w:val="single" w:sz="4" w:space="0" w:color="auto"/>
+            </w:tcBorders>
+            <w:hideMark/>
+          </w:tcPr>
+          <w:p>
+            <w:pPr>
+              <w:spacing w:before="0"/>
+              <w:cnfStyle w:val="000000100000" w:firstRow="0" w:lastRow="0" w:firstColumn="0" w:lastColumn="0" w:oddVBand="0" w:evenVBand="0" w:oddHBand="1" w:evenHBand="0" w:firstRowFirstColumn="0" w:firstRowLastColumn="0" w:lastRowFirstColumn="0" w:lastRowLastColumn="0"/>
+              <w:rPr>
+                <w:rFonts w:ascii="Times New Roman" w:eastAsia="Times New Roman" w:hAnsi="Times New Roman" w:cs="Times New Roman"/>
+                <w:sz w:val="16"/>
+                <w:szCs w:val="16"/>
+              </w:rPr>
+            </w:pPr>
+            <w:r>
+              <w:rPr>
+                <w:rFonts w:ascii="Times New Roman" w:eastAsia="Times New Roman" w:hAnsi="Times New Roman" w:cs="Times New Roman"/>
+                <w:sz w:val="16"/>
+                <w:szCs w:val="16"/>
+              </w:rPr>
+              <w:t>Timestamp</w:t>
+            </w:r>
+          </w:p>
+        </w:tc>
+        <w:tc>
+          <w:tcPr>
+            <w:tcW w:w="3706" w:type="dxa"/>
+            <w:tcBorders>
+              <w:top w:val="single" w:sz="4" w:space="0" w:color="auto"/>
+            </w:tcBorders>
+            <w:hideMark/>
+          </w:tcPr>
+          <w:p>
+            <w:pPr>
+              <w:spacing w:before="0"/>
+              <w:cnfStyle w:val="000000100000" w:firstRow="0" w:lastRow="0" w:firstColumn="0" w:lastColumn="0" w:oddVBand="0" w:evenVBand="0" w:oddHBand="1" w:evenHBand="0" w:firstRowFirstColumn="0" w:firstRowLastColumn="0" w:lastRowFirstColumn="0" w:lastRowLastColumn="0"/>
+              <w:rPr>
+                <w:rFonts w:ascii="Times New Roman" w:eastAsia="Times New Roman" w:hAnsi="Times New Roman" w:cs="Times New Roman"/>
+                <w:sz w:val="16"/>
+                <w:szCs w:val="16"/>
+              </w:rPr>
+            </w:pPr>
+            <w:r>
+              <w:rPr>
+                <w:rFonts w:ascii="Times New Roman" w:eastAsia="Times New Roman" w:hAnsi="Times New Roman" w:cs="Times New Roman"/>
+                <w:sz w:val="16"/>
+                <w:szCs w:val="16"/>
+              </w:rPr>
+              <w:t>Specific time of fatal police shooting incident</w:t>
+            </w:r>
+          </w:p>
+        </w:tc>
+      </w:tr>
+      <w:tr>
+        <w:trPr>
+          <w:trHeight w:val="114"/>
+          <w:jc w:val="center"/>
+        </w:trPr>
+        <w:tc>
+          <w:tcPr>
+            <w:cnfStyle w:val="001000000000" w:firstRow="0" w:lastRow="0" w:firstColumn="1" w:lastColumn="0" w:oddVBand="0" w:evenVBand="0" w:oddHBand="0" w:evenHBand="0" w:firstRowFirstColumn="0" w:firstRowLastColumn="0" w:lastRowFirstColumn="0" w:lastRowLastColumn="0"/>
+            <w:tcW w:w="2430" w:type="dxa"/>
+            <w:tcBorders>
+              <w:right w:val="single" w:sz="4" w:space="0" w:color="auto"/>
+            </w:tcBorders>
+            <w:hideMark/>
+          </w:tcPr>
+          <w:p>
+            <w:pPr>
+              <w:spacing w:before="0"/>
+              <w:rPr>
+                <w:rFonts w:ascii="Times New Roman" w:eastAsia="Times New Roman" w:hAnsi="Times New Roman" w:cs="Times New Roman"/>
+                <w:b w:val="0"/>
+                <w:bCs w:val="0"/>
+                <w:i/>
+                <w:iCs/>
+                <w:sz w:val="16"/>
+                <w:szCs w:val="16"/>
+              </w:rPr>
+            </w:pPr>
+            <w:r>
+              <w:rPr>
+                <w:rFonts w:ascii="Times New Roman" w:eastAsia="Times New Roman" w:hAnsi="Times New Roman" w:cs="Times New Roman"/>
+                <w:b w:val="0"/>
+                <w:bCs w:val="0"/>
+                <w:i/>
+                <w:iCs/>
+                <w:color w:val="000000"/>
+                <w:sz w:val="16"/>
+                <w:szCs w:val="16"/>
+                <w:shd w:val="clear" w:color="auto" w:fill="FFFFFF"/>
+              </w:rPr>
+              <w:t>Manner of death</w:t>
+            </w:r>
+          </w:p>
+        </w:tc>
+        <w:tc>
+          <w:tcPr>
+            <w:tcW w:w="1699" w:type="dxa"/>
+            <w:tcBorders>
+              <w:left w:val="single" w:sz="4" w:space="0" w:color="auto"/>
+            </w:tcBorders>
+            <w:hideMark/>
+          </w:tcPr>
+          <w:p>
+            <w:pPr>
+              <w:spacing w:before="0"/>
+              <w:cnfStyle w:val="000000000000" w:firstRow="0" w:lastRow="0" w:firstColumn="0" w:lastColumn="0" w:oddVBand="0" w:evenVBand="0" w:oddHBand="0" w:evenHBand="0" w:firstRowFirstColumn="0" w:firstRowLastColumn="0" w:lastRowFirstColumn="0" w:lastRowLastColumn="0"/>
+              <w:rPr>
+                <w:rFonts w:ascii="Times New Roman" w:eastAsia="Times New Roman" w:hAnsi="Times New Roman" w:cs="Times New Roman"/>
+                <w:sz w:val="16"/>
+                <w:szCs w:val="16"/>
+              </w:rPr>
+            </w:pPr>
+            <w:r>
+              <w:rPr>
+                <w:rFonts w:ascii="Times New Roman" w:eastAsia="Times New Roman" w:hAnsi="Times New Roman" w:cs="Times New Roman"/>
+                <w:sz w:val="16"/>
+                <w:szCs w:val="16"/>
+              </w:rPr>
+              <w:t>Classification object</w:t>
+            </w:r>
+          </w:p>
+        </w:tc>
+        <w:tc>
+          <w:tcPr>
+            <w:tcW w:w="3706" w:type="dxa"/>
+            <w:hideMark/>
+          </w:tcPr>
+          <w:p>
+            <w:pPr>
+              <w:spacing w:before="0"/>
+              <w:cnfStyle w:val="000000000000" w:firstRow="0" w:lastRow="0" w:firstColumn="0" w:lastColumn="0" w:oddVBand="0" w:evenVBand="0" w:oddHBand="0" w:evenHBand="0" w:firstRowFirstColumn="0" w:firstRowLastColumn="0" w:lastRowFirstColumn="0" w:lastRowLastColumn="0"/>
+              <w:rPr>
+                <w:rFonts w:ascii="Times New Roman" w:eastAsia="Times New Roman" w:hAnsi="Times New Roman" w:cs="Times New Roman"/>
+                <w:sz w:val="16"/>
+                <w:szCs w:val="16"/>
+              </w:rPr>
+            </w:pPr>
+            <w:r>
+              <w:rPr>
+                <w:rFonts w:ascii="Times New Roman" w:eastAsia="Times New Roman" w:hAnsi="Times New Roman" w:cs="Times New Roman"/>
+                <w:sz w:val="16"/>
+                <w:szCs w:val="16"/>
+              </w:rPr>
+              <w:t>How did victim die? (overwhelmingly shot)</w:t>
+            </w:r>
+          </w:p>
+        </w:tc>
+      </w:tr>
+      <w:tr>
+        <w:trPr>
+          <w:cnfStyle w:val="000000100000" w:firstRow="0" w:lastRow="0" w:firstColumn="0" w:lastColumn="0" w:oddVBand="0" w:evenVBand="0" w:oddHBand="1" w:evenHBand="0" w:firstRowFirstColumn="0" w:firstRowLastColumn="0" w:lastRowFirstColumn="0" w:lastRowLastColumn="0"/>
+          <w:trHeight w:val="25"/>
+          <w:jc w:val="center"/>
+        </w:trPr>
+        <w:tc>
+          <w:tcPr>
+            <w:cnfStyle w:val="001000000000" w:firstRow="0" w:lastRow="0" w:firstColumn="1" w:lastColumn="0" w:oddVBand="0" w:evenVBand="0" w:oddHBand="0" w:evenHBand="0" w:firstRowFirstColumn="0" w:firstRowLastColumn="0" w:lastRowFirstColumn="0" w:lastRowLastColumn="0"/>
+            <w:tcW w:w="2430" w:type="dxa"/>
+            <w:tcBorders>
+              <w:right w:val="single" w:sz="4" w:space="0" w:color="auto"/>
+            </w:tcBorders>
+            <w:hideMark/>
+          </w:tcPr>
+          <w:p>
+            <w:pPr>
+              <w:spacing w:before="0"/>
+              <w:rPr>
+                <w:rFonts w:ascii="Times New Roman" w:eastAsia="Times New Roman" w:hAnsi="Times New Roman" w:cs="Times New Roman"/>
+                <w:b w:val="0"/>
+                <w:bCs w:val="0"/>
+                <w:i/>
+                <w:iCs/>
+                <w:sz w:val="16"/>
+                <w:szCs w:val="16"/>
+              </w:rPr>
+            </w:pPr>
+            <w:r>
+              <w:rPr>
+                <w:rFonts w:ascii="Times New Roman" w:eastAsia="Times New Roman" w:hAnsi="Times New Roman" w:cs="Times New Roman"/>
+                <w:b w:val="0"/>
+                <w:bCs w:val="0"/>
+                <w:i/>
+                <w:iCs/>
+                <w:sz w:val="16"/>
+                <w:szCs w:val="16"/>
+              </w:rPr>
+              <w:t>armed</w:t>
+            </w:r>
+          </w:p>
+        </w:tc>
+        <w:tc>
+          <w:tcPr>
+            <w:tcW w:w="1699" w:type="dxa"/>
+            <w:tcBorders>
+              <w:left w:val="single" w:sz="4" w:space="0" w:color="auto"/>
+            </w:tcBorders>
+            <w:hideMark/>
+          </w:tcPr>
+          <w:p>
+            <w:pPr>
+              <w:spacing w:before="0"/>
+              <w:cnfStyle w:val="000000100000" w:firstRow="0" w:lastRow="0" w:firstColumn="0" w:lastColumn="0" w:oddVBand="0" w:evenVBand="0" w:oddHBand="1" w:evenHBand="0" w:firstRowFirstColumn="0" w:firstRowLastColumn="0" w:lastRowFirstColumn="0" w:lastRowLastColumn="0"/>
+              <w:rPr>
+                <w:rFonts w:ascii="Times New Roman" w:eastAsia="Times New Roman" w:hAnsi="Times New Roman" w:cs="Times New Roman"/>
+                <w:sz w:val="16"/>
+                <w:szCs w:val="16"/>
+              </w:rPr>
+            </w:pPr>
+            <w:r>
+              <w:rPr>
+                <w:rFonts w:ascii="Times New Roman" w:eastAsia="Times New Roman" w:hAnsi="Times New Roman" w:cs="Times New Roman"/>
+                <w:sz w:val="16"/>
+                <w:szCs w:val="16"/>
+              </w:rPr>
+              <w:t>Classification object</w:t>
+            </w:r>
+          </w:p>
+        </w:tc>
+        <w:tc>
+          <w:tcPr>
+            <w:tcW w:w="3706" w:type="dxa"/>
+            <w:hideMark/>
+          </w:tcPr>
+          <w:p>
+            <w:pPr>
+              <w:spacing w:before="0"/>
+              <w:cnfStyle w:val="000000100000" w:firstRow="0" w:lastRow="0" w:firstColumn="0" w:lastColumn="0" w:oddVBand="0" w:evenVBand="0" w:oddHBand="1" w:evenHBand="0" w:firstRowFirstColumn="0" w:firstRowLastColumn="0" w:lastRowFirstColumn="0" w:lastRowLastColumn="0"/>
+              <w:rPr>
+                <w:rFonts w:ascii="Times New Roman" w:eastAsia="Times New Roman" w:hAnsi="Times New Roman" w:cs="Times New Roman"/>
+                <w:sz w:val="16"/>
+                <w:szCs w:val="16"/>
+              </w:rPr>
+            </w:pPr>
+            <w:r>
+              <w:rPr>
+                <w:rFonts w:ascii="Times New Roman" w:eastAsia="Times New Roman" w:hAnsi="Times New Roman" w:cs="Times New Roman"/>
+                <w:sz w:val="16"/>
+                <w:szCs w:val="16"/>
+              </w:rPr>
+              <w:t>With what type of weapon was the victim armed</w:t>
+            </w:r>
+          </w:p>
+        </w:tc>
+      </w:tr>
+      <w:tr>
+        <w:trPr>
+          <w:trHeight w:val="123"/>
+          <w:jc w:val="center"/>
+        </w:trPr>
+        <w:tc>
+          <w:tcPr>
+            <w:cnfStyle w:val="001000000000" w:firstRow="0" w:lastRow="0" w:firstColumn="1" w:lastColumn="0" w:oddVBand="0" w:evenVBand="0" w:oddHBand="0" w:evenHBand="0" w:firstRowFirstColumn="0" w:firstRowLastColumn="0" w:lastRowFirstColumn="0" w:lastRowLastColumn="0"/>
+            <w:tcW w:w="2430" w:type="dxa"/>
+            <w:tcBorders>
+              <w:right w:val="single" w:sz="4" w:space="0" w:color="auto"/>
+            </w:tcBorders>
+            <w:hideMark/>
+          </w:tcPr>
+          <w:p>
+            <w:pPr>
+              <w:spacing w:before="0"/>
+              <w:rPr>
+                <w:rFonts w:ascii="Times New Roman" w:eastAsia="Times New Roman" w:hAnsi="Times New Roman" w:cs="Times New Roman"/>
+                <w:b w:val="0"/>
+                <w:bCs w:val="0"/>
+                <w:i/>
+                <w:iCs/>
+                <w:sz w:val="16"/>
+                <w:szCs w:val="16"/>
+              </w:rPr>
+            </w:pPr>
+            <w:r>
+              <w:rPr>
+                <w:rFonts w:ascii="Times New Roman" w:eastAsia="Times New Roman" w:hAnsi="Times New Roman" w:cs="Times New Roman"/>
+                <w:b w:val="0"/>
+                <w:bCs w:val="0"/>
+                <w:i/>
+                <w:iCs/>
+                <w:color w:val="000000"/>
+                <w:sz w:val="16"/>
+                <w:szCs w:val="16"/>
+                <w:shd w:val="clear" w:color="auto" w:fill="FFFFFF"/>
+              </w:rPr>
+              <w:t>Age</w:t>
+            </w:r>
+          </w:p>
+        </w:tc>
+        <w:tc>
+          <w:tcPr>
+            <w:tcW w:w="1699" w:type="dxa"/>
+            <w:tcBorders>
+              <w:left w:val="single" w:sz="4" w:space="0" w:color="auto"/>
+            </w:tcBorders>
+            <w:hideMark/>
+          </w:tcPr>
+          <w:p>
+            <w:pPr>
+              <w:spacing w:before="0"/>
+              <w:cnfStyle w:val="000000000000" w:firstRow="0" w:lastRow="0" w:firstColumn="0" w:lastColumn="0" w:oddVBand="0" w:evenVBand="0" w:oddHBand="0" w:evenHBand="0" w:firstRowFirstColumn="0" w:firstRowLastColumn="0" w:lastRowFirstColumn="0" w:lastRowLastColumn="0"/>
+              <w:rPr>
+                <w:rFonts w:ascii="Times New Roman" w:eastAsia="Times New Roman" w:hAnsi="Times New Roman" w:cs="Times New Roman"/>
+                <w:sz w:val="16"/>
+                <w:szCs w:val="16"/>
+              </w:rPr>
+            </w:pPr>
+            <w:r>
+              <w:rPr>
+                <w:rFonts w:ascii="Times New Roman" w:eastAsia="Times New Roman" w:hAnsi="Times New Roman" w:cs="Times New Roman"/>
+                <w:sz w:val="16"/>
+                <w:szCs w:val="16"/>
+              </w:rPr>
+              <w:t>Integer</w:t>
+            </w:r>
+          </w:p>
+        </w:tc>
+        <w:tc>
+          <w:tcPr>
+            <w:tcW w:w="3706" w:type="dxa"/>
+            <w:hideMark/>
+          </w:tcPr>
+          <w:p>
+            <w:pPr>
+              <w:spacing w:before="0"/>
+              <w:cnfStyle w:val="000000000000" w:firstRow="0" w:lastRow="0" w:firstColumn="0" w:lastColumn="0" w:oddVBand="0" w:evenVBand="0" w:oddHBand="0" w:evenHBand="0" w:firstRowFirstColumn="0" w:firstRowLastColumn="0" w:lastRowFirstColumn="0" w:lastRowLastColumn="0"/>
+              <w:rPr>
+                <w:rFonts w:ascii="Times New Roman" w:eastAsia="Times New Roman" w:hAnsi="Times New Roman" w:cs="Times New Roman"/>
+                <w:sz w:val="16"/>
+                <w:szCs w:val="16"/>
+              </w:rPr>
+            </w:pPr>
+            <w:r>
+              <w:rPr>
+                <w:rFonts w:ascii="Times New Roman" w:eastAsia="Times New Roman" w:hAnsi="Times New Roman" w:cs="Times New Roman"/>
+                <w:sz w:val="16"/>
+                <w:szCs w:val="16"/>
+              </w:rPr>
+              <w:t>Age in years</w:t>
+            </w:r>
+          </w:p>
+        </w:tc>
+      </w:tr>
+      <w:tr>
+        <w:trPr>
+          <w:cnfStyle w:val="000000100000" w:firstRow="0" w:lastRow="0" w:firstColumn="0" w:lastColumn="0" w:oddVBand="0" w:evenVBand="0" w:oddHBand="1" w:evenHBand="0" w:firstRowFirstColumn="0" w:firstRowLastColumn="0" w:lastRowFirstColumn="0" w:lastRowLastColumn="0"/>
+          <w:trHeight w:val="25"/>
+          <w:jc w:val="center"/>
+        </w:trPr>
+        <w:tc>
+          <w:tcPr>
+            <w:cnfStyle w:val="001000000000" w:firstRow="0" w:lastRow="0" w:firstColumn="1" w:lastColumn="0" w:oddVBand="0" w:evenVBand="0" w:oddHBand="0" w:evenHBand="0" w:firstRowFirstColumn="0" w:firstRowLastColumn="0" w:lastRowFirstColumn="0" w:lastRowLastColumn="0"/>
+            <w:tcW w:w="2430" w:type="dxa"/>
+            <w:tcBorders>
+              <w:right w:val="single" w:sz="4" w:space="0" w:color="auto"/>
+            </w:tcBorders>
+            <w:hideMark/>
+          </w:tcPr>
+          <w:p>
+            <w:pPr>
+              <w:spacing w:before="0"/>
+              <w:rPr>
+                <w:rFonts w:ascii="Times New Roman" w:eastAsia="Times New Roman" w:hAnsi="Times New Roman" w:cs="Times New Roman"/>
+                <w:b w:val="0"/>
+                <w:bCs w:val="0"/>
+                <w:i/>
+                <w:iCs/>
+                <w:sz w:val="16"/>
+                <w:szCs w:val="16"/>
+              </w:rPr>
+            </w:pPr>
+            <w:r>
+              <w:rPr>
+                <w:rFonts w:ascii="Times New Roman" w:eastAsia="Times New Roman" w:hAnsi="Times New Roman" w:cs="Times New Roman"/>
+                <w:b w:val="0"/>
+                <w:bCs w:val="0"/>
+                <w:i/>
+                <w:iCs/>
+                <w:sz w:val="16"/>
+                <w:szCs w:val="16"/>
+              </w:rPr>
+              <w:t>gender</w:t>
+            </w:r>
+          </w:p>
+        </w:tc>
+        <w:tc>
+          <w:tcPr>
+            <w:tcW w:w="1699" w:type="dxa"/>
+            <w:tcBorders>
+              <w:left w:val="single" w:sz="4" w:space="0" w:color="auto"/>
+            </w:tcBorders>
+            <w:hideMark/>
+          </w:tcPr>
+          <w:p>
+            <w:pPr>
+              <w:spacing w:before="0"/>
+              <w:cnfStyle w:val="000000100000" w:firstRow="0" w:lastRow="0" w:firstColumn="0" w:lastColumn="0" w:oddVBand="0" w:evenVBand="0" w:oddHBand="1" w:evenHBand="0" w:firstRowFirstColumn="0" w:firstRowLastColumn="0" w:lastRowFirstColumn="0" w:lastRowLastColumn="0"/>
+              <w:rPr>
+                <w:rFonts w:ascii="Times New Roman" w:eastAsia="Times New Roman" w:hAnsi="Times New Roman" w:cs="Times New Roman"/>
+                <w:sz w:val="16"/>
+                <w:szCs w:val="16"/>
+              </w:rPr>
+            </w:pPr>
+            <w:r>
+              <w:rPr>
+                <w:rFonts w:ascii="Times New Roman" w:eastAsia="Times New Roman" w:hAnsi="Times New Roman" w:cs="Times New Roman"/>
+                <w:sz w:val="16"/>
+                <w:szCs w:val="16"/>
+              </w:rPr>
+              <w:t>Classification object</w:t>
+            </w:r>
+          </w:p>
+        </w:tc>
+        <w:tc>
+          <w:tcPr>
+            <w:tcW w:w="3706" w:type="dxa"/>
+            <w:hideMark/>
+          </w:tcPr>
+          <w:p>
+            <w:pPr>
+              <w:spacing w:before="0"/>
+              <w:cnfStyle w:val="000000100000" w:firstRow="0" w:lastRow="0" w:firstColumn="0" w:lastColumn="0" w:oddVBand="0" w:evenVBand="0" w:oddHBand="1" w:evenHBand="0" w:firstRowFirstColumn="0" w:firstRowLastColumn="0" w:lastRowFirstColumn="0" w:lastRowLastColumn="0"/>
+              <w:rPr>
+                <w:rFonts w:ascii="Times New Roman" w:eastAsia="Times New Roman" w:hAnsi="Times New Roman" w:cs="Times New Roman"/>
+                <w:sz w:val="16"/>
+                <w:szCs w:val="16"/>
+              </w:rPr>
+            </w:pPr>
+            <w:r>
+              <w:rPr>
+                <w:rFonts w:ascii="Times New Roman" w:eastAsia="Times New Roman" w:hAnsi="Times New Roman" w:cs="Times New Roman"/>
+                <w:sz w:val="16"/>
+                <w:szCs w:val="16"/>
+              </w:rPr>
+              <w:t>Male/Female classification</w:t>
+            </w:r>
+          </w:p>
+        </w:tc>
+      </w:tr>
+      <w:tr>
+        <w:trPr>
+          <w:trHeight w:val="25"/>
+          <w:jc w:val="center"/>
+        </w:trPr>
+        <w:tc>
+          <w:tcPr>
+            <w:cnfStyle w:val="001000000000" w:firstRow="0" w:lastRow="0" w:firstColumn="1" w:lastColumn="0" w:oddVBand="0" w:evenVBand="0" w:oddHBand="0" w:evenHBand="0" w:firstRowFirstColumn="0" w:firstRowLastColumn="0" w:lastRowFirstColumn="0" w:lastRowLastColumn="0"/>
+            <w:tcW w:w="2430" w:type="dxa"/>
+            <w:tcBorders>
+              <w:right w:val="single" w:sz="4" w:space="0" w:color="auto"/>
+            </w:tcBorders>
+            <w:hideMark/>
+          </w:tcPr>
+          <w:p>
+            <w:pPr>
+              <w:spacing w:before="0"/>
+              <w:rPr>
+                <w:rFonts w:ascii="Times New Roman" w:eastAsia="Times New Roman" w:hAnsi="Times New Roman" w:cs="Times New Roman"/>
+                <w:b w:val="0"/>
+                <w:bCs w:val="0"/>
+                <w:i/>
+                <w:iCs/>
+                <w:sz w:val="16"/>
+                <w:szCs w:val="16"/>
+              </w:rPr>
+            </w:pPr>
+            <w:r>
+              <w:rPr>
+                <w:rFonts w:ascii="Times New Roman" w:eastAsia="Times New Roman" w:hAnsi="Times New Roman" w:cs="Times New Roman"/>
+                <w:b w:val="0"/>
+                <w:bCs w:val="0"/>
+                <w:i/>
+                <w:iCs/>
+                <w:color w:val="000000"/>
+                <w:sz w:val="16"/>
+                <w:szCs w:val="16"/>
+                <w:shd w:val="clear" w:color="auto" w:fill="FFFFFF"/>
+              </w:rPr>
+              <w:t>Race</w:t>
+            </w:r>
+          </w:p>
+        </w:tc>
+        <w:tc>
+          <w:tcPr>
+            <w:tcW w:w="1699" w:type="dxa"/>
+            <w:tcBorders>
+              <w:left w:val="single" w:sz="4" w:space="0" w:color="auto"/>
+            </w:tcBorders>
+            <w:hideMark/>
+          </w:tcPr>
+          <w:p>
+            <w:pPr>
+              <w:spacing w:before="0"/>
+              <w:cnfStyle w:val="000000000000" w:firstRow="0" w:lastRow="0" w:firstColumn="0" w:lastColumn="0" w:oddVBand="0" w:evenVBand="0" w:oddHBand="0" w:evenHBand="0" w:firstRowFirstColumn="0" w:firstRowLastColumn="0" w:lastRowFirstColumn="0" w:lastRowLastColumn="0"/>
+              <w:rPr>
+                <w:rFonts w:ascii="Times New Roman" w:eastAsia="Times New Roman" w:hAnsi="Times New Roman" w:cs="Times New Roman"/>
+                <w:sz w:val="16"/>
+                <w:szCs w:val="16"/>
+              </w:rPr>
+            </w:pPr>
+            <w:r>
+              <w:rPr>
+                <w:rFonts w:ascii="Times New Roman" w:eastAsia="Times New Roman" w:hAnsi="Times New Roman" w:cs="Times New Roman"/>
+                <w:sz w:val="16"/>
+                <w:szCs w:val="16"/>
+              </w:rPr>
+              <w:t>Classification object</w:t>
+            </w:r>
+          </w:p>
+        </w:tc>
+        <w:tc>
+          <w:tcPr>
+            <w:tcW w:w="3706" w:type="dxa"/>
+            <w:hideMark/>
+          </w:tcPr>
+          <w:p>
+            <w:pPr>
+              <w:spacing w:before="0"/>
+              <w:cnfStyle w:val="000000000000" w:firstRow="0" w:lastRow="0" w:firstColumn="0" w:lastColumn="0" w:oddVBand="0" w:evenVBand="0" w:oddHBand="0" w:evenHBand="0" w:firstRowFirstColumn="0" w:firstRowLastColumn="0" w:lastRowFirstColumn="0" w:lastRowLastColumn="0"/>
+              <w:rPr>
+                <w:rFonts w:ascii="Times New Roman" w:eastAsia="Times New Roman" w:hAnsi="Times New Roman" w:cs="Times New Roman"/>
+                <w:sz w:val="16"/>
+                <w:szCs w:val="16"/>
+              </w:rPr>
+            </w:pPr>
+            <w:r>
+              <w:rPr>
+                <w:rFonts w:ascii="Times New Roman" w:eastAsia="Times New Roman" w:hAnsi="Times New Roman" w:cs="Times New Roman"/>
+                <w:sz w:val="16"/>
+                <w:szCs w:val="16"/>
+              </w:rPr>
+              <w:t>Racial demographic classifier</w:t>
+            </w:r>
+          </w:p>
+        </w:tc>
+      </w:tr>
+      <w:tr>
+        <w:trPr>
+          <w:cnfStyle w:val="000000100000" w:firstRow="0" w:lastRow="0" w:firstColumn="0" w:lastColumn="0" w:oddVBand="0" w:evenVBand="0" w:oddHBand="1" w:evenHBand="0" w:firstRowFirstColumn="0" w:firstRowLastColumn="0" w:lastRowFirstColumn="0" w:lastRowLastColumn="0"/>
+          <w:trHeight w:val="25"/>
+          <w:jc w:val="center"/>
+        </w:trPr>
+        <w:tc>
+          <w:tcPr>
+            <w:cnfStyle w:val="001000000000" w:firstRow="0" w:lastRow="0" w:firstColumn="1" w:lastColumn="0" w:oddVBand="0" w:evenVBand="0" w:oddHBand="0" w:evenHBand="0" w:firstRowFirstColumn="0" w:firstRowLastColumn="0" w:lastRowFirstColumn="0" w:lastRowLastColumn="0"/>
+            <w:tcW w:w="2430" w:type="dxa"/>
+            <w:tcBorders>
+              <w:right w:val="single" w:sz="4" w:space="0" w:color="auto"/>
+            </w:tcBorders>
+            <w:hideMark/>
+          </w:tcPr>
+          <w:p>
+            <w:pPr>
+              <w:spacing w:before="0"/>
+              <w:rPr>
+                <w:rFonts w:ascii="Times New Roman" w:eastAsia="Times New Roman" w:hAnsi="Times New Roman" w:cs="Times New Roman"/>
+                <w:b w:val="0"/>
+                <w:bCs w:val="0"/>
+                <w:i/>
+                <w:iCs/>
+                <w:sz w:val="16"/>
+                <w:szCs w:val="16"/>
+              </w:rPr>
+            </w:pPr>
+            <w:r>
+              <w:rPr>
+                <w:rFonts w:ascii="Times New Roman" w:eastAsia="Times New Roman" w:hAnsi="Times New Roman" w:cs="Times New Roman"/>
+                <w:b w:val="0"/>
+                <w:bCs w:val="0"/>
+                <w:i/>
+                <w:iCs/>
+                <w:sz w:val="16"/>
+                <w:szCs w:val="16"/>
+              </w:rPr>
+              <w:t>state</w:t>
+            </w:r>
+          </w:p>
+        </w:tc>
+        <w:tc>
+          <w:tcPr>
+            <w:tcW w:w="1699" w:type="dxa"/>
+            <w:tcBorders>
+              <w:left w:val="single" w:sz="4" w:space="0" w:color="auto"/>
+            </w:tcBorders>
+            <w:hideMark/>
+          </w:tcPr>
+          <w:p>
+            <w:pPr>
+              <w:spacing w:before="0"/>
+              <w:cnfStyle w:val="000000100000" w:firstRow="0" w:lastRow="0" w:firstColumn="0" w:lastColumn="0" w:oddVBand="0" w:evenVBand="0" w:oddHBand="1" w:evenHBand="0" w:firstRowFirstColumn="0" w:firstRowLastColumn="0" w:lastRowFirstColumn="0" w:lastRowLastColumn="0"/>
+              <w:rPr>
+                <w:rFonts w:ascii="Times New Roman" w:eastAsia="Times New Roman" w:hAnsi="Times New Roman" w:cs="Times New Roman"/>
+                <w:sz w:val="16"/>
+                <w:szCs w:val="16"/>
+              </w:rPr>
+            </w:pPr>
+            <w:r>
+              <w:rPr>
+                <w:rFonts w:ascii="Times New Roman" w:eastAsia="Times New Roman" w:hAnsi="Times New Roman" w:cs="Times New Roman"/>
+                <w:sz w:val="16"/>
+                <w:szCs w:val="16"/>
+              </w:rPr>
+              <w:t>Classification object</w:t>
+            </w:r>
+          </w:p>
+        </w:tc>
+        <w:tc>
+          <w:tcPr>
+            <w:tcW w:w="3706" w:type="dxa"/>
+            <w:hideMark/>
+          </w:tcPr>
+          <w:p>
+            <w:pPr>
+              <w:spacing w:before="0"/>
+              <w:cnfStyle w:val="000000100000" w:firstRow="0" w:lastRow="0" w:firstColumn="0" w:lastColumn="0" w:oddVBand="0" w:evenVBand="0" w:oddHBand="1" w:evenHBand="0" w:firstRowFirstColumn="0" w:firstRowLastColumn="0" w:lastRowFirstColumn="0" w:lastRowLastColumn="0"/>
+              <w:rPr>
+                <w:rFonts w:ascii="Times New Roman" w:eastAsia="Times New Roman" w:hAnsi="Times New Roman" w:cs="Times New Roman"/>
+                <w:sz w:val="16"/>
+                <w:szCs w:val="16"/>
+              </w:rPr>
+            </w:pPr>
+            <w:r>
+              <w:rPr>
+                <w:rFonts w:ascii="Times New Roman" w:eastAsia="Times New Roman" w:hAnsi="Times New Roman" w:cs="Times New Roman"/>
+                <w:sz w:val="16"/>
+                <w:szCs w:val="16"/>
+              </w:rPr>
+              <w:t>US State classification</w:t>
+            </w:r>
+          </w:p>
+        </w:tc>
+      </w:tr>
+      <w:tr>
+        <w:trPr>
+          <w:trHeight w:val="150"/>
+          <w:jc w:val="center"/>
+        </w:trPr>
+        <w:tc>
+          <w:tcPr>
+            <w:cnfStyle w:val="001000000000" w:firstRow="0" w:lastRow="0" w:firstColumn="1" w:lastColumn="0" w:oddVBand="0" w:evenVBand="0" w:oddHBand="0" w:evenHBand="0" w:firstRowFirstColumn="0" w:firstRowLastColumn="0" w:lastRowFirstColumn="0" w:lastRowLastColumn="0"/>
+            <w:tcW w:w="2430" w:type="dxa"/>
+            <w:tcBorders>
+              <w:right w:val="single" w:sz="4" w:space="0" w:color="auto"/>
+            </w:tcBorders>
+            <w:hideMark/>
+          </w:tcPr>
+          <w:p>
+            <w:pPr>
+              <w:spacing w:before="0"/>
+              <w:rPr>
+                <w:rFonts w:ascii="Times New Roman" w:eastAsia="Times New Roman" w:hAnsi="Times New Roman" w:cs="Times New Roman"/>
+                <w:b w:val="0"/>
+                <w:bCs w:val="0"/>
+                <w:i/>
+                <w:iCs/>
+                <w:sz w:val="16"/>
+                <w:szCs w:val="16"/>
+              </w:rPr>
+            </w:pPr>
+            <w:r>
+              <w:rPr>
+                <w:rFonts w:ascii="Times New Roman" w:eastAsia="Times New Roman" w:hAnsi="Times New Roman" w:cs="Times New Roman"/>
+                <w:b w:val="0"/>
+                <w:bCs w:val="0"/>
+                <w:i/>
+                <w:iCs/>
+                <w:color w:val="000000"/>
+                <w:sz w:val="16"/>
+                <w:szCs w:val="16"/>
+                <w:shd w:val="clear" w:color="auto" w:fill="FFFFFF"/>
+              </w:rPr>
+              <w:t>Signs of mental illness</w:t>
+            </w:r>
+          </w:p>
+        </w:tc>
+        <w:tc>
+          <w:tcPr>
+            <w:tcW w:w="1699" w:type="dxa"/>
+            <w:tcBorders>
+              <w:left w:val="single" w:sz="4" w:space="0" w:color="auto"/>
+            </w:tcBorders>
+            <w:hideMark/>
+          </w:tcPr>
+          <w:p>
+            <w:pPr>
+              <w:spacing w:before="0"/>
+              <w:cnfStyle w:val="000000000000" w:firstRow="0" w:lastRow="0" w:firstColumn="0" w:lastColumn="0" w:oddVBand="0" w:evenVBand="0" w:oddHBand="0" w:evenHBand="0" w:firstRowFirstColumn="0" w:firstRowLastColumn="0" w:lastRowFirstColumn="0" w:lastRowLastColumn="0"/>
+              <w:rPr>
+                <w:rFonts w:ascii="Times New Roman" w:eastAsia="Times New Roman" w:hAnsi="Times New Roman" w:cs="Times New Roman"/>
+                <w:sz w:val="16"/>
+                <w:szCs w:val="16"/>
+              </w:rPr>
+            </w:pPr>
+            <w:r>
+              <w:rPr>
+                <w:rFonts w:ascii="Times New Roman" w:eastAsia="Times New Roman" w:hAnsi="Times New Roman" w:cs="Times New Roman"/>
+                <w:sz w:val="16"/>
+                <w:szCs w:val="16"/>
+              </w:rPr>
+              <w:t>Boolean</w:t>
+            </w:r>
+          </w:p>
+        </w:tc>
+        <w:tc>
+          <w:tcPr>
+            <w:tcW w:w="3706" w:type="dxa"/>
+            <w:hideMark/>
+          </w:tcPr>
+          <w:p>
+            <w:pPr>
+              <w:spacing w:before="0"/>
+              <w:cnfStyle w:val="000000000000" w:firstRow="0" w:lastRow="0" w:firstColumn="0" w:lastColumn="0" w:oddVBand="0" w:evenVBand="0" w:oddHBand="0" w:evenHBand="0" w:firstRowFirstColumn="0" w:firstRowLastColumn="0" w:lastRowFirstColumn="0" w:lastRowLastColumn="0"/>
+              <w:rPr>
+                <w:rFonts w:ascii="Times New Roman" w:eastAsia="Times New Roman" w:hAnsi="Times New Roman" w:cs="Times New Roman"/>
+                <w:sz w:val="16"/>
+                <w:szCs w:val="16"/>
+              </w:rPr>
+            </w:pPr>
+            <w:r>
+              <w:rPr>
+                <w:rFonts w:ascii="Times New Roman" w:eastAsia="Times New Roman" w:hAnsi="Times New Roman" w:cs="Times New Roman"/>
+                <w:sz w:val="16"/>
+                <w:szCs w:val="16"/>
+              </w:rPr>
+              <w:t>Did Victim show signs of mental illness [y/n]</w:t>
+            </w:r>
+          </w:p>
+        </w:tc>
+      </w:tr>
+      <w:tr>
+        <w:trPr>
+          <w:cnfStyle w:val="000000100000" w:firstRow="0" w:lastRow="0" w:firstColumn="0" w:lastColumn="0" w:oddVBand="0" w:evenVBand="0" w:oddHBand="1" w:evenHBand="0" w:firstRowFirstColumn="0" w:firstRowLastColumn="0" w:lastRowFirstColumn="0" w:lastRowLastColumn="0"/>
+          <w:trHeight w:val="25"/>
+          <w:jc w:val="center"/>
+        </w:trPr>
+        <w:tc>
+          <w:tcPr>
+            <w:cnfStyle w:val="001000000000" w:firstRow="0" w:lastRow="0" w:firstColumn="1" w:lastColumn="0" w:oddVBand="0" w:evenVBand="0" w:oddHBand="0" w:evenHBand="0" w:firstRowFirstColumn="0" w:firstRowLastColumn="0" w:lastRowFirstColumn="0" w:lastRowLastColumn="0"/>
+            <w:tcW w:w="2430" w:type="dxa"/>
+            <w:tcBorders>
+              <w:right w:val="single" w:sz="4" w:space="0" w:color="auto"/>
+            </w:tcBorders>
+            <w:hideMark/>
+          </w:tcPr>
+          <w:p>
+            <w:pPr>
+              <w:spacing w:before="0"/>
+              <w:rPr>
+                <w:rFonts w:ascii="Times New Roman" w:eastAsia="Times New Roman" w:hAnsi="Times New Roman" w:cs="Times New Roman"/>
+                <w:b w:val="0"/>
+                <w:bCs w:val="0"/>
+                <w:i/>
+                <w:iCs/>
+                <w:sz w:val="16"/>
+                <w:szCs w:val="16"/>
+              </w:rPr>
+            </w:pPr>
+            <w:r>
+              <w:rPr>
+                <w:rFonts w:ascii="Times New Roman" w:eastAsia="Times New Roman" w:hAnsi="Times New Roman" w:cs="Times New Roman"/>
+                <w:b w:val="0"/>
+                <w:bCs w:val="0"/>
+                <w:i/>
+                <w:iCs/>
+                <w:sz w:val="16"/>
+                <w:szCs w:val="16"/>
+              </w:rPr>
+              <w:t>threat level</w:t>
+            </w:r>
+          </w:p>
+        </w:tc>
+        <w:tc>
+          <w:tcPr>
+            <w:tcW w:w="1699" w:type="dxa"/>
+            <w:tcBorders>
+              <w:left w:val="single" w:sz="4" w:space="0" w:color="auto"/>
+            </w:tcBorders>
+            <w:hideMark/>
+          </w:tcPr>
+          <w:p>
+            <w:pPr>
+              <w:spacing w:before="0"/>
+              <w:cnfStyle w:val="000000100000" w:firstRow="0" w:lastRow="0" w:firstColumn="0" w:lastColumn="0" w:oddVBand="0" w:evenVBand="0" w:oddHBand="1" w:evenHBand="0" w:firstRowFirstColumn="0" w:firstRowLastColumn="0" w:lastRowFirstColumn="0" w:lastRowLastColumn="0"/>
+              <w:rPr>
+                <w:rFonts w:ascii="Times New Roman" w:eastAsia="Times New Roman" w:hAnsi="Times New Roman" w:cs="Times New Roman"/>
+                <w:sz w:val="16"/>
+                <w:szCs w:val="16"/>
+              </w:rPr>
+            </w:pPr>
+            <w:r>
+              <w:rPr>
+                <w:rFonts w:ascii="Times New Roman" w:eastAsia="Times New Roman" w:hAnsi="Times New Roman" w:cs="Times New Roman"/>
+                <w:sz w:val="16"/>
+                <w:szCs w:val="16"/>
+              </w:rPr>
+              <w:t>Classification object</w:t>
+            </w:r>
+          </w:p>
+        </w:tc>
+        <w:tc>
+          <w:tcPr>
+            <w:tcW w:w="3706" w:type="dxa"/>
+            <w:hideMark/>
+          </w:tcPr>
+          <w:p>
+            <w:pPr>
+              <w:spacing w:before="0"/>
+              <w:cnfStyle w:val="000000100000" w:firstRow="0" w:lastRow="0" w:firstColumn="0" w:lastColumn="0" w:oddVBand="0" w:evenVBand="0" w:oddHBand="1" w:evenHBand="0" w:firstRowFirstColumn="0" w:firstRowLastColumn="0" w:lastRowFirstColumn="0" w:lastRowLastColumn="0"/>
+              <w:rPr>
+                <w:rFonts w:ascii="Times New Roman" w:eastAsia="Times New Roman" w:hAnsi="Times New Roman" w:cs="Times New Roman"/>
+                <w:sz w:val="16"/>
+                <w:szCs w:val="16"/>
+              </w:rPr>
+            </w:pPr>
+            <w:r>
+              <w:rPr>
+                <w:rFonts w:ascii="Times New Roman" w:eastAsia="Times New Roman" w:hAnsi="Times New Roman" w:cs="Times New Roman"/>
+                <w:sz w:val="16"/>
+                <w:szCs w:val="16"/>
+              </w:rPr>
+              <w:t xml:space="preserve">Was there deemed to be a threat of violent action </w:t>
+            </w:r>
+          </w:p>
+        </w:tc>
+      </w:tr>
+      <w:tr>
+        <w:trPr>
+          <w:trHeight w:val="25"/>
+          <w:jc w:val="center"/>
+        </w:trPr>
+        <w:tc>
+          <w:tcPr>
+            <w:cnfStyle w:val="001000000000" w:firstRow="0" w:lastRow="0" w:firstColumn="1" w:lastColumn="0" w:oddVBand="0" w:evenVBand="0" w:oddHBand="0" w:evenHBand="0" w:firstRowFirstColumn="0" w:firstRowLastColumn="0" w:lastRowFirstColumn="0" w:lastRowLastColumn="0"/>
+            <w:tcW w:w="2430" w:type="dxa"/>
+            <w:tcBorders>
+              <w:right w:val="single" w:sz="4" w:space="0" w:color="auto"/>
+            </w:tcBorders>
+            <w:hideMark/>
+          </w:tcPr>
+          <w:p>
+            <w:pPr>
+              <w:spacing w:before="0"/>
+              <w:rPr>
+                <w:rFonts w:ascii="Times New Roman" w:eastAsia="Times New Roman" w:hAnsi="Times New Roman" w:cs="Times New Roman"/>
+                <w:b w:val="0"/>
+                <w:bCs w:val="0"/>
+                <w:i/>
+                <w:iCs/>
+                <w:sz w:val="16"/>
+                <w:szCs w:val="16"/>
+              </w:rPr>
+            </w:pPr>
+            <w:r>
+              <w:rPr>
+                <w:rFonts w:ascii="Times New Roman" w:eastAsia="Times New Roman" w:hAnsi="Times New Roman" w:cs="Times New Roman"/>
+                <w:b w:val="0"/>
+                <w:bCs w:val="0"/>
+                <w:i/>
+                <w:iCs/>
+                <w:color w:val="000000"/>
+                <w:sz w:val="16"/>
+                <w:szCs w:val="16"/>
+                <w:shd w:val="clear" w:color="auto" w:fill="FFFFFF"/>
+              </w:rPr>
+              <w:t>Flee</w:t>
+            </w:r>
+          </w:p>
+        </w:tc>
+        <w:tc>
+          <w:tcPr>
+            <w:tcW w:w="1699" w:type="dxa"/>
+            <w:tcBorders>
+              <w:left w:val="single" w:sz="4" w:space="0" w:color="auto"/>
+            </w:tcBorders>
+            <w:hideMark/>
+          </w:tcPr>
+          <w:p>
+            <w:pPr>
+              <w:spacing w:before="0"/>
+              <w:cnfStyle w:val="000000000000" w:firstRow="0" w:lastRow="0" w:firstColumn="0" w:lastColumn="0" w:oddVBand="0" w:evenVBand="0" w:oddHBand="0" w:evenHBand="0" w:firstRowFirstColumn="0" w:firstRowLastColumn="0" w:lastRowFirstColumn="0" w:lastRowLastColumn="0"/>
+              <w:rPr>
+                <w:rFonts w:ascii="Times New Roman" w:eastAsia="Times New Roman" w:hAnsi="Times New Roman" w:cs="Times New Roman"/>
+                <w:sz w:val="16"/>
+                <w:szCs w:val="16"/>
+              </w:rPr>
+            </w:pPr>
+            <w:r>
+              <w:rPr>
+                <w:rFonts w:ascii="Times New Roman" w:eastAsia="Times New Roman" w:hAnsi="Times New Roman" w:cs="Times New Roman"/>
+                <w:sz w:val="16"/>
+                <w:szCs w:val="16"/>
+              </w:rPr>
+              <w:t>Classification object</w:t>
+            </w:r>
+          </w:p>
+        </w:tc>
+        <w:tc>
+          <w:tcPr>
+            <w:tcW w:w="3706" w:type="dxa"/>
+            <w:hideMark/>
+          </w:tcPr>
+          <w:p>
+            <w:pPr>
+              <w:spacing w:before="0"/>
+              <w:cnfStyle w:val="000000000000" w:firstRow="0" w:lastRow="0" w:firstColumn="0" w:lastColumn="0" w:oddVBand="0" w:evenVBand="0" w:oddHBand="0" w:evenHBand="0" w:firstRowFirstColumn="0" w:firstRowLastColumn="0" w:lastRowFirstColumn="0" w:lastRowLastColumn="0"/>
+              <w:rPr>
+                <w:rFonts w:ascii="Times New Roman" w:eastAsia="Times New Roman" w:hAnsi="Times New Roman" w:cs="Times New Roman"/>
+                <w:sz w:val="16"/>
+                <w:szCs w:val="16"/>
+              </w:rPr>
+            </w:pPr>
+            <w:r>
+              <w:rPr>
+                <w:rFonts w:ascii="Times New Roman" w:eastAsia="Times New Roman" w:hAnsi="Times New Roman" w:cs="Times New Roman"/>
+                <w:sz w:val="16"/>
+                <w:szCs w:val="16"/>
+              </w:rPr>
+              <w:t>Did the victim flee the scene?</w:t>
+            </w:r>
+          </w:p>
+        </w:tc>
+      </w:tr>
+      <w:tr>
+        <w:trPr>
+          <w:cnfStyle w:val="000000100000" w:firstRow="0" w:lastRow="0" w:firstColumn="0" w:lastColumn="0" w:oddVBand="0" w:evenVBand="0" w:oddHBand="1" w:evenHBand="0" w:firstRowFirstColumn="0" w:firstRowLastColumn="0" w:lastRowFirstColumn="0" w:lastRowLastColumn="0"/>
+          <w:trHeight w:val="168"/>
+          <w:jc w:val="center"/>
+        </w:trPr>
+        <w:tc>
+          <w:tcPr>
+            <w:cnfStyle w:val="001000000000" w:firstRow="0" w:lastRow="0" w:firstColumn="1" w:lastColumn="0" w:oddVBand="0" w:evenVBand="0" w:oddHBand="0" w:evenHBand="0" w:firstRowFirstColumn="0" w:firstRowLastColumn="0" w:lastRowFirstColumn="0" w:lastRowLastColumn="0"/>
+            <w:tcW w:w="2430" w:type="dxa"/>
+            <w:tcBorders>
+              <w:right w:val="single" w:sz="4" w:space="0" w:color="auto"/>
+            </w:tcBorders>
+            <w:hideMark/>
+          </w:tcPr>
+          <w:p>
+            <w:pPr>
+              <w:spacing w:before="0"/>
+              <w:rPr>
+                <w:rFonts w:ascii="Times New Roman" w:eastAsia="Times New Roman" w:hAnsi="Times New Roman" w:cs="Times New Roman"/>
+                <w:b w:val="0"/>
+                <w:bCs w:val="0"/>
+                <w:i/>
+                <w:iCs/>
+                <w:sz w:val="16"/>
+                <w:szCs w:val="16"/>
+              </w:rPr>
+            </w:pPr>
+            <w:r>
+              <w:rPr>
+                <w:rFonts w:ascii="Times New Roman" w:eastAsia="Times New Roman" w:hAnsi="Times New Roman" w:cs="Times New Roman"/>
+                <w:b w:val="0"/>
+                <w:bCs w:val="0"/>
+                <w:i/>
+                <w:iCs/>
+                <w:sz w:val="16"/>
+                <w:szCs w:val="16"/>
+              </w:rPr>
+              <w:t>Longitude/Latitude</w:t>
+            </w:r>
+          </w:p>
+        </w:tc>
+        <w:tc>
+          <w:tcPr>
+            <w:tcW w:w="1699" w:type="dxa"/>
+            <w:tcBorders>
+              <w:left w:val="single" w:sz="4" w:space="0" w:color="auto"/>
+            </w:tcBorders>
+            <w:hideMark/>
+          </w:tcPr>
+          <w:p>
+            <w:pPr>
+              <w:spacing w:before="0"/>
+              <w:cnfStyle w:val="000000100000" w:firstRow="0" w:lastRow="0" w:firstColumn="0" w:lastColumn="0" w:oddVBand="0" w:evenVBand="0" w:oddHBand="1" w:evenHBand="0" w:firstRowFirstColumn="0" w:firstRowLastColumn="0" w:lastRowFirstColumn="0" w:lastRowLastColumn="0"/>
+              <w:rPr>
+                <w:rFonts w:ascii="Times New Roman" w:eastAsia="Times New Roman" w:hAnsi="Times New Roman" w:cs="Times New Roman"/>
+                <w:sz w:val="16"/>
+                <w:szCs w:val="16"/>
+              </w:rPr>
+            </w:pPr>
+            <w:r>
+              <w:rPr>
+                <w:rFonts w:ascii="Times New Roman" w:eastAsia="Times New Roman" w:hAnsi="Times New Roman" w:cs="Times New Roman"/>
+                <w:sz w:val="16"/>
+                <w:szCs w:val="16"/>
+              </w:rPr>
+              <w:t>Float64</w:t>
+            </w:r>
+          </w:p>
+        </w:tc>
+        <w:tc>
+          <w:tcPr>
+            <w:tcW w:w="3706" w:type="dxa"/>
+            <w:hideMark/>
+          </w:tcPr>
+          <w:p>
+            <w:pPr>
+              <w:spacing w:before="0"/>
+              <w:cnfStyle w:val="000000100000" w:firstRow="0" w:lastRow="0" w:firstColumn="0" w:lastColumn="0" w:oddVBand="0" w:evenVBand="0" w:oddHBand="1" w:evenHBand="0" w:firstRowFirstColumn="0" w:firstRowLastColumn="0" w:lastRowFirstColumn="0" w:lastRowLastColumn="0"/>
+              <w:rPr>
+                <w:rFonts w:ascii="Times New Roman" w:eastAsia="Times New Roman" w:hAnsi="Times New Roman" w:cs="Times New Roman"/>
+                <w:sz w:val="16"/>
+                <w:szCs w:val="16"/>
+              </w:rPr>
+            </w:pPr>
+            <w:r>
+              <w:rPr>
+                <w:rFonts w:ascii="Times New Roman" w:eastAsia="Times New Roman" w:hAnsi="Times New Roman" w:cs="Times New Roman"/>
+                <w:sz w:val="16"/>
+                <w:szCs w:val="16"/>
+              </w:rPr>
+              <w:t>Location of the incident</w:t>
+            </w:r>
+          </w:p>
+        </w:tc>
+      </w:tr>
+    </w:tbl>
+    <w:p>
+      <w:pPr>
+        <w:spacing w:before="0" w:line="240" w:lineRule="auto"/>
+        <w:jc w:val="center"/>
+        <w:rPr>
+          <w:rFonts w:ascii="Times New Roman" w:eastAsia="Times New Roman" w:hAnsi="Times New Roman" w:cs="Times New Roman"/>
+          <w:sz w:val="24"/>
+          <w:szCs w:val="24"/>
+        </w:rPr>
+      </w:pPr>
+      <w:r>
+        <w:rPr>
+          <w:rFonts w:ascii="Times New Roman" w:eastAsia="Times New Roman" w:hAnsi="Times New Roman" w:cs="Times New Roman"/>
+          <w:i/>
+          <w:iCs/>
+          <w:color w:val="000000"/>
+          <w:sz w:val="16"/>
+          <w:szCs w:val="16"/>
+        </w:rPr>
+        <w:t xml:space="preserve">Table 1: </w:t>
+      </w:r>
+      <w:r>
+        <w:rPr>
+          <w:rFonts w:ascii="Times New Roman" w:eastAsia="Times New Roman" w:hAnsi="Times New Roman" w:cs="Times New Roman"/>
+          <w:i/>
+          <w:iCs/>
+          <w:color w:val="000000"/>
+          <w:sz w:val="16"/>
+          <w:szCs w:val="16"/>
+        </w:rPr>
+        <w:t xml:space="preserve">Raw </w:t>
+      </w:r>
+      <w:r>
+        <w:rPr>
+          <w:rFonts w:ascii="Times New Roman" w:eastAsia="Times New Roman" w:hAnsi="Times New Roman" w:cs="Times New Roman"/>
+          <w:i/>
+          <w:iCs/>
+          <w:color w:val="000000"/>
+          <w:sz w:val="16"/>
+          <w:szCs w:val="16"/>
+        </w:rPr>
+        <w:t>Predictor</w:t>
+      </w:r>
+      <w:r>
+        <w:rPr>
+          <w:rFonts w:ascii="Times New Roman" w:eastAsia="Times New Roman" w:hAnsi="Times New Roman" w:cs="Times New Roman"/>
+          <w:i/>
+          <w:iCs/>
+          <w:color w:val="000000"/>
+          <w:sz w:val="16"/>
+          <w:szCs w:val="16"/>
+        </w:rPr>
+        <w:t>s</w:t>
+      </w:r>
+      <w:r>
+        <w:rPr>
+          <w:rFonts w:ascii="Times New Roman" w:eastAsia="Times New Roman" w:hAnsi="Times New Roman" w:cs="Times New Roman"/>
+          <w:i/>
+          <w:iCs/>
+          <w:color w:val="000000"/>
+          <w:sz w:val="16"/>
+          <w:szCs w:val="16"/>
+        </w:rPr>
+        <w:t xml:space="preserve"> Reviewed</w:t>
+      </w:r>
+    </w:p>
+    <w:p>
+      <w:pPr>
+        <w:spacing w:before="0" w:after="0" w:line="240" w:lineRule="auto"/>
+        <w:rPr>
+          <w:rFonts w:ascii="Times New Roman" w:eastAsia="Times New Roman" w:hAnsi="Times New Roman" w:cs="Times New Roman"/>
+        </w:rPr>
+      </w:pPr>
+      <w:r>
+        <w:rPr>
+          <w:rFonts w:ascii="Times New Roman" w:eastAsia="Times New Roman" w:hAnsi="Times New Roman" w:cs="Times New Roman"/>
+        </w:rPr>
+        <w:t>Note that ‘id’, ‘Name’, and ‘</w:t>
+      </w:r>
+      <w:proofErr w:type="spellStart"/>
+      <w:r>
+        <w:rPr>
+          <w:rFonts w:ascii="Times New Roman" w:eastAsia="Times New Roman" w:hAnsi="Times New Roman" w:cs="Times New Roman"/>
+        </w:rPr>
+        <w:t>is_geocoding_exact</w:t>
+      </w:r>
+      <w:proofErr w:type="spellEnd"/>
+      <w:r>
+        <w:rPr>
+          <w:rFonts w:ascii="Times New Roman" w:eastAsia="Times New Roman" w:hAnsi="Times New Roman" w:cs="Times New Roman"/>
+        </w:rPr>
+        <w:t xml:space="preserve">’ were removed as they were not required for modeling, and a </w:t>
+      </w:r>
+      <w:proofErr w:type="spellStart"/>
+      <w:r>
+        <w:rPr>
+          <w:rFonts w:ascii="Times New Roman" w:eastAsia="Times New Roman" w:hAnsi="Times New Roman" w:cs="Times New Roman"/>
+        </w:rPr>
+        <w:t>body_camera</w:t>
+      </w:r>
+      <w:proofErr w:type="spellEnd"/>
+      <w:r>
+        <w:rPr>
+          <w:rFonts w:ascii="Times New Roman" w:eastAsia="Times New Roman" w:hAnsi="Times New Roman" w:cs="Times New Roman"/>
+        </w:rPr>
+        <w:t xml:space="preserve"> classifier was eliminated due to lack of reliable data.</w:t>
+      </w:r>
+    </w:p>
+    <w:p>
+      <w:pPr>
+        <w:spacing w:before="0" w:after="0" w:line="240" w:lineRule="auto"/>
+        <w:rPr>
+          <w:rFonts w:ascii="Times New Roman" w:eastAsia="Times New Roman" w:hAnsi="Times New Roman" w:cs="Times New Roman"/>
+        </w:rPr>
+      </w:pPr>
+    </w:p>
+    <w:tbl>
+      <w:tblPr>
+        <w:tblStyle w:val="PlainTable3"/>
+        <w:tblW w:w="10800" w:type="dxa"/>
+        <w:jc w:val="center"/>
+        <w:tblLook w:val="04A0" w:firstRow="1" w:lastRow="0" w:firstColumn="1" w:lastColumn="0" w:noHBand="0" w:noVBand="1"/>
+      </w:tblPr>
+      <w:tblGrid>
+        <w:gridCol w:w="1571"/>
+        <w:gridCol w:w="1087"/>
+        <w:gridCol w:w="1865"/>
+        <w:gridCol w:w="2660"/>
+        <w:gridCol w:w="3617"/>
+      </w:tblGrid>
+      <w:tr>
+        <w:trPr>
+          <w:cnfStyle w:val="100000000000" w:firstRow="1" w:lastRow="0" w:firstColumn="0" w:lastColumn="0" w:oddVBand="0" w:evenVBand="0" w:oddHBand="0" w:evenHBand="0" w:firstRowFirstColumn="0" w:firstRowLastColumn="0" w:lastRowFirstColumn="0" w:lastRowLastColumn="0"/>
+          <w:trHeight w:val="180"/>
+          <w:jc w:val="center"/>
+        </w:trPr>
+        <w:tc>
+          <w:tcPr>
+            <w:cnfStyle w:val="001000000100" w:firstRow="0" w:lastRow="0" w:firstColumn="1" w:lastColumn="0" w:oddVBand="0" w:evenVBand="0" w:oddHBand="0" w:evenHBand="0" w:firstRowFirstColumn="1" w:firstRowLastColumn="0" w:lastRowFirstColumn="0" w:lastRowLastColumn="0"/>
+            <w:tcW w:w="1571" w:type="dxa"/>
+            <w:tcBorders>
+              <w:bottom w:val="single" w:sz="4" w:space="0" w:color="auto"/>
+            </w:tcBorders>
+            <w:hideMark/>
+          </w:tcPr>
+          <w:p>
+            <w:pPr>
+              <w:spacing w:before="0"/>
+              <w:jc w:val="center"/>
+              <w:rPr>
+                <w:rFonts w:ascii="Times New Roman" w:eastAsia="Times New Roman" w:hAnsi="Times New Roman" w:cs="Times New Roman"/>
+                <w:sz w:val="24"/>
+                <w:szCs w:val="24"/>
+              </w:rPr>
+            </w:pPr>
+            <w:r>
+              <w:rPr>
+                <w:rFonts w:ascii="Times New Roman" w:eastAsia="Times New Roman" w:hAnsi="Times New Roman" w:cs="Times New Roman"/>
+                <w:color w:val="000000"/>
+                <w:sz w:val="16"/>
+                <w:szCs w:val="16"/>
+              </w:rPr>
+              <w:t xml:space="preserve">Derived </w:t>
+            </w:r>
+            <w:r>
+              <w:rPr>
+                <w:rFonts w:ascii="Times New Roman" w:eastAsia="Times New Roman" w:hAnsi="Times New Roman" w:cs="Times New Roman"/>
+                <w:color w:val="000000"/>
+                <w:sz w:val="16"/>
+                <w:szCs w:val="16"/>
+              </w:rPr>
+              <w:t>Predictors</w:t>
+            </w:r>
+          </w:p>
+        </w:tc>
+        <w:tc>
+          <w:tcPr>
+            <w:tcW w:w="1087" w:type="dxa"/>
+            <w:tcBorders>
+              <w:bottom w:val="single" w:sz="4" w:space="0" w:color="auto"/>
+            </w:tcBorders>
+            <w:hideMark/>
+          </w:tcPr>
+          <w:p>
+            <w:pPr>
+              <w:jc w:val="center"/>
+              <w:cnfStyle w:val="100000000000" w:firstRow="1" w:lastRow="0" w:firstColumn="0" w:lastColumn="0" w:oddVBand="0" w:evenVBand="0" w:oddHBand="0" w:evenHBand="0" w:firstRowFirstColumn="0" w:firstRowLastColumn="0" w:lastRowFirstColumn="0" w:lastRowLastColumn="0"/>
+              <w:rPr>
+                <w:rFonts w:ascii="Times New Roman" w:eastAsia="Times New Roman" w:hAnsi="Times New Roman" w:cs="Times New Roman"/>
+                <w:sz w:val="24"/>
+                <w:szCs w:val="24"/>
+              </w:rPr>
+            </w:pPr>
+            <w:r>
+              <w:rPr>
+                <w:rFonts w:ascii="Times New Roman" w:eastAsia="Times New Roman" w:hAnsi="Times New Roman" w:cs="Times New Roman"/>
+                <w:color w:val="000000"/>
+                <w:sz w:val="16"/>
+                <w:szCs w:val="16"/>
+              </w:rPr>
+              <w:t>Data Type</w:t>
+            </w:r>
+          </w:p>
+        </w:tc>
+        <w:tc>
+          <w:tcPr>
+            <w:tcW w:w="1865" w:type="dxa"/>
+            <w:tcBorders>
+              <w:bottom w:val="single" w:sz="4" w:space="0" w:color="auto"/>
+            </w:tcBorders>
+          </w:tcPr>
+          <w:p>
+            <w:pPr>
+              <w:jc w:val="center"/>
+              <w:cnfStyle w:val="100000000000" w:firstRow="1" w:lastRow="0" w:firstColumn="0" w:lastColumn="0" w:oddVBand="0" w:evenVBand="0" w:oddHBand="0" w:evenHBand="0" w:firstRowFirstColumn="0" w:firstRowLastColumn="0" w:lastRowFirstColumn="0" w:lastRowLastColumn="0"/>
+              <w:rPr>
+                <w:rFonts w:ascii="Times New Roman" w:eastAsia="Times New Roman" w:hAnsi="Times New Roman" w:cs="Times New Roman"/>
+                <w:color w:val="000000"/>
+                <w:sz w:val="16"/>
+                <w:szCs w:val="16"/>
+              </w:rPr>
+            </w:pPr>
+            <w:r>
+              <w:rPr>
+                <w:rFonts w:ascii="Times New Roman" w:eastAsia="Times New Roman" w:hAnsi="Times New Roman" w:cs="Times New Roman"/>
+                <w:color w:val="000000"/>
+                <w:sz w:val="16"/>
+                <w:szCs w:val="16"/>
+              </w:rPr>
+              <w:t>Derived From</w:t>
+            </w:r>
+          </w:p>
+        </w:tc>
+        <w:tc>
+          <w:tcPr>
+            <w:tcW w:w="2660" w:type="dxa"/>
+            <w:tcBorders>
+              <w:bottom w:val="single" w:sz="4" w:space="0" w:color="auto"/>
+            </w:tcBorders>
+            <w:hideMark/>
+          </w:tcPr>
+          <w:p>
+            <w:pPr>
+              <w:jc w:val="center"/>
+              <w:cnfStyle w:val="100000000000" w:firstRow="1" w:lastRow="0" w:firstColumn="0" w:lastColumn="0" w:oddVBand="0" w:evenVBand="0" w:oddHBand="0" w:evenHBand="0" w:firstRowFirstColumn="0" w:firstRowLastColumn="0" w:lastRowFirstColumn="0" w:lastRowLastColumn="0"/>
+              <w:rPr>
+                <w:rFonts w:ascii="Times New Roman" w:eastAsia="Times New Roman" w:hAnsi="Times New Roman" w:cs="Times New Roman"/>
+                <w:sz w:val="24"/>
+                <w:szCs w:val="24"/>
+              </w:rPr>
+            </w:pPr>
+            <w:r>
+              <w:rPr>
+                <w:rFonts w:ascii="Times New Roman" w:eastAsia="Times New Roman" w:hAnsi="Times New Roman" w:cs="Times New Roman"/>
+                <w:color w:val="000000"/>
+                <w:sz w:val="16"/>
+                <w:szCs w:val="16"/>
+              </w:rPr>
+              <w:t>Description</w:t>
+            </w:r>
+          </w:p>
+        </w:tc>
+        <w:tc>
+          <w:tcPr>
+            <w:tcW w:w="3617" w:type="dxa"/>
+            <w:tcBorders>
+              <w:bottom w:val="single" w:sz="4" w:space="0" w:color="auto"/>
+            </w:tcBorders>
+          </w:tcPr>
+          <w:p>
+            <w:pPr>
+              <w:jc w:val="center"/>
+              <w:cnfStyle w:val="100000000000" w:firstRow="1" w:lastRow="0" w:firstColumn="0" w:lastColumn="0" w:oddVBand="0" w:evenVBand="0" w:oddHBand="0" w:evenHBand="0" w:firstRowFirstColumn="0" w:firstRowLastColumn="0" w:lastRowFirstColumn="0" w:lastRowLastColumn="0"/>
+              <w:rPr>
+                <w:rFonts w:ascii="Times New Roman" w:eastAsia="Times New Roman" w:hAnsi="Times New Roman" w:cs="Times New Roman"/>
+                <w:color w:val="000000"/>
+                <w:sz w:val="16"/>
+                <w:szCs w:val="16"/>
+              </w:rPr>
+            </w:pPr>
+            <w:r>
+              <w:rPr>
+                <w:rFonts w:ascii="Times New Roman" w:eastAsia="Times New Roman" w:hAnsi="Times New Roman" w:cs="Times New Roman"/>
+                <w:color w:val="000000"/>
+                <w:sz w:val="16"/>
+                <w:szCs w:val="16"/>
+              </w:rPr>
+              <w:t>Rationale</w:t>
+            </w:r>
+          </w:p>
+        </w:tc>
+      </w:tr>
+      <w:tr>
+        <w:trPr>
+          <w:cnfStyle w:val="000000100000" w:firstRow="0" w:lastRow="0" w:firstColumn="0" w:lastColumn="0" w:oddVBand="0" w:evenVBand="0" w:oddHBand="1" w:evenHBand="0" w:firstRowFirstColumn="0" w:firstRowLastColumn="0" w:lastRowFirstColumn="0" w:lastRowLastColumn="0"/>
+          <w:trHeight w:val="78"/>
+          <w:jc w:val="center"/>
+        </w:trPr>
+        <w:tc>
+          <w:tcPr>
+            <w:cnfStyle w:val="001000000000" w:firstRow="0" w:lastRow="0" w:firstColumn="1" w:lastColumn="0" w:oddVBand="0" w:evenVBand="0" w:oddHBand="0" w:evenHBand="0" w:firstRowFirstColumn="0" w:firstRowLastColumn="0" w:lastRowFirstColumn="0" w:lastRowLastColumn="0"/>
+            <w:tcW w:w="1571" w:type="dxa"/>
+            <w:tcBorders>
+              <w:top w:val="single" w:sz="4" w:space="0" w:color="auto"/>
+              <w:right w:val="single" w:sz="4" w:space="0" w:color="auto"/>
+            </w:tcBorders>
+            <w:vAlign w:val="center"/>
+            <w:hideMark/>
+          </w:tcPr>
+          <w:p>
+            <w:pPr>
+              <w:spacing w:before="0"/>
+              <w:rPr>
+                <w:rFonts w:ascii="Times New Roman" w:eastAsia="Times New Roman" w:hAnsi="Times New Roman" w:cs="Times New Roman"/>
+                <w:b w:val="0"/>
+                <w:bCs w:val="0"/>
+                <w:i/>
+                <w:iCs/>
+                <w:sz w:val="16"/>
+                <w:szCs w:val="16"/>
+              </w:rPr>
+            </w:pPr>
+            <w:r>
+              <w:rPr>
+                <w:rFonts w:ascii="Times New Roman" w:eastAsia="Times New Roman" w:hAnsi="Times New Roman" w:cs="Times New Roman"/>
+                <w:b w:val="0"/>
+                <w:bCs w:val="0"/>
+                <w:i/>
+                <w:iCs/>
+                <w:sz w:val="16"/>
+                <w:szCs w:val="16"/>
+              </w:rPr>
+              <w:t>Pop density</w:t>
+            </w:r>
+          </w:p>
+        </w:tc>
+        <w:tc>
+          <w:tcPr>
+            <w:tcW w:w="1087" w:type="dxa"/>
+            <w:tcBorders>
+              <w:top w:val="single" w:sz="4" w:space="0" w:color="auto"/>
+              <w:left w:val="single" w:sz="4" w:space="0" w:color="auto"/>
+            </w:tcBorders>
+            <w:vAlign w:val="center"/>
+            <w:hideMark/>
+          </w:tcPr>
+          <w:p>
+            <w:pPr>
+              <w:spacing w:before="0"/>
+              <w:cnfStyle w:val="000000100000" w:firstRow="0" w:lastRow="0" w:firstColumn="0" w:lastColumn="0" w:oddVBand="0" w:evenVBand="0" w:oddHBand="1" w:evenHBand="0" w:firstRowFirstColumn="0" w:firstRowLastColumn="0" w:lastRowFirstColumn="0" w:lastRowLastColumn="0"/>
+              <w:rPr>
+                <w:rFonts w:ascii="Times New Roman" w:eastAsia="Times New Roman" w:hAnsi="Times New Roman" w:cs="Times New Roman"/>
+                <w:sz w:val="16"/>
+                <w:szCs w:val="16"/>
+              </w:rPr>
+            </w:pPr>
+            <w:r>
+              <w:rPr>
+                <w:rFonts w:ascii="Times New Roman" w:eastAsia="Times New Roman" w:hAnsi="Times New Roman" w:cs="Times New Roman"/>
+                <w:sz w:val="16"/>
+                <w:szCs w:val="16"/>
+              </w:rPr>
+              <w:t>Float64</w:t>
+            </w:r>
+          </w:p>
+        </w:tc>
+        <w:tc>
+          <w:tcPr>
+            <w:tcW w:w="1865" w:type="dxa"/>
+            <w:tcBorders>
+              <w:top w:val="single" w:sz="4" w:space="0" w:color="auto"/>
+            </w:tcBorders>
+            <w:vAlign w:val="center"/>
+          </w:tcPr>
+          <w:p>
+            <w:pPr>
+              <w:spacing w:before="0"/>
+              <w:cnfStyle w:val="000000100000" w:firstRow="0" w:lastRow="0" w:firstColumn="0" w:lastColumn="0" w:oddVBand="0" w:evenVBand="0" w:oddHBand="1" w:evenHBand="0" w:firstRowFirstColumn="0" w:firstRowLastColumn="0" w:lastRowFirstColumn="0" w:lastRowLastColumn="0"/>
+              <w:rPr>
+                <w:rFonts w:ascii="Times New Roman" w:eastAsia="Times New Roman" w:hAnsi="Times New Roman" w:cs="Times New Roman"/>
+                <w:sz w:val="16"/>
+                <w:szCs w:val="16"/>
+              </w:rPr>
+            </w:pPr>
+            <w:proofErr w:type="spellStart"/>
+            <w:r>
+              <w:rPr>
+                <w:rFonts w:ascii="Times New Roman" w:eastAsia="Times New Roman" w:hAnsi="Times New Roman" w:cs="Times New Roman"/>
+                <w:sz w:val="16"/>
+                <w:szCs w:val="16"/>
+              </w:rPr>
+              <w:t>lat</w:t>
+            </w:r>
+            <w:proofErr w:type="spellEnd"/>
+            <w:r>
+              <w:rPr>
+                <w:rFonts w:ascii="Times New Roman" w:eastAsia="Times New Roman" w:hAnsi="Times New Roman" w:cs="Times New Roman"/>
+                <w:sz w:val="16"/>
+                <w:szCs w:val="16"/>
+              </w:rPr>
+              <w:t xml:space="preserve">/long location  </w:t>
+            </w:r>
+          </w:p>
+          <w:p>
+            <w:pPr>
+              <w:spacing w:before="0"/>
+              <w:cnfStyle w:val="000000100000" w:firstRow="0" w:lastRow="0" w:firstColumn="0" w:lastColumn="0" w:oddVBand="0" w:evenVBand="0" w:oddHBand="1" w:evenHBand="0" w:firstRowFirstColumn="0" w:firstRowLastColumn="0" w:lastRowFirstColumn="0" w:lastRowLastColumn="0"/>
+              <w:rPr>
+                <w:rFonts w:ascii="Times New Roman" w:eastAsia="Times New Roman" w:hAnsi="Times New Roman" w:cs="Times New Roman"/>
+                <w:sz w:val="16"/>
+                <w:szCs w:val="16"/>
+              </w:rPr>
+            </w:pPr>
+            <w:r>
+              <w:rPr>
+                <w:rFonts w:ascii="Times New Roman" w:eastAsia="Times New Roman" w:hAnsi="Times New Roman" w:cs="Times New Roman"/>
+                <w:sz w:val="16"/>
+                <w:szCs w:val="16"/>
+              </w:rPr>
+              <w:t>zip code information</w:t>
+            </w:r>
+          </w:p>
+        </w:tc>
+        <w:tc>
+          <w:tcPr>
+            <w:tcW w:w="2660" w:type="dxa"/>
+            <w:tcBorders>
+              <w:top w:val="single" w:sz="4" w:space="0" w:color="auto"/>
+            </w:tcBorders>
+            <w:vAlign w:val="center"/>
+            <w:hideMark/>
+          </w:tcPr>
+          <w:p>
+            <w:pPr>
+              <w:spacing w:before="0"/>
+              <w:cnfStyle w:val="000000100000" w:firstRow="0" w:lastRow="0" w:firstColumn="0" w:lastColumn="0" w:oddVBand="0" w:evenVBand="0" w:oddHBand="1" w:evenHBand="0" w:firstRowFirstColumn="0" w:firstRowLastColumn="0" w:lastRowFirstColumn="0" w:lastRowLastColumn="0"/>
+              <w:rPr>
+                <w:rFonts w:ascii="Times New Roman" w:eastAsia="Times New Roman" w:hAnsi="Times New Roman" w:cs="Times New Roman"/>
+                <w:sz w:val="16"/>
+                <w:szCs w:val="16"/>
+              </w:rPr>
+            </w:pPr>
+            <w:r>
+              <w:rPr>
+                <w:rFonts w:ascii="Times New Roman" w:eastAsia="Times New Roman" w:hAnsi="Times New Roman" w:cs="Times New Roman"/>
+                <w:sz w:val="16"/>
+                <w:szCs w:val="16"/>
+              </w:rPr>
+              <w:t xml:space="preserve">Number of people per square mile </w:t>
+            </w:r>
+          </w:p>
+        </w:tc>
+        <w:tc>
+          <w:tcPr>
+            <w:tcW w:w="3617" w:type="dxa"/>
+            <w:tcBorders>
+              <w:top w:val="single" w:sz="4" w:space="0" w:color="auto"/>
+            </w:tcBorders>
+          </w:tcPr>
+          <w:p>
+            <w:pPr>
+              <w:spacing w:before="0"/>
+              <w:cnfStyle w:val="000000100000" w:firstRow="0" w:lastRow="0" w:firstColumn="0" w:lastColumn="0" w:oddVBand="0" w:evenVBand="0" w:oddHBand="1" w:evenHBand="0" w:firstRowFirstColumn="0" w:firstRowLastColumn="0" w:lastRowFirstColumn="0" w:lastRowLastColumn="0"/>
+              <w:rPr>
+                <w:rFonts w:ascii="Times New Roman" w:hAnsi="Times New Roman" w:cs="Times New Roman"/>
+                <w:sz w:val="16"/>
+                <w:szCs w:val="16"/>
+              </w:rPr>
+            </w:pPr>
+            <w:r>
+              <w:rPr>
+                <w:rFonts w:ascii="Times New Roman" w:hAnsi="Times New Roman" w:cs="Times New Roman"/>
+                <w:color w:val="000000"/>
+                <w:sz w:val="16"/>
+                <w:szCs w:val="16"/>
+              </w:rPr>
+              <w:t>C</w:t>
+            </w:r>
+            <w:r>
+              <w:rPr>
+                <w:rFonts w:ascii="Times New Roman" w:hAnsi="Times New Roman" w:cs="Times New Roman"/>
+                <w:color w:val="000000"/>
+                <w:sz w:val="16"/>
+                <w:szCs w:val="16"/>
+              </w:rPr>
+              <w:t xml:space="preserve">rime might be correlated </w:t>
+            </w:r>
+            <w:r>
+              <w:rPr>
+                <w:rFonts w:ascii="Times New Roman" w:hAnsi="Times New Roman" w:cs="Times New Roman"/>
+                <w:color w:val="000000"/>
+                <w:sz w:val="16"/>
+                <w:szCs w:val="16"/>
+              </w:rPr>
+              <w:t>to</w:t>
+            </w:r>
+            <w:r>
+              <w:rPr>
+                <w:rFonts w:ascii="Times New Roman" w:hAnsi="Times New Roman" w:cs="Times New Roman"/>
+                <w:color w:val="000000"/>
+                <w:sz w:val="16"/>
+                <w:szCs w:val="16"/>
+              </w:rPr>
+              <w:t xml:space="preserve"> pop density and thereby also correlated with </w:t>
+            </w:r>
+            <w:r>
+              <w:rPr>
+                <w:rFonts w:ascii="Times New Roman" w:hAnsi="Times New Roman" w:cs="Times New Roman"/>
+                <w:color w:val="000000"/>
+                <w:sz w:val="16"/>
+                <w:szCs w:val="16"/>
+              </w:rPr>
+              <w:t xml:space="preserve">victim’s </w:t>
+            </w:r>
+            <w:r>
+              <w:rPr>
+                <w:rFonts w:ascii="Times New Roman" w:hAnsi="Times New Roman" w:cs="Times New Roman"/>
+                <w:color w:val="000000"/>
+                <w:sz w:val="16"/>
+                <w:szCs w:val="16"/>
+              </w:rPr>
+              <w:t>race</w:t>
+            </w:r>
+          </w:p>
+        </w:tc>
+      </w:tr>
+      <w:tr>
+        <w:trPr>
+          <w:trHeight w:val="114"/>
+          <w:jc w:val="center"/>
+        </w:trPr>
+        <w:tc>
+          <w:tcPr>
+            <w:cnfStyle w:val="001000000000" w:firstRow="0" w:lastRow="0" w:firstColumn="1" w:lastColumn="0" w:oddVBand="0" w:evenVBand="0" w:oddHBand="0" w:evenHBand="0" w:firstRowFirstColumn="0" w:firstRowLastColumn="0" w:lastRowFirstColumn="0" w:lastRowLastColumn="0"/>
+            <w:tcW w:w="1571" w:type="dxa"/>
+            <w:tcBorders>
+              <w:right w:val="single" w:sz="4" w:space="0" w:color="auto"/>
+            </w:tcBorders>
+            <w:vAlign w:val="center"/>
+            <w:hideMark/>
+          </w:tcPr>
+          <w:p>
+            <w:pPr>
+              <w:spacing w:before="0"/>
+              <w:rPr>
+                <w:rFonts w:ascii="Times New Roman" w:eastAsia="Times New Roman" w:hAnsi="Times New Roman" w:cs="Times New Roman"/>
+                <w:b w:val="0"/>
+                <w:bCs w:val="0"/>
+                <w:i/>
+                <w:iCs/>
+                <w:sz w:val="16"/>
+                <w:szCs w:val="16"/>
+              </w:rPr>
+            </w:pPr>
+            <w:r>
+              <w:rPr>
+                <w:rFonts w:ascii="Times New Roman" w:eastAsia="Times New Roman" w:hAnsi="Times New Roman" w:cs="Times New Roman"/>
+                <w:b w:val="0"/>
+                <w:bCs w:val="0"/>
+                <w:i/>
+                <w:iCs/>
+                <w:sz w:val="16"/>
+                <w:szCs w:val="16"/>
+              </w:rPr>
+              <w:t>Urban</w:t>
+            </w:r>
+          </w:p>
+        </w:tc>
+        <w:tc>
+          <w:tcPr>
+            <w:tcW w:w="1087" w:type="dxa"/>
+            <w:tcBorders>
+              <w:left w:val="single" w:sz="4" w:space="0" w:color="auto"/>
+            </w:tcBorders>
+            <w:vAlign w:val="center"/>
+            <w:hideMark/>
+          </w:tcPr>
+          <w:p>
+            <w:pPr>
+              <w:spacing w:before="0"/>
+              <w:cnfStyle w:val="000000000000" w:firstRow="0" w:lastRow="0" w:firstColumn="0" w:lastColumn="0" w:oddVBand="0" w:evenVBand="0" w:oddHBand="0" w:evenHBand="0" w:firstRowFirstColumn="0" w:firstRowLastColumn="0" w:lastRowFirstColumn="0" w:lastRowLastColumn="0"/>
+              <w:rPr>
+                <w:rFonts w:ascii="Times New Roman" w:eastAsia="Times New Roman" w:hAnsi="Times New Roman" w:cs="Times New Roman"/>
+                <w:sz w:val="16"/>
+                <w:szCs w:val="16"/>
+              </w:rPr>
+            </w:pPr>
+            <w:r>
+              <w:rPr>
+                <w:rFonts w:ascii="Times New Roman" w:eastAsia="Times New Roman" w:hAnsi="Times New Roman" w:cs="Times New Roman"/>
+                <w:sz w:val="16"/>
+                <w:szCs w:val="16"/>
+              </w:rPr>
+              <w:t>Class</w:t>
+            </w:r>
+            <w:r>
+              <w:rPr>
+                <w:rFonts w:ascii="Times New Roman" w:eastAsia="Times New Roman" w:hAnsi="Times New Roman" w:cs="Times New Roman"/>
+                <w:sz w:val="16"/>
+                <w:szCs w:val="16"/>
+              </w:rPr>
+              <w:t xml:space="preserve"> </w:t>
+            </w:r>
+            <w:r>
+              <w:rPr>
+                <w:rFonts w:ascii="Times New Roman" w:eastAsia="Times New Roman" w:hAnsi="Times New Roman" w:cs="Times New Roman"/>
+                <w:sz w:val="16"/>
+                <w:szCs w:val="16"/>
+              </w:rPr>
+              <w:t>object</w:t>
+            </w:r>
+          </w:p>
+        </w:tc>
+        <w:tc>
+          <w:tcPr>
+            <w:tcW w:w="1865" w:type="dxa"/>
+            <w:vAlign w:val="center"/>
+          </w:tcPr>
+          <w:p>
+            <w:pPr>
+              <w:spacing w:before="0"/>
+              <w:cnfStyle w:val="000000000000" w:firstRow="0" w:lastRow="0" w:firstColumn="0" w:lastColumn="0" w:oddVBand="0" w:evenVBand="0" w:oddHBand="0" w:evenHBand="0" w:firstRowFirstColumn="0" w:firstRowLastColumn="0" w:lastRowFirstColumn="0" w:lastRowLastColumn="0"/>
+              <w:rPr>
+                <w:rFonts w:ascii="Times New Roman" w:eastAsia="Times New Roman" w:hAnsi="Times New Roman" w:cs="Times New Roman"/>
+                <w:sz w:val="16"/>
+                <w:szCs w:val="16"/>
+              </w:rPr>
+            </w:pPr>
+            <w:r>
+              <w:rPr>
+                <w:rFonts w:ascii="Times New Roman" w:eastAsia="Times New Roman" w:hAnsi="Times New Roman" w:cs="Times New Roman"/>
+                <w:sz w:val="16"/>
+                <w:szCs w:val="16"/>
+              </w:rPr>
+              <w:t>population Density</w:t>
+            </w:r>
+          </w:p>
+        </w:tc>
+        <w:tc>
+          <w:tcPr>
+            <w:tcW w:w="2660" w:type="dxa"/>
+            <w:vAlign w:val="center"/>
+            <w:hideMark/>
+          </w:tcPr>
+          <w:p>
+            <w:pPr>
+              <w:spacing w:before="0"/>
+              <w:cnfStyle w:val="000000000000" w:firstRow="0" w:lastRow="0" w:firstColumn="0" w:lastColumn="0" w:oddVBand="0" w:evenVBand="0" w:oddHBand="0" w:evenHBand="0" w:firstRowFirstColumn="0" w:firstRowLastColumn="0" w:lastRowFirstColumn="0" w:lastRowLastColumn="0"/>
+              <w:rPr>
+                <w:rFonts w:ascii="Times New Roman" w:eastAsia="Times New Roman" w:hAnsi="Times New Roman" w:cs="Times New Roman"/>
+                <w:sz w:val="16"/>
+                <w:szCs w:val="16"/>
+              </w:rPr>
+            </w:pPr>
+            <w:r>
+              <w:rPr>
+                <w:rFonts w:ascii="Times New Roman" w:eastAsia="Times New Roman" w:hAnsi="Times New Roman" w:cs="Times New Roman"/>
+                <w:sz w:val="16"/>
+                <w:szCs w:val="16"/>
+              </w:rPr>
+              <w:t>U</w:t>
+            </w:r>
+            <w:r>
+              <w:rPr>
+                <w:rFonts w:ascii="Times New Roman" w:eastAsia="Times New Roman" w:hAnsi="Times New Roman" w:cs="Times New Roman"/>
+                <w:sz w:val="16"/>
+                <w:szCs w:val="16"/>
+              </w:rPr>
+              <w:t xml:space="preserve">rban, </w:t>
+            </w:r>
+            <w:r>
+              <w:rPr>
+                <w:rFonts w:ascii="Times New Roman" w:eastAsia="Times New Roman" w:hAnsi="Times New Roman" w:cs="Times New Roman"/>
+                <w:sz w:val="16"/>
+                <w:szCs w:val="16"/>
+              </w:rPr>
+              <w:t>S</w:t>
+            </w:r>
+            <w:r>
+              <w:rPr>
+                <w:rFonts w:ascii="Times New Roman" w:eastAsia="Times New Roman" w:hAnsi="Times New Roman" w:cs="Times New Roman"/>
+                <w:sz w:val="16"/>
+                <w:szCs w:val="16"/>
+              </w:rPr>
+              <w:t xml:space="preserve">uburban, or </w:t>
+            </w:r>
+            <w:r>
+              <w:rPr>
+                <w:rFonts w:ascii="Times New Roman" w:eastAsia="Times New Roman" w:hAnsi="Times New Roman" w:cs="Times New Roman"/>
+                <w:sz w:val="16"/>
+                <w:szCs w:val="16"/>
+              </w:rPr>
+              <w:t>R</w:t>
+            </w:r>
+            <w:r>
+              <w:rPr>
+                <w:rFonts w:ascii="Times New Roman" w:eastAsia="Times New Roman" w:hAnsi="Times New Roman" w:cs="Times New Roman"/>
+                <w:sz w:val="16"/>
+                <w:szCs w:val="16"/>
+              </w:rPr>
+              <w:t>ural</w:t>
+            </w:r>
+          </w:p>
+        </w:tc>
+        <w:tc>
+          <w:tcPr>
+            <w:tcW w:w="3617" w:type="dxa"/>
+          </w:tcPr>
+          <w:p>
+            <w:pPr>
+              <w:spacing w:before="0"/>
+              <w:cnfStyle w:val="000000000000" w:firstRow="0" w:lastRow="0" w:firstColumn="0" w:lastColumn="0" w:oddVBand="0" w:evenVBand="0" w:oddHBand="0" w:evenHBand="0" w:firstRowFirstColumn="0" w:firstRowLastColumn="0" w:lastRowFirstColumn="0" w:lastRowLastColumn="0"/>
+              <w:rPr>
+                <w:rFonts w:ascii="Times New Roman" w:hAnsi="Times New Roman" w:cs="Times New Roman"/>
+                <w:sz w:val="16"/>
+                <w:szCs w:val="16"/>
+              </w:rPr>
+            </w:pPr>
+            <w:r>
+              <w:rPr>
+                <w:rFonts w:ascii="Times New Roman" w:hAnsi="Times New Roman" w:cs="Times New Roman"/>
+                <w:color w:val="000000"/>
+                <w:sz w:val="16"/>
+                <w:szCs w:val="16"/>
+              </w:rPr>
+              <w:t>P</w:t>
+            </w:r>
+            <w:r>
+              <w:rPr>
+                <w:rFonts w:ascii="Times New Roman" w:hAnsi="Times New Roman" w:cs="Times New Roman"/>
+                <w:color w:val="000000"/>
+                <w:sz w:val="16"/>
+                <w:szCs w:val="16"/>
+              </w:rPr>
+              <w:t>opulation density as a categorical variable instead of a continuous variable.  This would allow us to understand in the Feature Importance analysis whether a particular category of urban center impacted the likelihood of the police shooting victim to be black</w:t>
+            </w:r>
+          </w:p>
+        </w:tc>
+      </w:tr>
+      <w:tr>
+        <w:trPr>
+          <w:cnfStyle w:val="000000100000" w:firstRow="0" w:lastRow="0" w:firstColumn="0" w:lastColumn="0" w:oddVBand="0" w:evenVBand="0" w:oddHBand="1" w:evenHBand="0" w:firstRowFirstColumn="0" w:firstRowLastColumn="0" w:lastRowFirstColumn="0" w:lastRowLastColumn="0"/>
+          <w:trHeight w:val="25"/>
+          <w:jc w:val="center"/>
+        </w:trPr>
+        <w:tc>
+          <w:tcPr>
+            <w:cnfStyle w:val="001000000000" w:firstRow="0" w:lastRow="0" w:firstColumn="1" w:lastColumn="0" w:oddVBand="0" w:evenVBand="0" w:oddHBand="0" w:evenHBand="0" w:firstRowFirstColumn="0" w:firstRowLastColumn="0" w:lastRowFirstColumn="0" w:lastRowLastColumn="0"/>
+            <w:tcW w:w="1571" w:type="dxa"/>
+            <w:tcBorders>
+              <w:right w:val="single" w:sz="4" w:space="0" w:color="auto"/>
+            </w:tcBorders>
+            <w:vAlign w:val="center"/>
+            <w:hideMark/>
+          </w:tcPr>
+          <w:p>
+            <w:pPr>
+              <w:spacing w:before="0"/>
+              <w:rPr>
+                <w:rFonts w:ascii="Times New Roman" w:eastAsia="Times New Roman" w:hAnsi="Times New Roman" w:cs="Times New Roman"/>
+                <w:b w:val="0"/>
+                <w:bCs w:val="0"/>
+                <w:i/>
+                <w:iCs/>
+                <w:sz w:val="16"/>
+                <w:szCs w:val="16"/>
+              </w:rPr>
+            </w:pPr>
+            <w:r>
+              <w:rPr>
+                <w:rFonts w:ascii="Times New Roman" w:eastAsia="Times New Roman" w:hAnsi="Times New Roman" w:cs="Times New Roman"/>
+                <w:b w:val="0"/>
+                <w:bCs w:val="0"/>
+                <w:i/>
+                <w:iCs/>
+                <w:sz w:val="16"/>
+                <w:szCs w:val="16"/>
+              </w:rPr>
+              <w:t>Party</w:t>
+            </w:r>
+          </w:p>
+        </w:tc>
+        <w:tc>
+          <w:tcPr>
+            <w:tcW w:w="1087" w:type="dxa"/>
+            <w:tcBorders>
+              <w:left w:val="single" w:sz="4" w:space="0" w:color="auto"/>
+            </w:tcBorders>
+            <w:vAlign w:val="center"/>
+            <w:hideMark/>
+          </w:tcPr>
+          <w:p>
+            <w:pPr>
+              <w:spacing w:before="0"/>
+              <w:cnfStyle w:val="000000100000" w:firstRow="0" w:lastRow="0" w:firstColumn="0" w:lastColumn="0" w:oddVBand="0" w:evenVBand="0" w:oddHBand="1" w:evenHBand="0" w:firstRowFirstColumn="0" w:firstRowLastColumn="0" w:lastRowFirstColumn="0" w:lastRowLastColumn="0"/>
+              <w:rPr>
+                <w:rFonts w:ascii="Times New Roman" w:eastAsia="Times New Roman" w:hAnsi="Times New Roman" w:cs="Times New Roman"/>
+                <w:sz w:val="16"/>
+                <w:szCs w:val="16"/>
+              </w:rPr>
+            </w:pPr>
+            <w:r>
+              <w:rPr>
+                <w:rFonts w:ascii="Times New Roman" w:eastAsia="Times New Roman" w:hAnsi="Times New Roman" w:cs="Times New Roman"/>
+                <w:sz w:val="16"/>
+                <w:szCs w:val="16"/>
+              </w:rPr>
+              <w:t>Clas</w:t>
+            </w:r>
+            <w:r>
+              <w:rPr>
+                <w:rFonts w:ascii="Times New Roman" w:eastAsia="Times New Roman" w:hAnsi="Times New Roman" w:cs="Times New Roman"/>
+                <w:sz w:val="16"/>
+                <w:szCs w:val="16"/>
+              </w:rPr>
+              <w:t>s</w:t>
+            </w:r>
+            <w:r>
+              <w:rPr>
+                <w:rFonts w:ascii="Times New Roman" w:eastAsia="Times New Roman" w:hAnsi="Times New Roman" w:cs="Times New Roman"/>
+                <w:sz w:val="16"/>
+                <w:szCs w:val="16"/>
+              </w:rPr>
+              <w:t xml:space="preserve"> object</w:t>
+            </w:r>
+          </w:p>
+        </w:tc>
+        <w:tc>
+          <w:tcPr>
+            <w:tcW w:w="1865" w:type="dxa"/>
+            <w:vAlign w:val="center"/>
+          </w:tcPr>
+          <w:p>
+            <w:pPr>
+              <w:spacing w:before="0"/>
+              <w:cnfStyle w:val="000000100000" w:firstRow="0" w:lastRow="0" w:firstColumn="0" w:lastColumn="0" w:oddVBand="0" w:evenVBand="0" w:oddHBand="1" w:evenHBand="0" w:firstRowFirstColumn="0" w:firstRowLastColumn="0" w:lastRowFirstColumn="0" w:lastRowLastColumn="0"/>
+              <w:rPr>
+                <w:rFonts w:ascii="Times New Roman" w:eastAsia="Times New Roman" w:hAnsi="Times New Roman" w:cs="Times New Roman"/>
+                <w:sz w:val="16"/>
+                <w:szCs w:val="16"/>
+              </w:rPr>
+            </w:pPr>
+            <w:r>
+              <w:rPr>
+                <w:rFonts w:ascii="Times New Roman" w:eastAsia="Times New Roman" w:hAnsi="Times New Roman" w:cs="Times New Roman"/>
+                <w:sz w:val="16"/>
+                <w:szCs w:val="16"/>
+              </w:rPr>
+              <w:t>State, Date (Year)</w:t>
+            </w:r>
+          </w:p>
+          <w:p>
+            <w:pPr>
+              <w:spacing w:before="0"/>
+              <w:cnfStyle w:val="000000100000" w:firstRow="0" w:lastRow="0" w:firstColumn="0" w:lastColumn="0" w:oddVBand="0" w:evenVBand="0" w:oddHBand="1" w:evenHBand="0" w:firstRowFirstColumn="0" w:firstRowLastColumn="0" w:lastRowFirstColumn="0" w:lastRowLastColumn="0"/>
+              <w:rPr>
+                <w:rFonts w:ascii="Times New Roman" w:eastAsia="Times New Roman" w:hAnsi="Times New Roman" w:cs="Times New Roman"/>
+                <w:sz w:val="16"/>
+                <w:szCs w:val="16"/>
+              </w:rPr>
+            </w:pPr>
+            <w:r>
+              <w:rPr>
+                <w:rFonts w:ascii="Times New Roman" w:eastAsia="Times New Roman" w:hAnsi="Times New Roman" w:cs="Times New Roman"/>
+                <w:sz w:val="16"/>
+                <w:szCs w:val="16"/>
+              </w:rPr>
+              <w:t>voting records by state</w:t>
+            </w:r>
+          </w:p>
+        </w:tc>
+        <w:tc>
+          <w:tcPr>
+            <w:tcW w:w="2660" w:type="dxa"/>
+            <w:vAlign w:val="center"/>
+            <w:hideMark/>
+          </w:tcPr>
+          <w:p>
+            <w:pPr>
+              <w:spacing w:before="0"/>
+              <w:cnfStyle w:val="000000100000" w:firstRow="0" w:lastRow="0" w:firstColumn="0" w:lastColumn="0" w:oddVBand="0" w:evenVBand="0" w:oddHBand="1" w:evenHBand="0" w:firstRowFirstColumn="0" w:firstRowLastColumn="0" w:lastRowFirstColumn="0" w:lastRowLastColumn="0"/>
+              <w:rPr>
+                <w:rFonts w:ascii="Times New Roman" w:eastAsia="Times New Roman" w:hAnsi="Times New Roman" w:cs="Times New Roman"/>
+                <w:sz w:val="16"/>
+                <w:szCs w:val="16"/>
+              </w:rPr>
+            </w:pPr>
+            <w:r>
+              <w:rPr>
+                <w:rFonts w:ascii="Times New Roman" w:eastAsia="Times New Roman" w:hAnsi="Times New Roman" w:cs="Times New Roman"/>
+                <w:sz w:val="16"/>
+                <w:szCs w:val="16"/>
+              </w:rPr>
+              <w:t>Democrat or Republican favored state</w:t>
+            </w:r>
+          </w:p>
+        </w:tc>
+        <w:tc>
+          <w:tcPr>
+            <w:tcW w:w="3617" w:type="dxa"/>
+          </w:tcPr>
+          <w:p>
+            <w:pPr>
+              <w:spacing w:before="0"/>
+              <w:cnfStyle w:val="000000100000" w:firstRow="0" w:lastRow="0" w:firstColumn="0" w:lastColumn="0" w:oddVBand="0" w:evenVBand="0" w:oddHBand="1" w:evenHBand="0" w:firstRowFirstColumn="0" w:firstRowLastColumn="0" w:lastRowFirstColumn="0" w:lastRowLastColumn="0"/>
+              <w:rPr>
+                <w:rFonts w:ascii="Times New Roman" w:hAnsi="Times New Roman" w:cs="Times New Roman"/>
+                <w:sz w:val="16"/>
+                <w:szCs w:val="16"/>
+              </w:rPr>
+            </w:pPr>
+            <w:r>
+              <w:rPr>
+                <w:rFonts w:ascii="Times New Roman" w:hAnsi="Times New Roman" w:cs="Times New Roman"/>
+                <w:color w:val="000000"/>
+                <w:sz w:val="16"/>
+                <w:szCs w:val="16"/>
+              </w:rPr>
+              <w:t>T</w:t>
+            </w:r>
+            <w:r>
+              <w:rPr>
+                <w:rFonts w:ascii="Times New Roman" w:hAnsi="Times New Roman" w:cs="Times New Roman"/>
+                <w:color w:val="000000"/>
+                <w:sz w:val="16"/>
+                <w:szCs w:val="16"/>
+              </w:rPr>
+              <w:t>here may be greater racial animus in areas where the political affiliation is more solidly Red.  This may translate to measurable differences in the incidence of black victims from police shootings</w:t>
+            </w:r>
+          </w:p>
+        </w:tc>
+      </w:tr>
+      <w:tr>
+        <w:trPr>
+          <w:trHeight w:val="123"/>
+          <w:jc w:val="center"/>
+        </w:trPr>
+        <w:tc>
+          <w:tcPr>
+            <w:cnfStyle w:val="001000000000" w:firstRow="0" w:lastRow="0" w:firstColumn="1" w:lastColumn="0" w:oddVBand="0" w:evenVBand="0" w:oddHBand="0" w:evenHBand="0" w:firstRowFirstColumn="0" w:firstRowLastColumn="0" w:lastRowFirstColumn="0" w:lastRowLastColumn="0"/>
+            <w:tcW w:w="1571" w:type="dxa"/>
+            <w:tcBorders>
+              <w:right w:val="single" w:sz="4" w:space="0" w:color="auto"/>
+            </w:tcBorders>
+            <w:vAlign w:val="center"/>
+            <w:hideMark/>
+          </w:tcPr>
+          <w:p>
+            <w:pPr>
+              <w:spacing w:before="0"/>
+              <w:rPr>
+                <w:rFonts w:ascii="Times New Roman" w:eastAsia="Times New Roman" w:hAnsi="Times New Roman" w:cs="Times New Roman"/>
+                <w:b w:val="0"/>
+                <w:bCs w:val="0"/>
+                <w:i/>
+                <w:iCs/>
+                <w:sz w:val="16"/>
+                <w:szCs w:val="16"/>
+              </w:rPr>
+            </w:pPr>
+            <w:r>
+              <w:rPr>
+                <w:rFonts w:ascii="Times New Roman" w:eastAsia="Times New Roman" w:hAnsi="Times New Roman" w:cs="Times New Roman"/>
+                <w:b w:val="0"/>
+                <w:bCs w:val="0"/>
+                <w:i/>
+                <w:iCs/>
+                <w:sz w:val="16"/>
+                <w:szCs w:val="16"/>
+              </w:rPr>
+              <w:t>Median Income</w:t>
+            </w:r>
+          </w:p>
+        </w:tc>
+        <w:tc>
+          <w:tcPr>
+            <w:tcW w:w="1087" w:type="dxa"/>
+            <w:tcBorders>
+              <w:left w:val="single" w:sz="4" w:space="0" w:color="auto"/>
+            </w:tcBorders>
+            <w:vAlign w:val="center"/>
+            <w:hideMark/>
+          </w:tcPr>
+          <w:p>
+            <w:pPr>
+              <w:spacing w:before="0"/>
+              <w:cnfStyle w:val="000000000000" w:firstRow="0" w:lastRow="0" w:firstColumn="0" w:lastColumn="0" w:oddVBand="0" w:evenVBand="0" w:oddHBand="0" w:evenHBand="0" w:firstRowFirstColumn="0" w:firstRowLastColumn="0" w:lastRowFirstColumn="0" w:lastRowLastColumn="0"/>
+              <w:rPr>
+                <w:rFonts w:ascii="Times New Roman" w:eastAsia="Times New Roman" w:hAnsi="Times New Roman" w:cs="Times New Roman"/>
+                <w:sz w:val="16"/>
+                <w:szCs w:val="16"/>
+              </w:rPr>
+            </w:pPr>
+            <w:r>
+              <w:rPr>
+                <w:rFonts w:ascii="Times New Roman" w:eastAsia="Times New Roman" w:hAnsi="Times New Roman" w:cs="Times New Roman"/>
+                <w:sz w:val="16"/>
+                <w:szCs w:val="16"/>
+              </w:rPr>
+              <w:t>Float64</w:t>
+            </w:r>
+          </w:p>
+        </w:tc>
+        <w:tc>
+          <w:tcPr>
+            <w:tcW w:w="1865" w:type="dxa"/>
+            <w:vAlign w:val="center"/>
+          </w:tcPr>
+          <w:p>
+            <w:pPr>
+              <w:spacing w:before="0"/>
+              <w:cnfStyle w:val="000000000000" w:firstRow="0" w:lastRow="0" w:firstColumn="0" w:lastColumn="0" w:oddVBand="0" w:evenVBand="0" w:oddHBand="0" w:evenHBand="0" w:firstRowFirstColumn="0" w:firstRowLastColumn="0" w:lastRowFirstColumn="0" w:lastRowLastColumn="0"/>
+              <w:rPr>
+                <w:rFonts w:ascii="Times New Roman" w:eastAsia="Times New Roman" w:hAnsi="Times New Roman" w:cs="Times New Roman"/>
+                <w:sz w:val="16"/>
+                <w:szCs w:val="16"/>
+              </w:rPr>
+            </w:pPr>
+            <w:proofErr w:type="spellStart"/>
+            <w:r>
+              <w:rPr>
+                <w:rFonts w:ascii="Times New Roman" w:eastAsia="Times New Roman" w:hAnsi="Times New Roman" w:cs="Times New Roman"/>
+                <w:sz w:val="16"/>
+                <w:szCs w:val="16"/>
+              </w:rPr>
+              <w:t>lat</w:t>
+            </w:r>
+            <w:proofErr w:type="spellEnd"/>
+            <w:r>
+              <w:rPr>
+                <w:rFonts w:ascii="Times New Roman" w:eastAsia="Times New Roman" w:hAnsi="Times New Roman" w:cs="Times New Roman"/>
+                <w:sz w:val="16"/>
+                <w:szCs w:val="16"/>
+              </w:rPr>
+              <w:t xml:space="preserve">/long location </w:t>
+            </w:r>
+          </w:p>
+          <w:p>
+            <w:pPr>
+              <w:spacing w:before="0"/>
+              <w:cnfStyle w:val="000000000000" w:firstRow="0" w:lastRow="0" w:firstColumn="0" w:lastColumn="0" w:oddVBand="0" w:evenVBand="0" w:oddHBand="0" w:evenHBand="0" w:firstRowFirstColumn="0" w:firstRowLastColumn="0" w:lastRowFirstColumn="0" w:lastRowLastColumn="0"/>
+              <w:rPr>
+                <w:rFonts w:ascii="Times New Roman" w:eastAsia="Times New Roman" w:hAnsi="Times New Roman" w:cs="Times New Roman"/>
+                <w:sz w:val="16"/>
+                <w:szCs w:val="16"/>
+              </w:rPr>
+            </w:pPr>
+            <w:r>
+              <w:rPr>
+                <w:rFonts w:ascii="Times New Roman" w:eastAsia="Times New Roman" w:hAnsi="Times New Roman" w:cs="Times New Roman"/>
+                <w:sz w:val="16"/>
+                <w:szCs w:val="16"/>
+              </w:rPr>
+              <w:t>zip code information</w:t>
+            </w:r>
+          </w:p>
+        </w:tc>
+        <w:tc>
+          <w:tcPr>
+            <w:tcW w:w="2660" w:type="dxa"/>
+            <w:vAlign w:val="center"/>
+            <w:hideMark/>
+          </w:tcPr>
+          <w:p>
+            <w:pPr>
+              <w:spacing w:before="0"/>
+              <w:cnfStyle w:val="000000000000" w:firstRow="0" w:lastRow="0" w:firstColumn="0" w:lastColumn="0" w:oddVBand="0" w:evenVBand="0" w:oddHBand="0" w:evenHBand="0" w:firstRowFirstColumn="0" w:firstRowLastColumn="0" w:lastRowFirstColumn="0" w:lastRowLastColumn="0"/>
+              <w:rPr>
+                <w:rFonts w:ascii="Times New Roman" w:eastAsia="Times New Roman" w:hAnsi="Times New Roman" w:cs="Times New Roman"/>
+                <w:sz w:val="16"/>
+                <w:szCs w:val="16"/>
+              </w:rPr>
+            </w:pPr>
+            <w:r>
+              <w:rPr>
+                <w:rFonts w:ascii="Times New Roman" w:eastAsia="Times New Roman" w:hAnsi="Times New Roman" w:cs="Times New Roman"/>
+                <w:sz w:val="16"/>
+                <w:szCs w:val="16"/>
+              </w:rPr>
+              <w:t xml:space="preserve">Median income of residents </w:t>
+            </w:r>
+          </w:p>
+        </w:tc>
+        <w:tc>
+          <w:tcPr>
+            <w:tcW w:w="3617" w:type="dxa"/>
+          </w:tcPr>
+          <w:p>
+            <w:pPr>
+              <w:spacing w:before="0"/>
+              <w:cnfStyle w:val="000000000000" w:firstRow="0" w:lastRow="0" w:firstColumn="0" w:lastColumn="0" w:oddVBand="0" w:evenVBand="0" w:oddHBand="0" w:evenHBand="0" w:firstRowFirstColumn="0" w:firstRowLastColumn="0" w:lastRowFirstColumn="0" w:lastRowLastColumn="0"/>
+              <w:rPr>
+                <w:rFonts w:ascii="Times New Roman" w:hAnsi="Times New Roman" w:cs="Times New Roman"/>
+                <w:sz w:val="16"/>
+                <w:szCs w:val="16"/>
+              </w:rPr>
+            </w:pPr>
+            <w:r>
+              <w:rPr>
+                <w:rFonts w:ascii="Times New Roman" w:hAnsi="Times New Roman" w:cs="Times New Roman"/>
+                <w:color w:val="000000"/>
+                <w:sz w:val="16"/>
+                <w:szCs w:val="16"/>
+              </w:rPr>
+              <w:t>L</w:t>
+            </w:r>
+            <w:r>
+              <w:rPr>
+                <w:rFonts w:ascii="Times New Roman" w:hAnsi="Times New Roman" w:cs="Times New Roman"/>
+                <w:color w:val="000000"/>
+                <w:sz w:val="16"/>
+                <w:szCs w:val="16"/>
+              </w:rPr>
+              <w:t>ow-income areas often map to areas with a greater proportion of minorities.  Hence, one might expect that income would be inversely related to the likelihood of a black victim from police shooting</w:t>
+            </w:r>
+          </w:p>
+          <w:p>
+            <w:pPr>
+              <w:spacing w:before="0"/>
+              <w:cnfStyle w:val="000000000000" w:firstRow="0" w:lastRow="0" w:firstColumn="0" w:lastColumn="0" w:oddVBand="0" w:evenVBand="0" w:oddHBand="0" w:evenHBand="0" w:firstRowFirstColumn="0" w:firstRowLastColumn="0" w:lastRowFirstColumn="0" w:lastRowLastColumn="0"/>
+              <w:rPr>
+                <w:rFonts w:ascii="Times New Roman" w:eastAsia="Times New Roman" w:hAnsi="Times New Roman" w:cs="Times New Roman"/>
+                <w:b/>
+                <w:bCs/>
+                <w:sz w:val="16"/>
+                <w:szCs w:val="16"/>
+              </w:rPr>
+            </w:pPr>
+          </w:p>
+        </w:tc>
+      </w:tr>
+    </w:tbl>
+    <w:p>
+      <w:pPr>
+        <w:spacing w:before="0" w:line="240" w:lineRule="auto"/>
+        <w:jc w:val="center"/>
+        <w:rPr>
+          <w:rFonts w:ascii="Times New Roman" w:eastAsia="Times New Roman" w:hAnsi="Times New Roman" w:cs="Times New Roman"/>
+          <w:sz w:val="24"/>
+          <w:szCs w:val="24"/>
+        </w:rPr>
+      </w:pPr>
+      <w:r>
+        <w:rPr>
+          <w:rFonts w:ascii="Times New Roman" w:eastAsia="Times New Roman" w:hAnsi="Times New Roman" w:cs="Times New Roman"/>
+          <w:i/>
+          <w:iCs/>
+          <w:color w:val="000000"/>
+          <w:sz w:val="16"/>
+          <w:szCs w:val="16"/>
+        </w:rPr>
+        <w:t xml:space="preserve">Table </w:t>
+      </w:r>
+      <w:r>
+        <w:rPr>
+          <w:rFonts w:ascii="Times New Roman" w:eastAsia="Times New Roman" w:hAnsi="Times New Roman" w:cs="Times New Roman"/>
+          <w:i/>
+          <w:iCs/>
+          <w:color w:val="000000"/>
+          <w:sz w:val="16"/>
+          <w:szCs w:val="16"/>
+        </w:rPr>
+        <w:t>2</w:t>
+      </w:r>
+      <w:r>
+        <w:rPr>
+          <w:rFonts w:ascii="Times New Roman" w:eastAsia="Times New Roman" w:hAnsi="Times New Roman" w:cs="Times New Roman"/>
+          <w:i/>
+          <w:iCs/>
+          <w:color w:val="000000"/>
+          <w:sz w:val="16"/>
+          <w:szCs w:val="16"/>
+        </w:rPr>
+        <w:t xml:space="preserve">: </w:t>
+      </w:r>
+      <w:r>
+        <w:rPr>
+          <w:rFonts w:ascii="Times New Roman" w:eastAsia="Times New Roman" w:hAnsi="Times New Roman" w:cs="Times New Roman"/>
+          <w:i/>
+          <w:iCs/>
+          <w:color w:val="000000"/>
+          <w:sz w:val="16"/>
+          <w:szCs w:val="16"/>
+        </w:rPr>
+        <w:t>Supplemental</w:t>
+      </w:r>
+      <w:r>
+        <w:rPr>
+          <w:rFonts w:ascii="Times New Roman" w:eastAsia="Times New Roman" w:hAnsi="Times New Roman" w:cs="Times New Roman"/>
+          <w:i/>
+          <w:iCs/>
+          <w:color w:val="000000"/>
+          <w:sz w:val="16"/>
+          <w:szCs w:val="16"/>
+        </w:rPr>
+        <w:t xml:space="preserve"> </w:t>
+      </w:r>
+      <w:r>
+        <w:rPr>
+          <w:rFonts w:ascii="Times New Roman" w:eastAsia="Times New Roman" w:hAnsi="Times New Roman" w:cs="Times New Roman"/>
+          <w:i/>
+          <w:iCs/>
+          <w:color w:val="000000"/>
+          <w:sz w:val="16"/>
+          <w:szCs w:val="16"/>
+        </w:rPr>
+        <w:t>Predictor</w:t>
+      </w:r>
+      <w:r>
+        <w:rPr>
+          <w:rFonts w:ascii="Times New Roman" w:eastAsia="Times New Roman" w:hAnsi="Times New Roman" w:cs="Times New Roman"/>
+          <w:i/>
+          <w:iCs/>
+          <w:color w:val="000000"/>
+          <w:sz w:val="16"/>
+          <w:szCs w:val="16"/>
+        </w:rPr>
+        <w:t>s</w:t>
+      </w:r>
+      <w:r>
+        <w:rPr>
+          <w:rFonts w:ascii="Times New Roman" w:eastAsia="Times New Roman" w:hAnsi="Times New Roman" w:cs="Times New Roman"/>
+          <w:i/>
+          <w:iCs/>
+          <w:color w:val="000000"/>
+          <w:sz w:val="16"/>
+          <w:szCs w:val="16"/>
+        </w:rPr>
+        <w:t xml:space="preserve"> Reviewed</w:t>
+      </w:r>
+    </w:p>
+    <w:p/>
+    <w:p/>
+    <w:p/>
+    <w:p/>
+    <w:p/>
+    <w:p/>
+    <w:p>
+      <w:pPr>
         <w:pStyle w:val="Heading1"/>
         <w:numPr>
           <w:ilvl w:val="0"/>
@@ -1880,7 +4312,6 @@
         <w:rPr>
           <w:rFonts w:eastAsia="Times New Roman"/>
         </w:rPr>
-        <w:lastRenderedPageBreak/>
         <w:t>EDA Methods</w:t>
       </w:r>
     </w:p>
@@ -1985,6 +4416,7 @@
         <w:rPr>
           <w:rFonts w:ascii="Times New Roman" w:hAnsi="Times New Roman" w:cs="Times New Roman"/>
         </w:rPr>
+        <w:lastRenderedPageBreak/>
         <w:t>Finalize dataset most capable of answering initial project questions</w:t>
       </w:r>
       <w:r>
@@ -2835,6 +5267,7 @@
                 <w:rFonts w:ascii="Times New Roman" w:eastAsia="Times New Roman" w:hAnsi="Times New Roman" w:cs="Times New Roman"/>
                 <w:i/>
                 <w:iCs/>
+                <w:noProof/>
                 <w:sz w:val="16"/>
                 <w:szCs w:val="16"/>
               </w:rPr>
@@ -2919,6 +5352,9 @@
               <w:jc w:val="center"/>
             </w:pPr>
             <w:r>
+              <w:rPr>
+                <w:noProof/>
+              </w:rPr>
               <w:drawing>
                 <wp:inline distT="0" distB="0" distL="0" distR="0" wp14:anchorId="3D204973" wp14:editId="698D8F8A">
                   <wp:extent cx="1409076" cy="805630"/>
@@ -2962,6 +5398,9 @@
               <w:jc w:val="center"/>
             </w:pPr>
             <w:r>
+              <w:rPr>
+                <w:noProof/>
+              </w:rPr>
               <w:drawing>
                 <wp:inline distT="0" distB="0" distL="0" distR="0" wp14:anchorId="52A80FDF" wp14:editId="3CA6FACE">
                   <wp:extent cx="1641246" cy="957707"/>
@@ -3615,7 +6054,6 @@
         <w:rPr>
           <w:rFonts w:eastAsia="Times New Roman"/>
         </w:rPr>
-        <w:lastRenderedPageBreak/>
         <w:t>R</w:t>
       </w:r>
       <w:r>
@@ -3722,6 +6160,7 @@
         <w:rPr>
           <w:rFonts w:ascii="Times New Roman" w:eastAsia="Times New Roman" w:hAnsi="Times New Roman" w:cs="Times New Roman"/>
         </w:rPr>
+        <w:lastRenderedPageBreak/>
         <w:t>EDA was very informative to shaping our thoughts and ideas about what questions would result in the most impactful analysis. The team compressed into two updated questions.</w:t>
       </w:r>
     </w:p>
@@ -7274,6 +9713,447 @@
       <w:color w:val="808080"/>
     </w:rPr>
   </w:style>
+  <w:style w:type="table" w:styleId="PlainTable3">
+    <w:name w:val="Plain Table 3"/>
+    <w:basedOn w:val="TableNormal"/>
+    <w:uiPriority w:val="43"/>
+    <w:rsid w:val="0021006B"/>
+    <w:pPr>
+      <w:spacing w:after="0" w:line="240" w:lineRule="auto"/>
+    </w:pPr>
+    <w:tblPr>
+      <w:tblStyleRowBandSize w:val="1"/>
+      <w:tblStyleColBandSize w:val="1"/>
+    </w:tblPr>
+    <w:tblStylePr w:type="firstRow">
+      <w:rPr>
+        <w:b/>
+        <w:bCs/>
+        <w:caps/>
+      </w:rPr>
+      <w:tblPr/>
+      <w:tcPr>
+        <w:tcBorders>
+          <w:bottom w:val="single" w:sz="4" w:space="0" w:color="7F7F7F" w:themeColor="text1" w:themeTint="80"/>
+        </w:tcBorders>
+      </w:tcPr>
+    </w:tblStylePr>
+    <w:tblStylePr w:type="lastRow">
+      <w:rPr>
+        <w:b/>
+        <w:bCs/>
+        <w:caps/>
+      </w:rPr>
+      <w:tblPr/>
+      <w:tcPr>
+        <w:tcBorders>
+          <w:top w:val="nil"/>
+        </w:tcBorders>
+      </w:tcPr>
+    </w:tblStylePr>
+    <w:tblStylePr w:type="firstCol">
+      <w:rPr>
+        <w:b/>
+        <w:bCs/>
+        <w:caps/>
+      </w:rPr>
+      <w:tblPr/>
+      <w:tcPr>
+        <w:tcBorders>
+          <w:right w:val="single" w:sz="4" w:space="0" w:color="7F7F7F" w:themeColor="text1" w:themeTint="80"/>
+        </w:tcBorders>
+      </w:tcPr>
+    </w:tblStylePr>
+    <w:tblStylePr w:type="lastCol">
+      <w:rPr>
+        <w:b/>
+        <w:bCs/>
+        <w:caps/>
+      </w:rPr>
+      <w:tblPr/>
+      <w:tcPr>
+        <w:tcBorders>
+          <w:left w:val="nil"/>
+        </w:tcBorders>
+      </w:tcPr>
+    </w:tblStylePr>
+    <w:tblStylePr w:type="band1Vert">
+      <w:tblPr/>
+      <w:tcPr>
+        <w:shd w:val="clear" w:color="auto" w:fill="F2F2F2" w:themeFill="background1" w:themeFillShade="F2"/>
+      </w:tcPr>
+    </w:tblStylePr>
+    <w:tblStylePr w:type="band1Horz">
+      <w:tblPr/>
+      <w:tcPr>
+        <w:shd w:val="clear" w:color="auto" w:fill="F2F2F2" w:themeFill="background1" w:themeFillShade="F2"/>
+      </w:tcPr>
+    </w:tblStylePr>
+    <w:tblStylePr w:type="neCell">
+      <w:tblPr/>
+      <w:tcPr>
+        <w:tcBorders>
+          <w:left w:val="nil"/>
+        </w:tcBorders>
+      </w:tcPr>
+    </w:tblStylePr>
+    <w:tblStylePr w:type="nwCell">
+      <w:tblPr/>
+      <w:tcPr>
+        <w:tcBorders>
+          <w:right w:val="nil"/>
+        </w:tcBorders>
+      </w:tcPr>
+    </w:tblStylePr>
+  </w:style>
+  <w:style w:type="table" w:styleId="GridTable3-Accent1">
+    <w:name w:val="Grid Table 3 Accent 1"/>
+    <w:basedOn w:val="TableNormal"/>
+    <w:uiPriority w:val="48"/>
+    <w:rsid w:val="0021006B"/>
+    <w:pPr>
+      <w:spacing w:after="0" w:line="240" w:lineRule="auto"/>
+    </w:pPr>
+    <w:tblPr>
+      <w:tblStyleRowBandSize w:val="1"/>
+      <w:tblStyleColBandSize w:val="1"/>
+      <w:tblBorders>
+        <w:top w:val="single" w:sz="4" w:space="0" w:color="8EAADB" w:themeColor="accent1" w:themeTint="99"/>
+        <w:left w:val="single" w:sz="4" w:space="0" w:color="8EAADB" w:themeColor="accent1" w:themeTint="99"/>
+        <w:bottom w:val="single" w:sz="4" w:space="0" w:color="8EAADB" w:themeColor="accent1" w:themeTint="99"/>
+        <w:right w:val="single" w:sz="4" w:space="0" w:color="8EAADB" w:themeColor="accent1" w:themeTint="99"/>
+        <w:insideH w:val="single" w:sz="4" w:space="0" w:color="8EAADB" w:themeColor="accent1" w:themeTint="99"/>
+        <w:insideV w:val="single" w:sz="4" w:space="0" w:color="8EAADB" w:themeColor="accent1" w:themeTint="99"/>
+      </w:tblBorders>
+    </w:tblPr>
+    <w:tblStylePr w:type="firstRow">
+      <w:rPr>
+        <w:b/>
+        <w:bCs/>
+      </w:rPr>
+      <w:tblPr/>
+      <w:tcPr>
+        <w:tcBorders>
+          <w:top w:val="nil"/>
+          <w:left w:val="nil"/>
+          <w:right w:val="nil"/>
+          <w:insideH w:val="nil"/>
+          <w:insideV w:val="nil"/>
+        </w:tcBorders>
+        <w:shd w:val="clear" w:color="auto" w:fill="FFFFFF" w:themeFill="background1"/>
+      </w:tcPr>
+    </w:tblStylePr>
+    <w:tblStylePr w:type="lastRow">
+      <w:rPr>
+        <w:b/>
+        <w:bCs/>
+      </w:rPr>
+      <w:tblPr/>
+      <w:tcPr>
+        <w:tcBorders>
+          <w:left w:val="nil"/>
+          <w:bottom w:val="nil"/>
+          <w:right w:val="nil"/>
+          <w:insideH w:val="nil"/>
+          <w:insideV w:val="nil"/>
+        </w:tcBorders>
+        <w:shd w:val="clear" w:color="auto" w:fill="FFFFFF" w:themeFill="background1"/>
+      </w:tcPr>
+    </w:tblStylePr>
+    <w:tblStylePr w:type="firstCol">
+      <w:pPr>
+        <w:jc w:val="right"/>
+      </w:pPr>
+      <w:rPr>
+        <w:i/>
+        <w:iCs/>
+      </w:rPr>
+      <w:tblPr/>
+      <w:tcPr>
+        <w:tcBorders>
+          <w:top w:val="nil"/>
+          <w:left w:val="nil"/>
+          <w:bottom w:val="nil"/>
+          <w:insideH w:val="nil"/>
+          <w:insideV w:val="nil"/>
+        </w:tcBorders>
+        <w:shd w:val="clear" w:color="auto" w:fill="FFFFFF" w:themeFill="background1"/>
+      </w:tcPr>
+    </w:tblStylePr>
+    <w:tblStylePr w:type="lastCol">
+      <w:rPr>
+        <w:i/>
+        <w:iCs/>
+      </w:rPr>
+      <w:tblPr/>
+      <w:tcPr>
+        <w:tcBorders>
+          <w:top w:val="nil"/>
+          <w:bottom w:val="nil"/>
+          <w:right w:val="nil"/>
+          <w:insideH w:val="nil"/>
+          <w:insideV w:val="nil"/>
+        </w:tcBorders>
+        <w:shd w:val="clear" w:color="auto" w:fill="FFFFFF" w:themeFill="background1"/>
+      </w:tcPr>
+    </w:tblStylePr>
+    <w:tblStylePr w:type="band1Vert">
+      <w:tblPr/>
+      <w:tcPr>
+        <w:shd w:val="clear" w:color="auto" w:fill="D9E2F3" w:themeFill="accent1" w:themeFillTint="33"/>
+      </w:tcPr>
+    </w:tblStylePr>
+    <w:tblStylePr w:type="band1Horz">
+      <w:tblPr/>
+      <w:tcPr>
+        <w:shd w:val="clear" w:color="auto" w:fill="D9E2F3" w:themeFill="accent1" w:themeFillTint="33"/>
+      </w:tcPr>
+    </w:tblStylePr>
+    <w:tblStylePr w:type="neCell">
+      <w:tblPr/>
+      <w:tcPr>
+        <w:tcBorders>
+          <w:bottom w:val="single" w:sz="4" w:space="0" w:color="8EAADB" w:themeColor="accent1" w:themeTint="99"/>
+        </w:tcBorders>
+      </w:tcPr>
+    </w:tblStylePr>
+    <w:tblStylePr w:type="nwCell">
+      <w:tblPr/>
+      <w:tcPr>
+        <w:tcBorders>
+          <w:bottom w:val="single" w:sz="4" w:space="0" w:color="8EAADB" w:themeColor="accent1" w:themeTint="99"/>
+        </w:tcBorders>
+      </w:tcPr>
+    </w:tblStylePr>
+    <w:tblStylePr w:type="seCell">
+      <w:tblPr/>
+      <w:tcPr>
+        <w:tcBorders>
+          <w:top w:val="single" w:sz="4" w:space="0" w:color="8EAADB" w:themeColor="accent1" w:themeTint="99"/>
+        </w:tcBorders>
+      </w:tcPr>
+    </w:tblStylePr>
+    <w:tblStylePr w:type="swCell">
+      <w:tblPr/>
+      <w:tcPr>
+        <w:tcBorders>
+          <w:top w:val="single" w:sz="4" w:space="0" w:color="8EAADB" w:themeColor="accent1" w:themeTint="99"/>
+        </w:tcBorders>
+      </w:tcPr>
+    </w:tblStylePr>
+  </w:style>
+  <w:style w:type="table" w:styleId="GridTable5Dark-Accent3">
+    <w:name w:val="Grid Table 5 Dark Accent 3"/>
+    <w:basedOn w:val="TableNormal"/>
+    <w:uiPriority w:val="50"/>
+    <w:rsid w:val="0021006B"/>
+    <w:pPr>
+      <w:spacing w:after="0" w:line="240" w:lineRule="auto"/>
+    </w:pPr>
+    <w:tblPr>
+      <w:tblStyleRowBandSize w:val="1"/>
+      <w:tblStyleColBandSize w:val="1"/>
+      <w:tblBorders>
+        <w:top w:val="single" w:sz="4" w:space="0" w:color="FFFFFF" w:themeColor="background1"/>
+        <w:left w:val="single" w:sz="4" w:space="0" w:color="FFFFFF" w:themeColor="background1"/>
+        <w:bottom w:val="single" w:sz="4" w:space="0" w:color="FFFFFF" w:themeColor="background1"/>
+        <w:right w:val="single" w:sz="4" w:space="0" w:color="FFFFFF" w:themeColor="background1"/>
+        <w:insideH w:val="single" w:sz="4" w:space="0" w:color="FFFFFF" w:themeColor="background1"/>
+        <w:insideV w:val="single" w:sz="4" w:space="0" w:color="FFFFFF" w:themeColor="background1"/>
+      </w:tblBorders>
+    </w:tblPr>
+    <w:tcPr>
+      <w:shd w:val="clear" w:color="auto" w:fill="EDEDED" w:themeFill="accent3" w:themeFillTint="33"/>
+    </w:tcPr>
+    <w:tblStylePr w:type="firstRow">
+      <w:rPr>
+        <w:b/>
+        <w:bCs/>
+        <w:color w:val="FFFFFF" w:themeColor="background1"/>
+      </w:rPr>
+      <w:tblPr/>
+      <w:tcPr>
+        <w:tcBorders>
+          <w:top w:val="single" w:sz="4" w:space="0" w:color="FFFFFF" w:themeColor="background1"/>
+          <w:left w:val="single" w:sz="4" w:space="0" w:color="FFFFFF" w:themeColor="background1"/>
+          <w:right w:val="single" w:sz="4" w:space="0" w:color="FFFFFF" w:themeColor="background1"/>
+          <w:insideH w:val="nil"/>
+          <w:insideV w:val="nil"/>
+        </w:tcBorders>
+        <w:shd w:val="clear" w:color="auto" w:fill="A5A5A5" w:themeFill="accent3"/>
+      </w:tcPr>
+    </w:tblStylePr>
+    <w:tblStylePr w:type="lastRow">
+      <w:rPr>
+        <w:b/>
+        <w:bCs/>
+        <w:color w:val="FFFFFF" w:themeColor="background1"/>
+      </w:rPr>
+      <w:tblPr/>
+      <w:tcPr>
+        <w:tcBorders>
+          <w:left w:val="single" w:sz="4" w:space="0" w:color="FFFFFF" w:themeColor="background1"/>
+          <w:bottom w:val="single" w:sz="4" w:space="0" w:color="FFFFFF" w:themeColor="background1"/>
+          <w:right w:val="single" w:sz="4" w:space="0" w:color="FFFFFF" w:themeColor="background1"/>
+          <w:insideH w:val="nil"/>
+          <w:insideV w:val="nil"/>
+        </w:tcBorders>
+        <w:shd w:val="clear" w:color="auto" w:fill="A5A5A5" w:themeFill="accent3"/>
+      </w:tcPr>
+    </w:tblStylePr>
+    <w:tblStylePr w:type="firstCol">
+      <w:rPr>
+        <w:b/>
+        <w:bCs/>
+        <w:color w:val="FFFFFF" w:themeColor="background1"/>
+      </w:rPr>
+      <w:tblPr/>
+      <w:tcPr>
+        <w:tcBorders>
+          <w:top w:val="single" w:sz="4" w:space="0" w:color="FFFFFF" w:themeColor="background1"/>
+          <w:left w:val="single" w:sz="4" w:space="0" w:color="FFFFFF" w:themeColor="background1"/>
+          <w:bottom w:val="single" w:sz="4" w:space="0" w:color="FFFFFF" w:themeColor="background1"/>
+          <w:insideV w:val="nil"/>
+        </w:tcBorders>
+        <w:shd w:val="clear" w:color="auto" w:fill="A5A5A5" w:themeFill="accent3"/>
+      </w:tcPr>
+    </w:tblStylePr>
+    <w:tblStylePr w:type="lastCol">
+      <w:rPr>
+        <w:b/>
+        <w:bCs/>
+        <w:color w:val="FFFFFF" w:themeColor="background1"/>
+      </w:rPr>
+      <w:tblPr/>
+      <w:tcPr>
+        <w:tcBorders>
+          <w:top w:val="single" w:sz="4" w:space="0" w:color="FFFFFF" w:themeColor="background1"/>
+          <w:bottom w:val="single" w:sz="4" w:space="0" w:color="FFFFFF" w:themeColor="background1"/>
+          <w:right w:val="single" w:sz="4" w:space="0" w:color="FFFFFF" w:themeColor="background1"/>
+          <w:insideV w:val="nil"/>
+        </w:tcBorders>
+        <w:shd w:val="clear" w:color="auto" w:fill="A5A5A5" w:themeFill="accent3"/>
+      </w:tcPr>
+    </w:tblStylePr>
+    <w:tblStylePr w:type="band1Vert">
+      <w:tblPr/>
+      <w:tcPr>
+        <w:shd w:val="clear" w:color="auto" w:fill="DBDBDB" w:themeFill="accent3" w:themeFillTint="66"/>
+      </w:tcPr>
+    </w:tblStylePr>
+    <w:tblStylePr w:type="band1Horz">
+      <w:tblPr/>
+      <w:tcPr>
+        <w:shd w:val="clear" w:color="auto" w:fill="DBDBDB" w:themeFill="accent3" w:themeFillTint="66"/>
+      </w:tcPr>
+    </w:tblStylePr>
+  </w:style>
+  <w:style w:type="table" w:styleId="GridTable5Dark-Accent1">
+    <w:name w:val="Grid Table 5 Dark Accent 1"/>
+    <w:basedOn w:val="TableNormal"/>
+    <w:uiPriority w:val="50"/>
+    <w:rsid w:val="0021006B"/>
+    <w:pPr>
+      <w:spacing w:after="0" w:line="240" w:lineRule="auto"/>
+    </w:pPr>
+    <w:tblPr>
+      <w:tblStyleRowBandSize w:val="1"/>
+      <w:tblStyleColBandSize w:val="1"/>
+      <w:tblBorders>
+        <w:top w:val="single" w:sz="4" w:space="0" w:color="FFFFFF" w:themeColor="background1"/>
+        <w:left w:val="single" w:sz="4" w:space="0" w:color="FFFFFF" w:themeColor="background1"/>
+        <w:bottom w:val="single" w:sz="4" w:space="0" w:color="FFFFFF" w:themeColor="background1"/>
+        <w:right w:val="single" w:sz="4" w:space="0" w:color="FFFFFF" w:themeColor="background1"/>
+        <w:insideH w:val="single" w:sz="4" w:space="0" w:color="FFFFFF" w:themeColor="background1"/>
+        <w:insideV w:val="single" w:sz="4" w:space="0" w:color="FFFFFF" w:themeColor="background1"/>
+      </w:tblBorders>
+    </w:tblPr>
+    <w:tcPr>
+      <w:shd w:val="clear" w:color="auto" w:fill="D9E2F3" w:themeFill="accent1" w:themeFillTint="33"/>
+    </w:tcPr>
+    <w:tblStylePr w:type="firstRow">
+      <w:rPr>
+        <w:b/>
+        <w:bCs/>
+        <w:color w:val="FFFFFF" w:themeColor="background1"/>
+      </w:rPr>
+      <w:tblPr/>
+      <w:tcPr>
+        <w:tcBorders>
+          <w:top w:val="single" w:sz="4" w:space="0" w:color="FFFFFF" w:themeColor="background1"/>
+          <w:left w:val="single" w:sz="4" w:space="0" w:color="FFFFFF" w:themeColor="background1"/>
+          <w:right w:val="single" w:sz="4" w:space="0" w:color="FFFFFF" w:themeColor="background1"/>
+          <w:insideH w:val="nil"/>
+          <w:insideV w:val="nil"/>
+        </w:tcBorders>
+        <w:shd w:val="clear" w:color="auto" w:fill="4472C4" w:themeFill="accent1"/>
+      </w:tcPr>
+    </w:tblStylePr>
+    <w:tblStylePr w:type="lastRow">
+      <w:rPr>
+        <w:b/>
+        <w:bCs/>
+        <w:color w:val="FFFFFF" w:themeColor="background1"/>
+      </w:rPr>
+      <w:tblPr/>
+      <w:tcPr>
+        <w:tcBorders>
+          <w:left w:val="single" w:sz="4" w:space="0" w:color="FFFFFF" w:themeColor="background1"/>
+          <w:bottom w:val="single" w:sz="4" w:space="0" w:color="FFFFFF" w:themeColor="background1"/>
+          <w:right w:val="single" w:sz="4" w:space="0" w:color="FFFFFF" w:themeColor="background1"/>
+          <w:insideH w:val="nil"/>
+          <w:insideV w:val="nil"/>
+        </w:tcBorders>
+        <w:shd w:val="clear" w:color="auto" w:fill="4472C4" w:themeFill="accent1"/>
+      </w:tcPr>
+    </w:tblStylePr>
+    <w:tblStylePr w:type="firstCol">
+      <w:rPr>
+        <w:b/>
+        <w:bCs/>
+        <w:color w:val="FFFFFF" w:themeColor="background1"/>
+      </w:rPr>
+      <w:tblPr/>
+      <w:tcPr>
+        <w:tcBorders>
+          <w:top w:val="single" w:sz="4" w:space="0" w:color="FFFFFF" w:themeColor="background1"/>
+          <w:left w:val="single" w:sz="4" w:space="0" w:color="FFFFFF" w:themeColor="background1"/>
+          <w:bottom w:val="single" w:sz="4" w:space="0" w:color="FFFFFF" w:themeColor="background1"/>
+          <w:insideV w:val="nil"/>
+        </w:tcBorders>
+        <w:shd w:val="clear" w:color="auto" w:fill="4472C4" w:themeFill="accent1"/>
+      </w:tcPr>
+    </w:tblStylePr>
+    <w:tblStylePr w:type="lastCol">
+      <w:rPr>
+        <w:b/>
+        <w:bCs/>
+        <w:color w:val="FFFFFF" w:themeColor="background1"/>
+      </w:rPr>
+      <w:tblPr/>
+      <w:tcPr>
+        <w:tcBorders>
+          <w:top w:val="single" w:sz="4" w:space="0" w:color="FFFFFF" w:themeColor="background1"/>
+          <w:bottom w:val="single" w:sz="4" w:space="0" w:color="FFFFFF" w:themeColor="background1"/>
+          <w:right w:val="single" w:sz="4" w:space="0" w:color="FFFFFF" w:themeColor="background1"/>
+          <w:insideV w:val="nil"/>
+        </w:tcBorders>
+        <w:shd w:val="clear" w:color="auto" w:fill="4472C4" w:themeFill="accent1"/>
+      </w:tcPr>
+    </w:tblStylePr>
+    <w:tblStylePr w:type="band1Vert">
+      <w:tblPr/>
+      <w:tcPr>
+        <w:shd w:val="clear" w:color="auto" w:fill="B4C6E7" w:themeFill="accent1" w:themeFillTint="66"/>
+      </w:tcPr>
+    </w:tblStylePr>
+    <w:tblStylePr w:type="band1Horz">
+      <w:tblPr/>
+      <w:tcPr>
+        <w:shd w:val="clear" w:color="auto" w:fill="B4C6E7" w:themeFill="accent1" w:themeFillTint="66"/>
+      </w:tcPr>
+    </w:tblStylePr>
+  </w:style>
 </w:styles>
 </file>
 

</xml_diff>